<commit_message>
Added scripts for deployment of application
</commit_message>
<xml_diff>
--- a/Thoughts/CurrentScope_Features.docx
+++ b/Thoughts/CurrentScope_Features.docx
@@ -136,7 +136,15 @@
         <w:t>User can create groups.</w:t>
       </w:r>
       <w:r>
-        <w:t xml:space="preserve"> While creation there can be an option to make the group public. User can edit a group to make the group public/private. Public groups can be searched by others for taking help from the public group. If a person makes a group as private, the existing shared data (eg. Shared emergency sessions) will still be visible to the group administrator, however, the group will not be visible to the public. </w:t>
+        <w:t xml:space="preserve"> While creation there can be an option to make the group public. User can edit a group to make the group public/private. Public groups can be searched by others for taking help from the public group. If a person makes a group as private, the existing shared data (</w:t>
+      </w:r>
+      <w:proofErr w:type="spellStart"/>
+      <w:r>
+        <w:t>eg.</w:t>
+      </w:r>
+      <w:proofErr w:type="spellEnd"/>
+      <w:r>
+        <w:t xml:space="preserve"> Shared emergency sessions) will still be visible to the group administrator, however, the group will not be visible to the public. </w:t>
       </w:r>
       <w:r>
         <w:t>To</w:t>
@@ -264,7 +272,21 @@
         <w:rPr>
           <w:lang w:val="en-IN"/>
         </w:rPr>
-        <w:t xml:space="preserve"> If the administrator stops the emergency session, then the administrators id should be used in the stopped by column.</w:t>
+        <w:t xml:space="preserve"> If the administrator stops the emergency session, then the </w:t>
+      </w:r>
+      <w:proofErr w:type="gramStart"/>
+      <w:r>
+        <w:rPr>
+          <w:lang w:val="en-IN"/>
+        </w:rPr>
+        <w:t>administrators</w:t>
+      </w:r>
+      <w:proofErr w:type="gramEnd"/>
+      <w:r>
+        <w:rPr>
+          <w:lang w:val="en-IN"/>
+        </w:rPr>
+        <w:t xml:space="preserve"> id should be used in the stopped by column.</w:t>
       </w:r>
       <w:r>
         <w:rPr>
@@ -314,56 +336,25 @@
         <w:t xml:space="preserve"> that needs immediate attention. </w:t>
       </w:r>
       <w:r>
-        <w:t>This helps notify all the administrators of the groups the user is part of.</w:t>
-      </w:r>
-    </w:p>
-    <w:p>
-      <w:pPr>
-        <w:pStyle w:val="Content1"/>
-      </w:pPr>
-    </w:p>
-    <w:p>
-      <w:pPr>
-        <w:pStyle w:val="Content1"/>
-        <w:rPr>
-          <w:b/>
-        </w:rPr>
-      </w:pPr>
-      <w:r>
-        <w:rPr>
-          <w:b/>
-        </w:rPr>
-        <w:t>Prerequisites</w:t>
-      </w:r>
-    </w:p>
-    <w:p>
-      <w:pPr>
-        <w:pStyle w:val="Content1"/>
-      </w:pPr>
-      <w:r>
-        <w:t>T</w:t>
-      </w:r>
-      <w:r>
-        <w:t>h</w:t>
-      </w:r>
-      <w:r>
-        <w:t>e emergency</w:t>
-      </w:r>
-      <w:r>
-        <w:t xml:space="preserve"> mode is enabled if the user is part of at least one group</w:t>
-      </w:r>
+        <w:t>This helps notify all the administrators of the</w:t>
+      </w:r>
+      <w:r>
+        <w:t xml:space="preserve"> primary</w:t>
+      </w:r>
+      <w:r>
+        <w:t xml:space="preserve"> groups </w:t>
+      </w:r>
+      <w:r>
+        <w:t xml:space="preserve">or a group of user’s </w:t>
+      </w:r>
+      <w:proofErr w:type="gramStart"/>
+      <w:r>
+        <w:t>choice</w:t>
+      </w:r>
+      <w:proofErr w:type="gramEnd"/>
       <w:r>
         <w:t>.</w:t>
       </w:r>
-      <w:r>
-        <w:t xml:space="preserve"> Otherwise, the emergency button should not be visible to the user as raising an emergency will have no impact.</w:t>
-      </w:r>
-    </w:p>
-    <w:p>
-      <w:pPr>
-        <w:pStyle w:val="Content1"/>
-        <w:ind w:left="720"/>
-      </w:pPr>
     </w:p>
     <w:p>
       <w:pPr>
@@ -454,8 +445,6 @@
       <w:r>
         <w:t>. On clicking the emergency button, the user should be displayed a custom message that everyone can view. There should be an option to edit the existing message or pick a message from the available templates</w:t>
       </w:r>
-      <w:bookmarkStart w:id="0" w:name="_GoBack"/>
-      <w:bookmarkEnd w:id="0"/>
       <w:r>
         <w:t>.</w:t>
       </w:r>
@@ -785,13 +774,22 @@
         <w:t>5</w:t>
       </w:r>
       <w:r>
-        <w:t xml:space="preserve"> minutes). The </w:t>
-      </w:r>
-      <w:r>
-        <w:t>administrators of the groups of which, the user is a part</w:t>
-      </w:r>
-      <w:r>
-        <w:t xml:space="preserve"> should get a</w:t>
+        <w:t xml:space="preserve"> minutes).</w:t>
+      </w:r>
+      <w:r>
+        <w:t xml:space="preserve"> While triggering an emergency session, the primary group should have access to the emergency session. While creating an emergency session, user can optionally specify the groups to which the emergency session should be accessible. Here the user can specify the public groups as well.</w:t>
+      </w:r>
+      <w:r>
+        <w:t xml:space="preserve"> The </w:t>
+      </w:r>
+      <w:r>
+        <w:t xml:space="preserve">administrators of the groups </w:t>
+      </w:r>
+      <w:r>
+        <w:t xml:space="preserve">who have access to emergency session should get </w:t>
+      </w:r>
+      <w:r>
+        <w:t>a</w:t>
       </w:r>
       <w:r>
         <w:t xml:space="preserve"> push</w:t>
@@ -945,7 +943,13 @@
         <w:t xml:space="preserve"> by the user</w:t>
       </w:r>
       <w:r>
-        <w:t xml:space="preserve"> or the administrator of the group of which the user is a part provided that the user has given access to the group administrators to perform the extension</w:t>
+        <w:t xml:space="preserve"> or the administrator of the group </w:t>
+      </w:r>
+      <w:r>
+        <w:t>having access to emergency,</w:t>
+      </w:r>
+      <w:r>
+        <w:t xml:space="preserve"> provided that the user has given access to the group administrators to perform the extension</w:t>
       </w:r>
       <w:r>
         <w:t xml:space="preserve">. By </w:t>
@@ -1221,7 +1225,17 @@
         </w:numPr>
       </w:pPr>
       <w:r>
-        <w:t>A user in emergency or a administrator of a group can share an emergency session information with a public group.</w:t>
+        <w:t xml:space="preserve">A user in emergency or </w:t>
+      </w:r>
+      <w:proofErr w:type="spellStart"/>
+      <w:proofErr w:type="gramStart"/>
+      <w:r>
+        <w:t>a</w:t>
+      </w:r>
+      <w:proofErr w:type="spellEnd"/>
+      <w:proofErr w:type="gramEnd"/>
+      <w:r>
+        <w:t xml:space="preserve"> administrator of a group can share an emergency session information with a public group.</w:t>
       </w:r>
       <w:r>
         <w:t xml:space="preserve"> The sharing will allow the selected public group administrators to have access to the emergency session.</w:t>
@@ -1442,15 +1456,28 @@
         <w:t>The assailant can make use of the app to call the security/help at a specific location where he/she has planned an attack on the help.</w:t>
       </w:r>
       <w:r>
-        <w:t xml:space="preserve"> So, before a dedicated personell/team is assigned for a location, ascertain that the personnel would be secure at the location where help is needed.</w:t>
+        <w:t xml:space="preserve"> So, before a dedicated </w:t>
+      </w:r>
+      <w:proofErr w:type="spellStart"/>
+      <w:r>
+        <w:t>personell</w:t>
+      </w:r>
+      <w:proofErr w:type="spellEnd"/>
+      <w:r>
+        <w:t>/team is assigned for a location, ascertain that the personnel would be secure at the location where help is needed.</w:t>
       </w:r>
     </w:p>
     <w:p>
       <w:pPr>
         <w:ind w:left="720"/>
       </w:pPr>
-      <w:r>
-        <w:t xml:space="preserve">CounterMeasure: </w:t>
+      <w:proofErr w:type="spellStart"/>
+      <w:r>
+        <w:t>CounterMeasure</w:t>
+      </w:r>
+      <w:proofErr w:type="spellEnd"/>
+      <w:r>
+        <w:t xml:space="preserve">: </w:t>
       </w:r>
       <w:r>
         <w:t>A caveat should be shown on the members page regarding members of the group being able to track the location of the user and add only the users you trust.</w:t>
@@ -1472,8 +1499,21 @@
       <w:pPr>
         <w:ind w:left="720"/>
       </w:pPr>
-      <w:r>
-        <w:t>CounterMeasure: The activity from these gangs can be associated with any mishappening around an area and people can be tagged as suspicious based on this.</w:t>
+      <w:proofErr w:type="spellStart"/>
+      <w:r>
+        <w:t>CounterMeasure</w:t>
+      </w:r>
+      <w:proofErr w:type="spellEnd"/>
+      <w:r>
+        <w:t xml:space="preserve">: The activity from these gangs can be associated with any </w:t>
+      </w:r>
+      <w:proofErr w:type="spellStart"/>
+      <w:r>
+        <w:t>mishappening</w:t>
+      </w:r>
+      <w:proofErr w:type="spellEnd"/>
+      <w:r>
+        <w:t xml:space="preserve"> around an area and people can be tagged as suspicious based on this.</w:t>
       </w:r>
       <w:r>
         <w:t xml:space="preserve"> This would be helpful in determining the next activity from such people which can be monitored.</w:t>
@@ -1495,8 +1535,21 @@
       <w:pPr>
         <w:pStyle w:val="ListParagraph"/>
       </w:pPr>
-      <w:r>
-        <w:t>CounterMeasure: The video/audio can be uploaded to the server in encrypted format and also kept on the mobile in encrypted format. This video/audio will not be accessible to public. Only in case of a registered case can this data be revealed to the police or other security authorities.</w:t>
+      <w:proofErr w:type="spellStart"/>
+      <w:r>
+        <w:t>CounterMeasure</w:t>
+      </w:r>
+      <w:proofErr w:type="spellEnd"/>
+      <w:r>
+        <w:t xml:space="preserve">: The video/audio can be uploaded to the server in encrypted format </w:t>
+      </w:r>
+      <w:proofErr w:type="gramStart"/>
+      <w:r>
+        <w:t>and also</w:t>
+      </w:r>
+      <w:proofErr w:type="gramEnd"/>
+      <w:r>
+        <w:t xml:space="preserve"> kept on the mobile in encrypted format. This video/audio will not be accessible to public. Only in case of a registered case can this data be revealed to the police or other security authorities.</w:t>
       </w:r>
     </w:p>
     <w:p>
@@ -1621,7 +1674,15 @@
         <w:t xml:space="preserve"> should have a request time that should be added to server database to keep track of when the request was received vs when the data reached the server.</w:t>
       </w:r>
       <w:r>
-        <w:t xml:space="preserve"> Eg. The emergency mode can happen in background.</w:t>
+        <w:t xml:space="preserve"> </w:t>
+      </w:r>
+      <w:proofErr w:type="spellStart"/>
+      <w:r>
+        <w:t>Eg.</w:t>
+      </w:r>
+      <w:proofErr w:type="spellEnd"/>
+      <w:r>
+        <w:t xml:space="preserve"> The emergency mode can happen in background.</w:t>
       </w:r>
     </w:p>
     <w:p>
@@ -1633,23 +1694,309 @@
         </w:numPr>
       </w:pPr>
       <w:r>
+        <w:t>User</w:t>
+      </w:r>
+    </w:p>
+    <w:p>
+      <w:pPr>
+        <w:pStyle w:val="ListParagraph"/>
+        <w:numPr>
+          <w:ilvl w:val="1"/>
+          <w:numId w:val="13"/>
+        </w:numPr>
+      </w:pPr>
+      <w:proofErr w:type="spellStart"/>
+      <w:r>
+        <w:t>UserId</w:t>
+      </w:r>
+      <w:proofErr w:type="spellEnd"/>
+    </w:p>
+    <w:p>
+      <w:pPr>
+        <w:pStyle w:val="ListParagraph"/>
+        <w:numPr>
+          <w:ilvl w:val="1"/>
+          <w:numId w:val="13"/>
+        </w:numPr>
+      </w:pPr>
+      <w:proofErr w:type="spellStart"/>
+      <w:r>
+        <w:t>PhoneNumber</w:t>
+      </w:r>
+      <w:proofErr w:type="spellEnd"/>
+      <w:r>
+        <w:t xml:space="preserve"> (Unique)</w:t>
+      </w:r>
+    </w:p>
+    <w:p>
+      <w:pPr>
+        <w:pStyle w:val="ListParagraph"/>
+        <w:numPr>
+          <w:ilvl w:val="1"/>
+          <w:numId w:val="13"/>
+        </w:numPr>
+      </w:pPr>
+      <w:r>
+        <w:t xml:space="preserve">Email (for recovery of password, or to change the </w:t>
+      </w:r>
+      <w:r>
+        <w:t xml:space="preserve">account </w:t>
+      </w:r>
+      <w:r>
+        <w:t>phone number</w:t>
+      </w:r>
+      <w:r>
+        <w:t>)</w:t>
+      </w:r>
+    </w:p>
+    <w:p>
+      <w:pPr>
+        <w:pStyle w:val="ListParagraph"/>
+        <w:numPr>
+          <w:ilvl w:val="1"/>
+          <w:numId w:val="13"/>
+        </w:numPr>
+      </w:pPr>
+      <w:proofErr w:type="spellStart"/>
+      <w:r>
+        <w:t>EncryptedPassword</w:t>
+      </w:r>
+      <w:proofErr w:type="spellEnd"/>
+    </w:p>
+    <w:p>
+      <w:pPr>
+        <w:pStyle w:val="ListParagraph"/>
+        <w:numPr>
+          <w:ilvl w:val="0"/>
+          <w:numId w:val="13"/>
+        </w:numPr>
+      </w:pPr>
+      <w:r>
+        <w:t>Device</w:t>
+      </w:r>
+    </w:p>
+    <w:p>
+      <w:pPr>
+        <w:pStyle w:val="ListParagraph"/>
+        <w:numPr>
+          <w:ilvl w:val="1"/>
+          <w:numId w:val="13"/>
+        </w:numPr>
+      </w:pPr>
+      <w:proofErr w:type="spellStart"/>
+      <w:r>
+        <w:t>DeviceId</w:t>
+      </w:r>
+      <w:proofErr w:type="spellEnd"/>
+    </w:p>
+    <w:p>
+      <w:pPr>
+        <w:pStyle w:val="ListParagraph"/>
+        <w:numPr>
+          <w:ilvl w:val="1"/>
+          <w:numId w:val="13"/>
+        </w:numPr>
+      </w:pPr>
+      <w:proofErr w:type="spellStart"/>
+      <w:r>
+        <w:t>SupplierId</w:t>
+      </w:r>
+      <w:proofErr w:type="spellEnd"/>
+    </w:p>
+    <w:p>
+      <w:pPr>
+        <w:pStyle w:val="ListParagraph"/>
+        <w:numPr>
+          <w:ilvl w:val="1"/>
+          <w:numId w:val="13"/>
+        </w:numPr>
+      </w:pPr>
+      <w:proofErr w:type="spellStart"/>
+      <w:r>
+        <w:t>Device</w:t>
+      </w:r>
+      <w:r>
+        <w:t>Code</w:t>
+      </w:r>
+      <w:proofErr w:type="spellEnd"/>
+      <w:r>
+        <w:t xml:space="preserve"> – </w:t>
+      </w:r>
+      <w:proofErr w:type="gramStart"/>
+      <w:r>
+        <w:t>12 digit</w:t>
+      </w:r>
+      <w:proofErr w:type="gramEnd"/>
+      <w:r>
+        <w:t xml:space="preserve"> number, first 3 digit specify the supplier, last 9 digit specifies the device </w:t>
+      </w:r>
+      <w:r>
+        <w:t>unique number for the supplier.</w:t>
+      </w:r>
+      <w:r>
+        <w:t xml:space="preserve"> Can support max 999 million devices per supplier.</w:t>
+      </w:r>
+    </w:p>
+    <w:p>
+      <w:pPr>
+        <w:pStyle w:val="ListParagraph"/>
+        <w:numPr>
+          <w:ilvl w:val="1"/>
+          <w:numId w:val="13"/>
+        </w:numPr>
+      </w:pPr>
+      <w:proofErr w:type="spellStart"/>
+      <w:r>
+        <w:t>DeviceType</w:t>
+      </w:r>
+      <w:proofErr w:type="spellEnd"/>
+      <w:r>
+        <w:t xml:space="preserve"> (GPS Device, Camera Device etc.)</w:t>
+      </w:r>
+    </w:p>
+    <w:p>
+      <w:pPr>
+        <w:pStyle w:val="ListParagraph"/>
+        <w:numPr>
+          <w:ilvl w:val="1"/>
+          <w:numId w:val="13"/>
+        </w:numPr>
+      </w:pPr>
+      <w:proofErr w:type="spellStart"/>
+      <w:r>
+        <w:t>DeviceRegistrationCodeEncrypted</w:t>
+      </w:r>
+      <w:proofErr w:type="spellEnd"/>
+      <w:r>
+        <w:t xml:space="preserve"> – This is a </w:t>
+      </w:r>
+      <w:proofErr w:type="gramStart"/>
+      <w:r>
+        <w:t>6 digit</w:t>
+      </w:r>
+      <w:proofErr w:type="gramEnd"/>
+      <w:r>
+        <w:t xml:space="preserve"> alphanumeric string that can be used by the user for first time registration. This would be supplied in a separate paper while delivering the device to the consumer. </w:t>
+      </w:r>
+      <w:r>
+        <w:t>It is AES encrypted.</w:t>
+      </w:r>
+    </w:p>
+    <w:p>
+      <w:pPr>
+        <w:pStyle w:val="ListParagraph"/>
+        <w:numPr>
+          <w:ilvl w:val="0"/>
+          <w:numId w:val="13"/>
+        </w:numPr>
+      </w:pPr>
+      <w:proofErr w:type="spellStart"/>
+      <w:r>
+        <w:t>User</w:t>
+      </w:r>
+      <w:r>
+        <w:t>Device</w:t>
+      </w:r>
+      <w:proofErr w:type="spellEnd"/>
+    </w:p>
+    <w:p>
+      <w:pPr>
+        <w:pStyle w:val="ListParagraph"/>
+        <w:numPr>
+          <w:ilvl w:val="1"/>
+          <w:numId w:val="13"/>
+        </w:numPr>
+      </w:pPr>
+      <w:proofErr w:type="spellStart"/>
+      <w:r>
+        <w:t>DeviceId</w:t>
+      </w:r>
+      <w:proofErr w:type="spellEnd"/>
+    </w:p>
+    <w:p>
+      <w:pPr>
+        <w:pStyle w:val="ListParagraph"/>
+        <w:numPr>
+          <w:ilvl w:val="1"/>
+          <w:numId w:val="13"/>
+        </w:numPr>
+      </w:pPr>
+      <w:proofErr w:type="spellStart"/>
+      <w:r>
+        <w:t>UserId</w:t>
+      </w:r>
+      <w:proofErr w:type="spellEnd"/>
+    </w:p>
+    <w:p>
+      <w:pPr>
+        <w:pStyle w:val="ListParagraph"/>
+        <w:numPr>
+          <w:ilvl w:val="1"/>
+          <w:numId w:val="13"/>
+        </w:numPr>
+      </w:pPr>
+      <w:proofErr w:type="spellStart"/>
+      <w:r>
+        <w:t>DeviceFriendlyName</w:t>
+      </w:r>
+      <w:proofErr w:type="spellEnd"/>
+      <w:r>
+        <w:t xml:space="preserve"> – Name given by the user to the device he owns. Should be unique among the devices owned by the user for easy identification of the device.</w:t>
+      </w:r>
+      <w:r>
+        <w:t xml:space="preserve"> When a user creates a group, user can add the devices based on friendly name of the devices (or view all devices owned by user) or by using the </w:t>
+      </w:r>
+      <w:proofErr w:type="spellStart"/>
+      <w:r>
+        <w:t>DeviceCode</w:t>
+      </w:r>
+      <w:proofErr w:type="spellEnd"/>
+      <w:r>
+        <w:t xml:space="preserve">. If some </w:t>
+      </w:r>
+      <w:r>
+        <w:lastRenderedPageBreak/>
+        <w:t xml:space="preserve">other user is trying to add a device not belonging to the user to the group, that user needs to use the complete </w:t>
+      </w:r>
+      <w:proofErr w:type="spellStart"/>
+      <w:r>
+        <w:t>devicecode</w:t>
+      </w:r>
+      <w:proofErr w:type="spellEnd"/>
+      <w:r>
+        <w:t xml:space="preserve"> to add the device to the group.</w:t>
+      </w:r>
+    </w:p>
+    <w:p>
+      <w:pPr>
+        <w:pStyle w:val="ListParagraph"/>
+        <w:numPr>
+          <w:ilvl w:val="0"/>
+          <w:numId w:val="13"/>
+        </w:numPr>
+      </w:pPr>
+      <w:proofErr w:type="spellStart"/>
+      <w:r>
         <w:t>Emergency</w:t>
       </w:r>
       <w:r>
         <w:t>Session</w:t>
       </w:r>
-    </w:p>
-    <w:p>
-      <w:pPr>
-        <w:pStyle w:val="ListParagraph"/>
-        <w:numPr>
-          <w:ilvl w:val="1"/>
-          <w:numId w:val="13"/>
-        </w:numPr>
-      </w:pPr>
+      <w:proofErr w:type="spellEnd"/>
+    </w:p>
+    <w:p>
+      <w:pPr>
+        <w:pStyle w:val="ListParagraph"/>
+        <w:numPr>
+          <w:ilvl w:val="1"/>
+          <w:numId w:val="13"/>
+        </w:numPr>
+      </w:pPr>
+      <w:proofErr w:type="spellStart"/>
       <w:r>
         <w:t>EmergencySessionId</w:t>
       </w:r>
+      <w:proofErr w:type="spellEnd"/>
     </w:p>
     <w:p>
       <w:pPr>
@@ -1669,44 +2016,57 @@
         <w:t>Emergency</w:t>
       </w:r>
       <w:r>
-        <w:t>_UserTriggered_20180726063121333&gt;</w:t>
-      </w:r>
-      <w:r>
-        <w:t>(Unique constraint)</w:t>
-      </w:r>
-    </w:p>
-    <w:p>
-      <w:pPr>
-        <w:pStyle w:val="ListParagraph"/>
-        <w:numPr>
-          <w:ilvl w:val="1"/>
-          <w:numId w:val="13"/>
-        </w:numPr>
-      </w:pPr>
+        <w:t>_UserTriggered_20180726063121333</w:t>
+      </w:r>
+      <w:proofErr w:type="gramStart"/>
+      <w:r>
+        <w:t>&gt;</w:t>
+      </w:r>
+      <w:r>
+        <w:t>(</w:t>
+      </w:r>
+      <w:proofErr w:type="gramEnd"/>
+      <w:r>
+        <w:t>Unique constraint)</w:t>
+      </w:r>
+    </w:p>
+    <w:p>
+      <w:pPr>
+        <w:pStyle w:val="ListParagraph"/>
+        <w:numPr>
+          <w:ilvl w:val="1"/>
+          <w:numId w:val="13"/>
+        </w:numPr>
+      </w:pPr>
+      <w:proofErr w:type="spellStart"/>
       <w:r>
         <w:t>ExpiryDateTime</w:t>
       </w:r>
-    </w:p>
-    <w:p>
-      <w:pPr>
-        <w:pStyle w:val="ListParagraph"/>
-        <w:numPr>
-          <w:ilvl w:val="1"/>
-          <w:numId w:val="13"/>
-        </w:numPr>
-      </w:pPr>
+      <w:proofErr w:type="spellEnd"/>
+    </w:p>
+    <w:p>
+      <w:pPr>
+        <w:pStyle w:val="ListParagraph"/>
+        <w:numPr>
+          <w:ilvl w:val="1"/>
+          <w:numId w:val="13"/>
+        </w:numPr>
+      </w:pPr>
+      <w:proofErr w:type="spellStart"/>
       <w:r>
         <w:t>firstAdminNotified</w:t>
       </w:r>
-    </w:p>
-    <w:p>
-      <w:pPr>
-        <w:pStyle w:val="ListParagraph"/>
-        <w:numPr>
-          <w:ilvl w:val="1"/>
-          <w:numId w:val="13"/>
-        </w:numPr>
-      </w:pPr>
+      <w:proofErr w:type="spellEnd"/>
+    </w:p>
+    <w:p>
+      <w:pPr>
+        <w:pStyle w:val="ListParagraph"/>
+        <w:numPr>
+          <w:ilvl w:val="1"/>
+          <w:numId w:val="13"/>
+        </w:numPr>
+      </w:pPr>
+      <w:proofErr w:type="spellStart"/>
       <w:r>
         <w:t>firstAdminNotification</w:t>
       </w:r>
@@ -1716,29 +2076,37 @@
       <w:r>
         <w:t>Time</w:t>
       </w:r>
-    </w:p>
-    <w:p>
-      <w:pPr>
-        <w:pStyle w:val="ListParagraph"/>
-        <w:numPr>
-          <w:ilvl w:val="1"/>
-          <w:numId w:val="13"/>
-        </w:numPr>
-      </w:pPr>
+      <w:proofErr w:type="spellEnd"/>
+    </w:p>
+    <w:p>
+      <w:pPr>
+        <w:pStyle w:val="ListParagraph"/>
+        <w:numPr>
+          <w:ilvl w:val="1"/>
+          <w:numId w:val="13"/>
+        </w:numPr>
+      </w:pPr>
+      <w:proofErr w:type="spellStart"/>
       <w:r>
         <w:t>EmergencyTargetUser</w:t>
       </w:r>
-    </w:p>
-    <w:p>
-      <w:pPr>
-        <w:pStyle w:val="ListParagraph"/>
-        <w:numPr>
-          <w:ilvl w:val="1"/>
-          <w:numId w:val="13"/>
-        </w:numPr>
-      </w:pPr>
-      <w:r>
-        <w:t>IsEmergencyRequestInProgress (This flag would be set when an admin has requested the creation of an emergency session on the target user and the user’s mobile has not yet synched</w:t>
+      <w:proofErr w:type="spellEnd"/>
+    </w:p>
+    <w:p>
+      <w:pPr>
+        <w:pStyle w:val="ListParagraph"/>
+        <w:numPr>
+          <w:ilvl w:val="1"/>
+          <w:numId w:val="13"/>
+        </w:numPr>
+      </w:pPr>
+      <w:proofErr w:type="spellStart"/>
+      <w:r>
+        <w:t>IsEmergencyRequestInProgress</w:t>
+      </w:r>
+      <w:proofErr w:type="spellEnd"/>
+      <w:r>
+        <w:t xml:space="preserve"> (This flag would be set when an admin has requested the creation of an emergency session on the target user and the user’s mobile has not yet synched</w:t>
       </w:r>
       <w:r>
         <w:t>. While an emergency session request is in progress and not expired</w:t>
@@ -1761,30 +2129,43 @@
           <w:numId w:val="13"/>
         </w:numPr>
       </w:pPr>
+      <w:proofErr w:type="spellStart"/>
       <w:r>
         <w:t>CreatedBy</w:t>
       </w:r>
-    </w:p>
-    <w:p>
-      <w:pPr>
-        <w:pStyle w:val="ListParagraph"/>
-        <w:numPr>
-          <w:ilvl w:val="1"/>
-          <w:numId w:val="13"/>
-        </w:numPr>
-      </w:pPr>
-      <w:r>
-        <w:t>RequestDateTime(This should come from mobile app)</w:t>
-      </w:r>
-    </w:p>
-    <w:p>
-      <w:pPr>
-        <w:pStyle w:val="ListParagraph"/>
-        <w:numPr>
-          <w:ilvl w:val="1"/>
-          <w:numId w:val="13"/>
-        </w:numPr>
-      </w:pPr>
+      <w:proofErr w:type="spellEnd"/>
+    </w:p>
+    <w:p>
+      <w:pPr>
+        <w:pStyle w:val="ListParagraph"/>
+        <w:numPr>
+          <w:ilvl w:val="1"/>
+          <w:numId w:val="13"/>
+        </w:numPr>
+      </w:pPr>
+      <w:proofErr w:type="spellStart"/>
+      <w:proofErr w:type="gramStart"/>
+      <w:r>
+        <w:t>RequestDateTime</w:t>
+      </w:r>
+      <w:proofErr w:type="spellEnd"/>
+      <w:r>
+        <w:t>(</w:t>
+      </w:r>
+      <w:proofErr w:type="gramEnd"/>
+      <w:r>
+        <w:t>This should come from mobile app)</w:t>
+      </w:r>
+    </w:p>
+    <w:p>
+      <w:pPr>
+        <w:pStyle w:val="ListParagraph"/>
+        <w:numPr>
+          <w:ilvl w:val="1"/>
+          <w:numId w:val="13"/>
+        </w:numPr>
+      </w:pPr>
+      <w:proofErr w:type="spellStart"/>
       <w:r>
         <w:t>Creation</w:t>
       </w:r>
@@ -1794,27 +2175,31 @@
       <w:r>
         <w:t>Time</w:t>
       </w:r>
-    </w:p>
-    <w:p>
-      <w:pPr>
-        <w:pStyle w:val="ListParagraph"/>
-        <w:numPr>
-          <w:ilvl w:val="1"/>
-          <w:numId w:val="13"/>
-        </w:numPr>
-      </w:pPr>
+      <w:proofErr w:type="spellEnd"/>
+    </w:p>
+    <w:p>
+      <w:pPr>
+        <w:pStyle w:val="ListParagraph"/>
+        <w:numPr>
+          <w:ilvl w:val="1"/>
+          <w:numId w:val="13"/>
+        </w:numPr>
+      </w:pPr>
+      <w:proofErr w:type="spellStart"/>
       <w:r>
         <w:t>StoppedBy</w:t>
       </w:r>
-    </w:p>
-    <w:p>
-      <w:pPr>
-        <w:pStyle w:val="ListParagraph"/>
-        <w:numPr>
-          <w:ilvl w:val="1"/>
-          <w:numId w:val="13"/>
-        </w:numPr>
-      </w:pPr>
+      <w:proofErr w:type="spellEnd"/>
+    </w:p>
+    <w:p>
+      <w:pPr>
+        <w:pStyle w:val="ListParagraph"/>
+        <w:numPr>
+          <w:ilvl w:val="1"/>
+          <w:numId w:val="13"/>
+        </w:numPr>
+      </w:pPr>
+      <w:proofErr w:type="spellStart"/>
       <w:r>
         <w:t>Stop</w:t>
       </w:r>
@@ -1824,6 +2209,7 @@
       <w:r>
         <w:t>Time</w:t>
       </w:r>
+      <w:proofErr w:type="spellEnd"/>
     </w:p>
     <w:p/>
     <w:p>
@@ -1834,35 +2220,46 @@
           <w:numId w:val="13"/>
         </w:numPr>
       </w:pPr>
+      <w:proofErr w:type="spellStart"/>
       <w:r>
         <w:t>EmergencySessionExtension</w:t>
       </w:r>
-    </w:p>
-    <w:p>
-      <w:pPr>
-        <w:pStyle w:val="ListParagraph"/>
-        <w:numPr>
-          <w:ilvl w:val="1"/>
-          <w:numId w:val="13"/>
-        </w:numPr>
-      </w:pPr>
+      <w:proofErr w:type="spellEnd"/>
+    </w:p>
+    <w:p>
+      <w:pPr>
+        <w:pStyle w:val="ListParagraph"/>
+        <w:numPr>
+          <w:ilvl w:val="1"/>
+          <w:numId w:val="13"/>
+        </w:numPr>
+      </w:pPr>
+      <w:proofErr w:type="spellStart"/>
       <w:r>
         <w:t>EmergencySessionId</w:t>
       </w:r>
-    </w:p>
-    <w:p>
-      <w:pPr>
-        <w:pStyle w:val="ListParagraph"/>
-        <w:numPr>
-          <w:ilvl w:val="1"/>
-          <w:numId w:val="13"/>
-        </w:numPr>
-      </w:pPr>
+      <w:proofErr w:type="spellEnd"/>
+    </w:p>
+    <w:p>
+      <w:pPr>
+        <w:pStyle w:val="ListParagraph"/>
+        <w:numPr>
+          <w:ilvl w:val="1"/>
+          <w:numId w:val="13"/>
+        </w:numPr>
+      </w:pPr>
+      <w:proofErr w:type="spellStart"/>
+      <w:proofErr w:type="gramStart"/>
       <w:r>
         <w:t>RequestDateTime</w:t>
       </w:r>
-      <w:r>
-        <w:t xml:space="preserve">(Used only when the user in emergency requests the extension. Administrator initiated extensions should </w:t>
+      <w:proofErr w:type="spellEnd"/>
+      <w:r>
+        <w:t>(</w:t>
+      </w:r>
+      <w:proofErr w:type="gramEnd"/>
+      <w:r>
+        <w:t xml:space="preserve">Used only when the user in emergency requests the extension. Administrator initiated extensions should </w:t>
       </w:r>
       <w:r>
         <w:t>happen while admin is connected to server</w:t>
@@ -1879,79 +2276,907 @@
           <w:numId w:val="13"/>
         </w:numPr>
       </w:pPr>
-      <w:r>
+      <w:proofErr w:type="spellStart"/>
+      <w:r>
+        <w:t>IsExtensionRequestInProgress</w:t>
+      </w:r>
+      <w:proofErr w:type="spellEnd"/>
+      <w:r>
+        <w:t xml:space="preserve"> (This flag would be set when the admin has requested extension and the mobile app has not yet increased the end time</w:t>
+      </w:r>
+      <w:r>
+        <w:t>. During this mode no other extensions can be performed</w:t>
+      </w:r>
+      <w:r>
+        <w:t>)</w:t>
+      </w:r>
+    </w:p>
+    <w:p>
+      <w:pPr>
+        <w:pStyle w:val="ListParagraph"/>
+        <w:numPr>
+          <w:ilvl w:val="1"/>
+          <w:numId w:val="13"/>
+        </w:numPr>
+      </w:pPr>
+      <w:proofErr w:type="spellStart"/>
+      <w:r>
+        <w:t>CreatedBy</w:t>
+      </w:r>
+      <w:proofErr w:type="spellEnd"/>
+    </w:p>
+    <w:p>
+      <w:pPr>
+        <w:pStyle w:val="ListParagraph"/>
+        <w:numPr>
+          <w:ilvl w:val="1"/>
+          <w:numId w:val="13"/>
+        </w:numPr>
+      </w:pPr>
+      <w:proofErr w:type="spellStart"/>
+      <w:r>
+        <w:t>CreatedDateTime</w:t>
+      </w:r>
+      <w:proofErr w:type="spellEnd"/>
+    </w:p>
+    <w:p>
+      <w:pPr>
+        <w:pStyle w:val="ListParagraph"/>
+        <w:numPr>
+          <w:ilvl w:val="0"/>
+          <w:numId w:val="13"/>
+        </w:numPr>
+      </w:pPr>
+      <w:proofErr w:type="spellStart"/>
+      <w:r>
+        <w:t>EmergencySessionViewer</w:t>
+      </w:r>
+      <w:proofErr w:type="spellEnd"/>
+    </w:p>
+    <w:p>
+      <w:pPr>
+        <w:pStyle w:val="ListParagraph"/>
+        <w:numPr>
+          <w:ilvl w:val="1"/>
+          <w:numId w:val="13"/>
+        </w:numPr>
+      </w:pPr>
+      <w:proofErr w:type="spellStart"/>
+      <w:r>
+        <w:t>EmergencySessionId</w:t>
+      </w:r>
+      <w:proofErr w:type="spellEnd"/>
+    </w:p>
+    <w:p>
+      <w:pPr>
+        <w:pStyle w:val="ListParagraph"/>
+        <w:numPr>
+          <w:ilvl w:val="1"/>
+          <w:numId w:val="13"/>
+        </w:numPr>
+      </w:pPr>
+      <w:proofErr w:type="spellStart"/>
+      <w:r>
+        <w:t>GroupUserId</w:t>
+      </w:r>
+      <w:proofErr w:type="spellEnd"/>
+    </w:p>
+    <w:p>
+      <w:pPr>
+        <w:pStyle w:val="ListParagraph"/>
+        <w:numPr>
+          <w:ilvl w:val="0"/>
+          <w:numId w:val="13"/>
+        </w:numPr>
+      </w:pPr>
+      <w:proofErr w:type="spellStart"/>
+      <w:r>
+        <w:t>EmergencySessionGroupAccess</w:t>
+      </w:r>
+      <w:proofErr w:type="spellEnd"/>
+    </w:p>
+    <w:p>
+      <w:pPr>
+        <w:pStyle w:val="ListParagraph"/>
+        <w:numPr>
+          <w:ilvl w:val="1"/>
+          <w:numId w:val="13"/>
+        </w:numPr>
+      </w:pPr>
+      <w:proofErr w:type="spellStart"/>
+      <w:r>
+        <w:t>EmergencySessionId</w:t>
+      </w:r>
+      <w:proofErr w:type="spellEnd"/>
+    </w:p>
+    <w:p>
+      <w:pPr>
+        <w:pStyle w:val="ListParagraph"/>
+        <w:numPr>
+          <w:ilvl w:val="1"/>
+          <w:numId w:val="13"/>
+        </w:numPr>
+      </w:pPr>
+      <w:proofErr w:type="spellStart"/>
+      <w:r>
+        <w:t>GroupId</w:t>
+      </w:r>
+      <w:proofErr w:type="spellEnd"/>
+    </w:p>
+    <w:p>
+      <w:pPr>
+        <w:pStyle w:val="ListParagraph"/>
+        <w:numPr>
+          <w:ilvl w:val="0"/>
+          <w:numId w:val="13"/>
+        </w:numPr>
+      </w:pPr>
+      <w:proofErr w:type="spellStart"/>
+      <w:r>
+        <w:t>Emergency</w:t>
+      </w:r>
+      <w:r>
+        <w:t>Location</w:t>
+      </w:r>
+      <w:proofErr w:type="spellEnd"/>
+    </w:p>
+    <w:p>
+      <w:pPr>
+        <w:pStyle w:val="ListParagraph"/>
+        <w:numPr>
+          <w:ilvl w:val="1"/>
+          <w:numId w:val="13"/>
+        </w:numPr>
+      </w:pPr>
+      <w:proofErr w:type="spellStart"/>
+      <w:r>
+        <w:t>Latitude</w:t>
+      </w:r>
+      <w:r>
+        <w:t>Encrypted</w:t>
+      </w:r>
+      <w:proofErr w:type="spellEnd"/>
+    </w:p>
+    <w:p>
+      <w:pPr>
+        <w:pStyle w:val="ListParagraph"/>
+        <w:numPr>
+          <w:ilvl w:val="1"/>
+          <w:numId w:val="13"/>
+        </w:numPr>
+      </w:pPr>
+      <w:proofErr w:type="spellStart"/>
+      <w:r>
+        <w:t>Longitude</w:t>
+      </w:r>
+      <w:r>
+        <w:t>Encrypted</w:t>
+      </w:r>
+      <w:proofErr w:type="spellEnd"/>
+    </w:p>
+    <w:p>
+      <w:pPr>
+        <w:pStyle w:val="ListParagraph"/>
+        <w:numPr>
+          <w:ilvl w:val="1"/>
+          <w:numId w:val="13"/>
+        </w:numPr>
+      </w:pPr>
+      <w:proofErr w:type="spellStart"/>
+      <w:r>
+        <w:t>Speed</w:t>
+      </w:r>
+      <w:r>
+        <w:t>Encrypted</w:t>
+      </w:r>
+      <w:proofErr w:type="spellEnd"/>
+    </w:p>
+    <w:p>
+      <w:pPr>
+        <w:pStyle w:val="ListParagraph"/>
+        <w:numPr>
+          <w:ilvl w:val="1"/>
+          <w:numId w:val="13"/>
+        </w:numPr>
+      </w:pPr>
+      <w:proofErr w:type="spellStart"/>
+      <w:r>
+        <w:t>SameLocation</w:t>
+      </w:r>
+      <w:r>
+        <w:t>Repeat</w:t>
+      </w:r>
+      <w:r>
+        <w:t>Count</w:t>
+      </w:r>
+      <w:proofErr w:type="spellEnd"/>
+    </w:p>
+    <w:p>
+      <w:pPr>
+        <w:pStyle w:val="ListParagraph"/>
+        <w:numPr>
+          <w:ilvl w:val="1"/>
+          <w:numId w:val="13"/>
+        </w:numPr>
+      </w:pPr>
+      <w:proofErr w:type="spellStart"/>
+      <w:r>
+        <w:t>Emergency</w:t>
+      </w:r>
+      <w:r>
+        <w:t>SessionId</w:t>
+      </w:r>
+      <w:proofErr w:type="spellEnd"/>
+    </w:p>
+    <w:p>
+      <w:pPr>
+        <w:pStyle w:val="Content1"/>
+        <w:numPr>
+          <w:ilvl w:val="0"/>
+          <w:numId w:val="13"/>
+        </w:numPr>
+        <w:rPr>
+          <w:lang w:val="en-IN"/>
+        </w:rPr>
+      </w:pPr>
+      <w:r>
+        <w:rPr>
+          <w:lang w:val="en-IN"/>
+        </w:rPr>
         <w:lastRenderedPageBreak/>
-        <w:t>IsExtensionRequestInProgress</w:t>
-      </w:r>
-      <w:r>
-        <w:t xml:space="preserve"> (This flag would be set when the admin has requested extension and the mobile app has not yet increased the end time</w:t>
-      </w:r>
-      <w:r>
-        <w:t>. During this mode no other extensions can be performed</w:t>
-      </w:r>
-      <w:r>
+        <w:t xml:space="preserve">Group </w:t>
+      </w:r>
+    </w:p>
+    <w:p>
+      <w:pPr>
+        <w:pStyle w:val="Content1"/>
+        <w:numPr>
+          <w:ilvl w:val="1"/>
+          <w:numId w:val="13"/>
+        </w:numPr>
+        <w:rPr>
+          <w:lang w:val="en-IN"/>
+        </w:rPr>
+      </w:pPr>
+      <w:proofErr w:type="spellStart"/>
+      <w:r>
+        <w:rPr>
+          <w:lang w:val="en-IN"/>
+        </w:rPr>
+        <w:t>GroupId</w:t>
+      </w:r>
+      <w:proofErr w:type="spellEnd"/>
+    </w:p>
+    <w:p>
+      <w:pPr>
+        <w:pStyle w:val="Content1"/>
+        <w:numPr>
+          <w:ilvl w:val="1"/>
+          <w:numId w:val="13"/>
+        </w:numPr>
+        <w:rPr>
+          <w:lang w:val="en-IN"/>
+        </w:rPr>
+      </w:pPr>
+      <w:proofErr w:type="spellStart"/>
+      <w:r>
+        <w:rPr>
+          <w:lang w:val="en-IN"/>
+        </w:rPr>
+        <w:t>GroupName</w:t>
+      </w:r>
+      <w:proofErr w:type="spellEnd"/>
+    </w:p>
+    <w:p>
+      <w:pPr>
+        <w:pStyle w:val="Content1"/>
+        <w:numPr>
+          <w:ilvl w:val="1"/>
+          <w:numId w:val="13"/>
+        </w:numPr>
+        <w:rPr>
+          <w:lang w:val="en-IN"/>
+        </w:rPr>
+      </w:pPr>
+      <w:proofErr w:type="spellStart"/>
+      <w:r>
+        <w:rPr>
+          <w:lang w:val="en-IN"/>
+        </w:rPr>
+        <w:t>GroupCategory</w:t>
+      </w:r>
+      <w:r>
+        <w:rPr>
+          <w:lang w:val="en-IN"/>
+        </w:rPr>
+        <w:t>Id</w:t>
+      </w:r>
+      <w:proofErr w:type="spellEnd"/>
+      <w:r>
+        <w:rPr>
+          <w:lang w:val="en-IN"/>
+        </w:rPr>
+        <w:t xml:space="preserve"> </w:t>
+      </w:r>
+    </w:p>
+    <w:p>
+      <w:pPr>
+        <w:pStyle w:val="Content1"/>
+        <w:numPr>
+          <w:ilvl w:val="1"/>
+          <w:numId w:val="13"/>
+        </w:numPr>
+        <w:rPr>
+          <w:lang w:val="en-IN"/>
+        </w:rPr>
+      </w:pPr>
+      <w:proofErr w:type="spellStart"/>
+      <w:r>
+        <w:rPr>
+          <w:lang w:val="en-IN"/>
+        </w:rPr>
+        <w:t>IsPublic</w:t>
+      </w:r>
+      <w:proofErr w:type="spellEnd"/>
+      <w:r>
+        <w:rPr>
+          <w:lang w:val="en-IN"/>
+        </w:rPr>
+        <w:t xml:space="preserve"> (Public groups can be searched by other people for sharing information</w:t>
+      </w:r>
+      <w:r>
+        <w:rPr>
+          <w:lang w:val="en-IN"/>
+        </w:rPr>
         <w:t>)</w:t>
       </w:r>
     </w:p>
     <w:p>
       <w:pPr>
-        <w:pStyle w:val="ListParagraph"/>
-        <w:numPr>
-          <w:ilvl w:val="1"/>
-          <w:numId w:val="13"/>
-        </w:numPr>
-      </w:pPr>
-      <w:r>
-        <w:t>CreatedBy</w:t>
-      </w:r>
-    </w:p>
-    <w:p>
-      <w:pPr>
-        <w:pStyle w:val="ListParagraph"/>
-        <w:numPr>
-          <w:ilvl w:val="1"/>
-          <w:numId w:val="13"/>
-        </w:numPr>
-      </w:pPr>
-      <w:r>
-        <w:t>CreatedDateTime</w:t>
-      </w:r>
-    </w:p>
-    <w:p>
-      <w:pPr>
-        <w:pStyle w:val="ListParagraph"/>
+        <w:pStyle w:val="Content1"/>
+        <w:ind w:left="360"/>
+        <w:rPr>
+          <w:lang w:val="en-IN"/>
+        </w:rPr>
+      </w:pPr>
+    </w:p>
+    <w:p>
+      <w:pPr>
+        <w:pStyle w:val="Content1"/>
         <w:numPr>
           <w:ilvl w:val="0"/>
           <w:numId w:val="13"/>
         </w:numPr>
-      </w:pPr>
-      <w:r>
-        <w:t>EmergencySessionViewer</w:t>
-      </w:r>
-    </w:p>
-    <w:p>
-      <w:pPr>
-        <w:pStyle w:val="ListParagraph"/>
-        <w:numPr>
-          <w:ilvl w:val="1"/>
-          <w:numId w:val="13"/>
-        </w:numPr>
-      </w:pPr>
+        <w:rPr>
+          <w:lang w:val="en-IN"/>
+        </w:rPr>
+      </w:pPr>
+      <w:proofErr w:type="spellStart"/>
+      <w:r>
+        <w:rPr>
+          <w:lang w:val="en-IN"/>
+        </w:rPr>
+        <w:t>GroupCategory</w:t>
+      </w:r>
+      <w:proofErr w:type="spellEnd"/>
+    </w:p>
+    <w:p>
+      <w:pPr>
+        <w:pStyle w:val="Content1"/>
+        <w:numPr>
+          <w:ilvl w:val="1"/>
+          <w:numId w:val="13"/>
+        </w:numPr>
+        <w:rPr>
+          <w:lang w:val="en-IN"/>
+        </w:rPr>
+      </w:pPr>
+      <w:proofErr w:type="spellStart"/>
+      <w:r>
+        <w:rPr>
+          <w:lang w:val="en-IN"/>
+        </w:rPr>
+        <w:t>GroupCategoryId</w:t>
+      </w:r>
+      <w:proofErr w:type="spellEnd"/>
+    </w:p>
+    <w:p>
+      <w:pPr>
+        <w:pStyle w:val="Content1"/>
+        <w:numPr>
+          <w:ilvl w:val="1"/>
+          <w:numId w:val="13"/>
+        </w:numPr>
+        <w:rPr>
+          <w:lang w:val="en-IN"/>
+        </w:rPr>
+      </w:pPr>
+      <w:proofErr w:type="spellStart"/>
+      <w:r>
+        <w:rPr>
+          <w:lang w:val="en-IN"/>
+        </w:rPr>
+        <w:t>CategoryName</w:t>
+      </w:r>
+      <w:proofErr w:type="spellEnd"/>
+      <w:r>
+        <w:rPr>
+          <w:lang w:val="en-IN"/>
+        </w:rPr>
+        <w:t xml:space="preserve"> </w:t>
+      </w:r>
+      <w:r>
+        <w:rPr>
+          <w:lang w:val="en-IN"/>
+        </w:rPr>
+        <w:t>(Personal, Security organization</w:t>
+      </w:r>
+      <w:r>
+        <w:rPr>
+          <w:lang w:val="en-IN"/>
+        </w:rPr>
+        <w:t>, Public Heal</w:t>
+      </w:r>
+      <w:r>
+        <w:rPr>
+          <w:lang w:val="en-IN"/>
+        </w:rPr>
+        <w:t>th</w:t>
+      </w:r>
+      <w:r>
+        <w:rPr>
+          <w:lang w:val="en-IN"/>
+        </w:rPr>
+        <w:t>)</w:t>
+      </w:r>
+    </w:p>
+    <w:p>
+      <w:pPr>
+        <w:pStyle w:val="Content1"/>
+        <w:numPr>
+          <w:ilvl w:val="1"/>
+          <w:numId w:val="13"/>
+        </w:numPr>
+        <w:rPr>
+          <w:lang w:val="en-IN"/>
+        </w:rPr>
+      </w:pPr>
+      <w:proofErr w:type="spellStart"/>
+      <w:r>
+        <w:rPr>
+          <w:lang w:val="en-IN"/>
+        </w:rPr>
+        <w:t>CategoryDescription</w:t>
+      </w:r>
+      <w:proofErr w:type="spellEnd"/>
+    </w:p>
+    <w:p>
+      <w:pPr>
+        <w:pStyle w:val="Content1"/>
+        <w:numPr>
+          <w:ilvl w:val="0"/>
+          <w:numId w:val="13"/>
+        </w:numPr>
+        <w:rPr>
+          <w:lang w:val="en-IN"/>
+        </w:rPr>
+      </w:pPr>
+      <w:proofErr w:type="spellStart"/>
+      <w:r>
+        <w:rPr>
+          <w:lang w:val="en-IN"/>
+        </w:rPr>
+        <w:t>PublicGrou</w:t>
+      </w:r>
+      <w:r>
+        <w:rPr>
+          <w:lang w:val="en-IN"/>
+        </w:rPr>
+        <w:t>p</w:t>
+      </w:r>
+      <w:proofErr w:type="spellEnd"/>
+    </w:p>
+    <w:p>
+      <w:pPr>
+        <w:pStyle w:val="Content1"/>
+        <w:numPr>
+          <w:ilvl w:val="1"/>
+          <w:numId w:val="13"/>
+        </w:numPr>
+        <w:rPr>
+          <w:lang w:val="en-IN"/>
+        </w:rPr>
+      </w:pPr>
+      <w:proofErr w:type="spellStart"/>
+      <w:r>
+        <w:rPr>
+          <w:lang w:val="en-IN"/>
+        </w:rPr>
+        <w:t>Public</w:t>
+      </w:r>
+      <w:r>
+        <w:rPr>
+          <w:lang w:val="en-IN"/>
+        </w:rPr>
+        <w:t>GroupId</w:t>
+      </w:r>
+      <w:proofErr w:type="spellEnd"/>
+    </w:p>
+    <w:p>
+      <w:pPr>
+        <w:pStyle w:val="Content1"/>
+        <w:numPr>
+          <w:ilvl w:val="1"/>
+          <w:numId w:val="13"/>
+        </w:numPr>
+        <w:rPr>
+          <w:lang w:val="en-IN"/>
+        </w:rPr>
+      </w:pPr>
+      <w:proofErr w:type="spellStart"/>
+      <w:r>
+        <w:rPr>
+          <w:lang w:val="en-IN"/>
+        </w:rPr>
+        <w:t>GroupId</w:t>
+      </w:r>
+      <w:proofErr w:type="spellEnd"/>
+    </w:p>
+    <w:p>
+      <w:pPr>
+        <w:pStyle w:val="Content1"/>
+        <w:numPr>
+          <w:ilvl w:val="1"/>
+          <w:numId w:val="13"/>
+        </w:numPr>
+        <w:rPr>
+          <w:lang w:val="en-IN"/>
+        </w:rPr>
+      </w:pPr>
+      <w:proofErr w:type="spellStart"/>
+      <w:r>
+        <w:rPr>
+          <w:lang w:val="en-IN"/>
+        </w:rPr>
+        <w:t>IsVerified</w:t>
+      </w:r>
+      <w:proofErr w:type="spellEnd"/>
+    </w:p>
+    <w:p>
+      <w:pPr>
+        <w:pStyle w:val="Content1"/>
+        <w:numPr>
+          <w:ilvl w:val="1"/>
+          <w:numId w:val="13"/>
+        </w:numPr>
+        <w:rPr>
+          <w:lang w:val="en-IN"/>
+        </w:rPr>
+      </w:pPr>
+      <w:proofErr w:type="spellStart"/>
+      <w:r>
+        <w:rPr>
+          <w:lang w:val="en-IN"/>
+        </w:rPr>
+        <w:t>VerifiedTitle</w:t>
+      </w:r>
+      <w:proofErr w:type="spellEnd"/>
+      <w:r>
+        <w:rPr>
+          <w:lang w:val="en-IN"/>
+        </w:rPr>
+        <w:t xml:space="preserve"> – The verified title should be effective in user search. (It should clearly have the state</w:t>
+      </w:r>
+      <w:r>
+        <w:rPr>
+          <w:lang w:val="en-IN"/>
+        </w:rPr>
+        <w:t>/city</w:t>
+      </w:r>
+      <w:r>
+        <w:rPr>
+          <w:lang w:val="en-IN"/>
+        </w:rPr>
+        <w:t>/country</w:t>
+      </w:r>
+      <w:r>
+        <w:rPr>
+          <w:lang w:val="en-IN"/>
+        </w:rPr>
+        <w:t>/locality</w:t>
+      </w:r>
+      <w:r>
+        <w:rPr>
+          <w:lang w:val="en-IN"/>
+        </w:rPr>
+        <w:t xml:space="preserve"> being served</w:t>
+      </w:r>
+      <w:r>
+        <w:rPr>
+          <w:lang w:val="en-IN"/>
+        </w:rPr>
+        <w:t xml:space="preserve"> for easy search by user</w:t>
+      </w:r>
+      <w:r>
+        <w:rPr>
+          <w:lang w:val="en-IN"/>
+        </w:rPr>
+        <w:t>.)</w:t>
+      </w:r>
+    </w:p>
+    <w:p>
+      <w:pPr>
+        <w:pStyle w:val="Content1"/>
+        <w:numPr>
+          <w:ilvl w:val="1"/>
+          <w:numId w:val="13"/>
+        </w:numPr>
+        <w:rPr>
+          <w:lang w:val="en-IN"/>
+        </w:rPr>
+      </w:pPr>
+      <w:proofErr w:type="spellStart"/>
+      <w:r>
+        <w:rPr>
+          <w:lang w:val="en-IN"/>
+        </w:rPr>
+        <w:t>VerifiedDescription</w:t>
+      </w:r>
+      <w:proofErr w:type="spellEnd"/>
+    </w:p>
+    <w:p>
+      <w:pPr>
+        <w:pStyle w:val="ListParagraph"/>
+        <w:numPr>
+          <w:ilvl w:val="0"/>
+          <w:numId w:val="13"/>
+        </w:numPr>
+      </w:pPr>
+      <w:proofErr w:type="spellStart"/>
+      <w:r>
+        <w:t>CountryBasedPublicGroup</w:t>
+      </w:r>
+      <w:proofErr w:type="spellEnd"/>
+      <w:r>
+        <w:t xml:space="preserve"> - t</w:t>
+      </w:r>
+      <w:r>
+        <w:t xml:space="preserve">hese options would help user select the providers based on nation/state/city/locality. The groups would not be auto-filtered when user searches in the search bar based on user’s location. User </w:t>
+      </w:r>
+      <w:proofErr w:type="gramStart"/>
+      <w:r>
+        <w:t>has to</w:t>
+      </w:r>
+      <w:proofErr w:type="gramEnd"/>
+      <w:r>
+        <w:t xml:space="preserve"> explicitly specify the filters to get filtered results. Additionally, the public groups during creation should specify the list of city/state/locality that they support</w:t>
+      </w:r>
+      <w:r>
+        <w:t>.</w:t>
+      </w:r>
+    </w:p>
+    <w:p>
+      <w:pPr>
+        <w:pStyle w:val="Content1"/>
+        <w:numPr>
+          <w:ilvl w:val="1"/>
+          <w:numId w:val="13"/>
+        </w:numPr>
+        <w:rPr>
+          <w:lang w:val="en-IN"/>
+        </w:rPr>
+      </w:pPr>
+      <w:proofErr w:type="spellStart"/>
+      <w:r>
+        <w:t>CountryId</w:t>
+      </w:r>
+      <w:proofErr w:type="spellEnd"/>
+      <w:r>
+        <w:t xml:space="preserve"> - </w:t>
+      </w:r>
+      <w:r>
+        <w:rPr>
+          <w:lang w:val="en-IN"/>
+        </w:rPr>
+        <w:t>The public groups would be visible for all to search, so the data can be limited based on the country of the user. The mobile app in every country should have a unique identifier. Based on the identifier, specific groups can be returned.</w:t>
+      </w:r>
+    </w:p>
+    <w:p>
+      <w:pPr>
+        <w:pStyle w:val="ListParagraph"/>
+        <w:numPr>
+          <w:ilvl w:val="1"/>
+          <w:numId w:val="13"/>
+        </w:numPr>
+      </w:pPr>
+      <w:proofErr w:type="spellStart"/>
+      <w:r>
+        <w:t>PublicGroupId</w:t>
+      </w:r>
+      <w:proofErr w:type="spellEnd"/>
+    </w:p>
+    <w:p>
+      <w:pPr>
+        <w:pStyle w:val="ListParagraph"/>
+        <w:numPr>
+          <w:ilvl w:val="0"/>
+          <w:numId w:val="13"/>
+        </w:numPr>
+      </w:pPr>
+      <w:proofErr w:type="spellStart"/>
+      <w:r>
+        <w:t>StateBased</w:t>
+      </w:r>
+      <w:r>
+        <w:t>PublicGroup</w:t>
+      </w:r>
+      <w:proofErr w:type="spellEnd"/>
+    </w:p>
+    <w:p>
+      <w:pPr>
+        <w:pStyle w:val="ListParagraph"/>
+        <w:numPr>
+          <w:ilvl w:val="1"/>
+          <w:numId w:val="13"/>
+        </w:numPr>
+      </w:pPr>
+      <w:proofErr w:type="spellStart"/>
+      <w:r>
+        <w:t>StateId</w:t>
+      </w:r>
+      <w:proofErr w:type="spellEnd"/>
+    </w:p>
+    <w:p>
+      <w:pPr>
+        <w:pStyle w:val="ListParagraph"/>
+        <w:numPr>
+          <w:ilvl w:val="1"/>
+          <w:numId w:val="13"/>
+        </w:numPr>
+      </w:pPr>
+      <w:proofErr w:type="spellStart"/>
+      <w:r>
+        <w:t>PublicGroup</w:t>
+      </w:r>
+      <w:r>
+        <w:t>Id</w:t>
+      </w:r>
+      <w:proofErr w:type="spellEnd"/>
+    </w:p>
+    <w:p>
+      <w:pPr>
+        <w:pStyle w:val="ListParagraph"/>
+        <w:numPr>
+          <w:ilvl w:val="0"/>
+          <w:numId w:val="13"/>
+        </w:numPr>
+      </w:pPr>
+      <w:proofErr w:type="spellStart"/>
+      <w:r>
+        <w:t>CityBasedPublicGroup</w:t>
+      </w:r>
+      <w:proofErr w:type="spellEnd"/>
+    </w:p>
+    <w:p>
+      <w:pPr>
+        <w:pStyle w:val="ListParagraph"/>
+        <w:numPr>
+          <w:ilvl w:val="1"/>
+          <w:numId w:val="13"/>
+        </w:numPr>
+      </w:pPr>
+      <w:proofErr w:type="spellStart"/>
+      <w:r>
+        <w:t>CityId</w:t>
+      </w:r>
+      <w:proofErr w:type="spellEnd"/>
+    </w:p>
+    <w:p>
+      <w:pPr>
+        <w:pStyle w:val="ListParagraph"/>
+        <w:numPr>
+          <w:ilvl w:val="1"/>
+          <w:numId w:val="13"/>
+        </w:numPr>
+      </w:pPr>
+      <w:proofErr w:type="spellStart"/>
+      <w:r>
+        <w:t>PublicGroupId</w:t>
+      </w:r>
+      <w:proofErr w:type="spellEnd"/>
+    </w:p>
+    <w:p>
+      <w:pPr>
+        <w:pStyle w:val="ListParagraph"/>
+        <w:numPr>
+          <w:ilvl w:val="0"/>
+          <w:numId w:val="13"/>
+        </w:numPr>
+      </w:pPr>
+      <w:proofErr w:type="spellStart"/>
+      <w:r>
+        <w:t>LocalityBasedPublicGroup</w:t>
+      </w:r>
+      <w:proofErr w:type="spellEnd"/>
+    </w:p>
+    <w:p>
+      <w:pPr>
+        <w:pStyle w:val="ListParagraph"/>
+        <w:numPr>
+          <w:ilvl w:val="1"/>
+          <w:numId w:val="13"/>
+        </w:numPr>
+      </w:pPr>
+      <w:proofErr w:type="spellStart"/>
+      <w:r>
+        <w:t>LocalityId</w:t>
+      </w:r>
+      <w:proofErr w:type="spellEnd"/>
+      <w:r>
+        <w:t xml:space="preserve"> – The distinct localities can be fetched based on the pin code excel downloaded from the India government site.</w:t>
+      </w:r>
+    </w:p>
+    <w:p>
+      <w:pPr>
+        <w:pStyle w:val="ListParagraph"/>
+        <w:numPr>
+          <w:ilvl w:val="1"/>
+          <w:numId w:val="13"/>
+        </w:numPr>
+      </w:pPr>
+      <w:proofErr w:type="spellStart"/>
+      <w:r>
+        <w:t>PublicGroup</w:t>
+      </w:r>
+      <w:r>
+        <w:t>I</w:t>
+      </w:r>
+      <w:r>
+        <w:t>d</w:t>
+      </w:r>
+      <w:proofErr w:type="spellEnd"/>
+    </w:p>
+    <w:p>
+      <w:pPr>
+        <w:pStyle w:val="ListParagraph"/>
+        <w:numPr>
+          <w:ilvl w:val="0"/>
+          <w:numId w:val="13"/>
+        </w:numPr>
+      </w:pPr>
+      <w:proofErr w:type="spellStart"/>
+      <w:r>
+        <w:t>EmergencySessionPublicGroupAccess</w:t>
+      </w:r>
+      <w:proofErr w:type="spellEnd"/>
+    </w:p>
+    <w:p>
+      <w:pPr>
+        <w:pStyle w:val="ListParagraph"/>
+        <w:numPr>
+          <w:ilvl w:val="1"/>
+          <w:numId w:val="13"/>
+        </w:numPr>
+      </w:pPr>
+      <w:proofErr w:type="spellStart"/>
       <w:r>
         <w:t>EmergencySessionId</w:t>
       </w:r>
-    </w:p>
-    <w:p>
-      <w:pPr>
-        <w:pStyle w:val="ListParagraph"/>
-        <w:numPr>
-          <w:ilvl w:val="1"/>
-          <w:numId w:val="13"/>
-        </w:numPr>
-      </w:pPr>
-      <w:r>
-        <w:t>GroupUserId</w:t>
-      </w:r>
+      <w:proofErr w:type="spellEnd"/>
+    </w:p>
+    <w:p>
+      <w:pPr>
+        <w:pStyle w:val="ListParagraph"/>
+        <w:numPr>
+          <w:ilvl w:val="1"/>
+          <w:numId w:val="13"/>
+        </w:numPr>
+      </w:pPr>
+      <w:proofErr w:type="spellStart"/>
+      <w:r>
+        <w:t>GroupId</w:t>
+      </w:r>
+      <w:proofErr w:type="spellEnd"/>
     </w:p>
     <w:p>
       <w:pPr>
@@ -1960,373 +3185,254 @@
           <w:ilvl w:val="0"/>
           <w:numId w:val="13"/>
         </w:numPr>
-      </w:pPr>
-      <w:r>
-        <w:t>Location</w:t>
-      </w:r>
-    </w:p>
-    <w:p>
-      <w:pPr>
-        <w:pStyle w:val="ListParagraph"/>
-        <w:numPr>
-          <w:ilvl w:val="1"/>
-          <w:numId w:val="13"/>
-        </w:numPr>
-      </w:pPr>
-      <w:r>
-        <w:t>Latitude</w:t>
-      </w:r>
-    </w:p>
-    <w:p>
-      <w:pPr>
-        <w:pStyle w:val="ListParagraph"/>
-        <w:numPr>
-          <w:ilvl w:val="1"/>
-          <w:numId w:val="13"/>
-        </w:numPr>
-      </w:pPr>
-      <w:r>
-        <w:t>Longitude</w:t>
-      </w:r>
-    </w:p>
-    <w:p>
-      <w:pPr>
-        <w:pStyle w:val="ListParagraph"/>
-        <w:numPr>
-          <w:ilvl w:val="1"/>
-          <w:numId w:val="13"/>
-        </w:numPr>
-      </w:pPr>
-      <w:r>
-        <w:t>Speed</w:t>
-      </w:r>
-    </w:p>
-    <w:p>
-      <w:pPr>
-        <w:pStyle w:val="ListParagraph"/>
-        <w:numPr>
-          <w:ilvl w:val="1"/>
-          <w:numId w:val="13"/>
-        </w:numPr>
-      </w:pPr>
-      <w:r>
-        <w:t>Repeat</w:t>
-      </w:r>
-      <w:r>
-        <w:t>Count</w:t>
-      </w:r>
-    </w:p>
-    <w:p>
-      <w:pPr>
-        <w:pStyle w:val="ListParagraph"/>
-        <w:numPr>
-          <w:ilvl w:val="1"/>
-          <w:numId w:val="13"/>
-        </w:numPr>
-      </w:pPr>
-      <w:r>
-        <w:t>Emergency</w:t>
-      </w:r>
-      <w:r>
-        <w:t>SessionId</w:t>
-      </w:r>
-    </w:p>
-    <w:p>
-      <w:pPr>
-        <w:pStyle w:val="Content1"/>
+        <w:rPr>
+          <w:rFonts w:ascii="Segoe UI" w:eastAsiaTheme="minorEastAsia" w:hAnsi="Segoe UI"/>
+        </w:rPr>
+      </w:pPr>
+      <w:proofErr w:type="spellStart"/>
+      <w:r>
+        <w:rPr>
+          <w:rFonts w:ascii="Segoe UI" w:eastAsiaTheme="minorEastAsia" w:hAnsi="Segoe UI"/>
+        </w:rPr>
+        <w:t>Group</w:t>
+      </w:r>
+      <w:r>
+        <w:rPr>
+          <w:rFonts w:ascii="Segoe UI" w:eastAsiaTheme="minorEastAsia" w:hAnsi="Segoe UI"/>
+        </w:rPr>
+        <w:t>Member</w:t>
+      </w:r>
+      <w:proofErr w:type="spellEnd"/>
+    </w:p>
+    <w:p>
+      <w:pPr>
+        <w:pStyle w:val="ListParagraph"/>
+        <w:numPr>
+          <w:ilvl w:val="1"/>
+          <w:numId w:val="13"/>
+        </w:numPr>
+      </w:pPr>
+      <w:proofErr w:type="spellStart"/>
+      <w:r>
+        <w:lastRenderedPageBreak/>
+        <w:t>Group</w:t>
+      </w:r>
+      <w:r>
+        <w:t>Member</w:t>
+      </w:r>
+      <w:r>
+        <w:t>Id</w:t>
+      </w:r>
+      <w:proofErr w:type="spellEnd"/>
+    </w:p>
+    <w:p>
+      <w:pPr>
+        <w:pStyle w:val="ListParagraph"/>
+        <w:numPr>
+          <w:ilvl w:val="1"/>
+          <w:numId w:val="13"/>
+        </w:numPr>
+      </w:pPr>
+      <w:proofErr w:type="spellStart"/>
+      <w:r>
+        <w:t>GroupId</w:t>
+      </w:r>
+      <w:proofErr w:type="spellEnd"/>
+    </w:p>
+    <w:p>
+      <w:pPr>
+        <w:pStyle w:val="ListParagraph"/>
+        <w:numPr>
+          <w:ilvl w:val="1"/>
+          <w:numId w:val="13"/>
+        </w:numPr>
+      </w:pPr>
+      <w:proofErr w:type="spellStart"/>
+      <w:r>
+        <w:t>UserId</w:t>
+      </w:r>
+      <w:proofErr w:type="spellEnd"/>
+    </w:p>
+    <w:p>
+      <w:pPr>
+        <w:pStyle w:val="ListParagraph"/>
+        <w:numPr>
+          <w:ilvl w:val="1"/>
+          <w:numId w:val="13"/>
+        </w:numPr>
+      </w:pPr>
+      <w:proofErr w:type="spellStart"/>
+      <w:r>
+        <w:t>IsAdministratorAllowedToTriggerEmergencySession</w:t>
+      </w:r>
+      <w:proofErr w:type="spellEnd"/>
+    </w:p>
+    <w:p>
+      <w:pPr>
+        <w:pStyle w:val="ListParagraph"/>
+        <w:numPr>
+          <w:ilvl w:val="1"/>
+          <w:numId w:val="13"/>
+        </w:numPr>
+      </w:pPr>
+      <w:proofErr w:type="spellStart"/>
+      <w:r>
+        <w:t>IsAdministratorAllowedToExtendEmergencySession</w:t>
+      </w:r>
+      <w:proofErr w:type="spellEnd"/>
+    </w:p>
+    <w:p>
+      <w:pPr>
+        <w:pStyle w:val="ListParagraph"/>
+        <w:numPr>
+          <w:ilvl w:val="1"/>
+          <w:numId w:val="13"/>
+        </w:numPr>
+      </w:pPr>
+      <w:proofErr w:type="spellStart"/>
+      <w:proofErr w:type="gramStart"/>
+      <w:r>
+        <w:t>EmergecyNotificationModePreference</w:t>
+      </w:r>
+      <w:proofErr w:type="spellEnd"/>
+      <w:r>
+        <w:t>(</w:t>
+      </w:r>
+      <w:proofErr w:type="spellStart"/>
+      <w:proofErr w:type="gramEnd"/>
+      <w:r>
+        <w:t>Sms</w:t>
+      </w:r>
+      <w:proofErr w:type="spellEnd"/>
+      <w:r>
+        <w:t>, Email or both</w:t>
+      </w:r>
+      <w:r>
+        <w:t>- default both</w:t>
+      </w:r>
+      <w:r>
+        <w:t>)</w:t>
+      </w:r>
+    </w:p>
+    <w:p>
+      <w:pPr>
+        <w:pStyle w:val="ListParagraph"/>
+        <w:numPr>
+          <w:ilvl w:val="1"/>
+          <w:numId w:val="13"/>
+        </w:numPr>
+      </w:pPr>
+      <w:proofErr w:type="spellStart"/>
+      <w:r>
+        <w:t>IsAdmin</w:t>
+      </w:r>
+      <w:proofErr w:type="spellEnd"/>
+    </w:p>
+    <w:p>
+      <w:pPr>
+        <w:pStyle w:val="ListParagraph"/>
+        <w:numPr>
+          <w:ilvl w:val="1"/>
+          <w:numId w:val="13"/>
+        </w:numPr>
+      </w:pPr>
+      <w:proofErr w:type="spellStart"/>
+      <w:r>
+        <w:t>IsPrimary</w:t>
+      </w:r>
+      <w:proofErr w:type="spellEnd"/>
+      <w:r>
+        <w:t xml:space="preserve"> – By default the first group created by the user becomes the primary group</w:t>
+      </w:r>
+    </w:p>
+    <w:p>
+      <w:pPr>
+        <w:pStyle w:val="ListParagraph"/>
         <w:numPr>
           <w:ilvl w:val="0"/>
           <w:numId w:val="13"/>
         </w:numPr>
-        <w:rPr>
-          <w:lang w:val="en-IN"/>
-        </w:rPr>
-      </w:pPr>
-      <w:r>
-        <w:rPr>
-          <w:lang w:val="en-IN"/>
-        </w:rPr>
-        <w:t xml:space="preserve">Group </w:t>
-      </w:r>
-    </w:p>
-    <w:p>
-      <w:pPr>
-        <w:pStyle w:val="Content1"/>
-        <w:numPr>
-          <w:ilvl w:val="1"/>
-          <w:numId w:val="13"/>
-        </w:numPr>
-        <w:rPr>
-          <w:lang w:val="en-IN"/>
-        </w:rPr>
-      </w:pPr>
-      <w:r>
-        <w:rPr>
-          <w:lang w:val="en-IN"/>
-        </w:rPr>
+      </w:pPr>
+      <w:proofErr w:type="spellStart"/>
+      <w:r>
+        <w:t>GroupDevice</w:t>
+      </w:r>
+      <w:proofErr w:type="spellEnd"/>
+    </w:p>
+    <w:p>
+      <w:pPr>
+        <w:pStyle w:val="ListParagraph"/>
+        <w:numPr>
+          <w:ilvl w:val="1"/>
+          <w:numId w:val="13"/>
+        </w:numPr>
+      </w:pPr>
+      <w:proofErr w:type="spellStart"/>
+      <w:r>
+        <w:t>GroupDeviceId</w:t>
+      </w:r>
+      <w:proofErr w:type="spellEnd"/>
+    </w:p>
+    <w:p>
+      <w:pPr>
+        <w:pStyle w:val="ListParagraph"/>
+        <w:numPr>
+          <w:ilvl w:val="1"/>
+          <w:numId w:val="13"/>
+        </w:numPr>
+      </w:pPr>
+      <w:proofErr w:type="spellStart"/>
+      <w:r>
         <w:t>GroupId</w:t>
       </w:r>
-    </w:p>
-    <w:p>
-      <w:pPr>
-        <w:pStyle w:val="Content1"/>
-        <w:numPr>
-          <w:ilvl w:val="1"/>
-          <w:numId w:val="13"/>
-        </w:numPr>
-        <w:rPr>
-          <w:lang w:val="en-IN"/>
-        </w:rPr>
-      </w:pPr>
-      <w:r>
-        <w:rPr>
-          <w:lang w:val="en-IN"/>
-        </w:rPr>
-        <w:t>GroupName</w:t>
-      </w:r>
-    </w:p>
-    <w:p>
-      <w:pPr>
-        <w:pStyle w:val="Content1"/>
-        <w:numPr>
-          <w:ilvl w:val="1"/>
-          <w:numId w:val="13"/>
-        </w:numPr>
-        <w:rPr>
-          <w:lang w:val="en-IN"/>
-        </w:rPr>
-      </w:pPr>
-      <w:r>
-        <w:rPr>
-          <w:lang w:val="en-IN"/>
-        </w:rPr>
-        <w:t>IsPublic (Public groups can be searched by other people for sharing information)</w:t>
-      </w:r>
-    </w:p>
-    <w:p>
-      <w:pPr>
-        <w:pStyle w:val="Content1"/>
-        <w:numPr>
-          <w:ilvl w:val="0"/>
-          <w:numId w:val="13"/>
-        </w:numPr>
-        <w:rPr>
-          <w:lang w:val="en-IN"/>
-        </w:rPr>
-      </w:pPr>
-      <w:r>
-        <w:rPr>
-          <w:lang w:val="en-IN"/>
-        </w:rPr>
-        <w:t>PublicGroupMetadata</w:t>
-      </w:r>
-    </w:p>
-    <w:p>
-      <w:pPr>
-        <w:pStyle w:val="Content1"/>
-        <w:numPr>
-          <w:ilvl w:val="1"/>
-          <w:numId w:val="13"/>
-        </w:numPr>
-        <w:rPr>
-          <w:lang w:val="en-IN"/>
-        </w:rPr>
-      </w:pPr>
-      <w:r>
-        <w:rPr>
-          <w:lang w:val="en-IN"/>
-        </w:rPr>
-        <w:t>GroupId</w:t>
-      </w:r>
-    </w:p>
-    <w:p>
-      <w:pPr>
-        <w:pStyle w:val="Content1"/>
-        <w:numPr>
-          <w:ilvl w:val="1"/>
-          <w:numId w:val="13"/>
-        </w:numPr>
-        <w:rPr>
-          <w:lang w:val="en-IN"/>
-        </w:rPr>
-      </w:pPr>
-      <w:r>
-        <w:rPr>
-          <w:lang w:val="en-IN"/>
-        </w:rPr>
-        <w:t>IsVerified</w:t>
-      </w:r>
-    </w:p>
-    <w:p>
-      <w:pPr>
-        <w:pStyle w:val="Content1"/>
-        <w:numPr>
-          <w:ilvl w:val="1"/>
-          <w:numId w:val="13"/>
-        </w:numPr>
-        <w:rPr>
-          <w:lang w:val="en-IN"/>
-        </w:rPr>
-      </w:pPr>
-      <w:r>
-        <w:rPr>
-          <w:lang w:val="en-IN"/>
-        </w:rPr>
-        <w:t>VerifiedTitle</w:t>
-      </w:r>
-    </w:p>
-    <w:p>
-      <w:pPr>
-        <w:pStyle w:val="Content1"/>
-        <w:numPr>
-          <w:ilvl w:val="1"/>
-          <w:numId w:val="13"/>
-        </w:numPr>
-        <w:rPr>
-          <w:lang w:val="en-IN"/>
-        </w:rPr>
-      </w:pPr>
-      <w:r>
-        <w:rPr>
-          <w:lang w:val="en-IN"/>
-        </w:rPr>
-        <w:t>VerifiedDescription</w:t>
-      </w:r>
-    </w:p>
-    <w:p/>
-    <w:p>
-      <w:pPr>
-        <w:pStyle w:val="ListParagraph"/>
-        <w:numPr>
-          <w:ilvl w:val="0"/>
-          <w:numId w:val="13"/>
-        </w:numPr>
-        <w:rPr>
-          <w:rFonts w:ascii="Segoe UI" w:eastAsiaTheme="minorEastAsia" w:hAnsi="Segoe UI"/>
-        </w:rPr>
-      </w:pPr>
-      <w:r>
-        <w:rPr>
-          <w:rFonts w:ascii="Segoe UI" w:eastAsiaTheme="minorEastAsia" w:hAnsi="Segoe UI"/>
-        </w:rPr>
-        <w:t>Group</w:t>
-      </w:r>
-      <w:r>
-        <w:rPr>
-          <w:rFonts w:ascii="Segoe UI" w:eastAsiaTheme="minorEastAsia" w:hAnsi="Segoe UI"/>
-        </w:rPr>
-        <w:t>Member</w:t>
-      </w:r>
-    </w:p>
-    <w:p>
-      <w:pPr>
-        <w:pStyle w:val="ListParagraph"/>
-        <w:numPr>
-          <w:ilvl w:val="1"/>
-          <w:numId w:val="13"/>
-        </w:numPr>
-      </w:pPr>
-      <w:r>
-        <w:t>Member</w:t>
-      </w:r>
-      <w:r>
-        <w:t>Id</w:t>
-      </w:r>
-    </w:p>
-    <w:p>
-      <w:pPr>
-        <w:pStyle w:val="ListParagraph"/>
-        <w:numPr>
-          <w:ilvl w:val="1"/>
-          <w:numId w:val="13"/>
-        </w:numPr>
-      </w:pPr>
-      <w:r>
-        <w:t>GroupId</w:t>
-      </w:r>
-    </w:p>
-    <w:p>
-      <w:pPr>
-        <w:pStyle w:val="ListParagraph"/>
-        <w:numPr>
-          <w:ilvl w:val="1"/>
-          <w:numId w:val="13"/>
-        </w:numPr>
-      </w:pPr>
+      <w:proofErr w:type="spellEnd"/>
+    </w:p>
+    <w:p>
+      <w:pPr>
+        <w:pStyle w:val="ListParagraph"/>
+        <w:numPr>
+          <w:ilvl w:val="1"/>
+          <w:numId w:val="13"/>
+        </w:numPr>
+      </w:pPr>
+      <w:proofErr w:type="spellStart"/>
+      <w:r>
+        <w:t>DeviceId</w:t>
+      </w:r>
+      <w:proofErr w:type="spellEnd"/>
+    </w:p>
+    <w:p>
+      <w:pPr>
+        <w:pStyle w:val="ListParagraph"/>
+        <w:numPr>
+          <w:ilvl w:val="1"/>
+          <w:numId w:val="13"/>
+        </w:numPr>
+      </w:pPr>
+      <w:proofErr w:type="spellStart"/>
       <w:r>
         <w:t>IsAdministratorAllowedToExtendEmergencySession</w:t>
       </w:r>
-    </w:p>
-    <w:p>
-      <w:pPr>
-        <w:pStyle w:val="ListParagraph"/>
-        <w:numPr>
-          <w:ilvl w:val="1"/>
-          <w:numId w:val="13"/>
-        </w:numPr>
-      </w:pPr>
-      <w:r>
-        <w:t>EmergecyNotificationModePreference</w:t>
-      </w:r>
-      <w:r>
-        <w:t>(Sms, Email or both</w:t>
-      </w:r>
-      <w:r>
-        <w:t>- default both</w:t>
-      </w:r>
-      <w:r>
-        <w:t>)</w:t>
-      </w:r>
-    </w:p>
-    <w:p>
-      <w:pPr>
-        <w:pStyle w:val="ListParagraph"/>
-        <w:numPr>
-          <w:ilvl w:val="1"/>
-          <w:numId w:val="13"/>
-        </w:numPr>
-      </w:pPr>
-      <w:r>
-        <w:t>IsAdmin</w:t>
-      </w:r>
-    </w:p>
-    <w:p>
-      <w:pPr>
-        <w:pStyle w:val="ListParagraph"/>
-        <w:numPr>
-          <w:ilvl w:val="0"/>
-          <w:numId w:val="13"/>
-        </w:numPr>
-      </w:pPr>
-      <w:r>
-        <w:t>EmergencySessionPublicGroupAccess</w:t>
-      </w:r>
-    </w:p>
-    <w:p>
-      <w:pPr>
-        <w:pStyle w:val="ListParagraph"/>
-        <w:numPr>
-          <w:ilvl w:val="1"/>
-          <w:numId w:val="13"/>
-        </w:numPr>
-      </w:pPr>
-      <w:r>
-        <w:t>EmergencySessionId</w:t>
-      </w:r>
-    </w:p>
-    <w:p>
-      <w:pPr>
-        <w:pStyle w:val="ListParagraph"/>
-        <w:numPr>
-          <w:ilvl w:val="1"/>
-          <w:numId w:val="13"/>
-        </w:numPr>
-      </w:pPr>
-      <w:r>
-        <w:t>GroupId</w:t>
-      </w:r>
-    </w:p>
-    <w:p/>
+      <w:proofErr w:type="spellEnd"/>
+    </w:p>
+    <w:p>
+      <w:pPr>
+        <w:pStyle w:val="ListParagraph"/>
+        <w:numPr>
+          <w:ilvl w:val="1"/>
+          <w:numId w:val="13"/>
+        </w:numPr>
+      </w:pPr>
+      <w:proofErr w:type="spellStart"/>
+      <w:r>
+        <w:t>IsAdministratorAllowedToTriggerEmergencySession</w:t>
+      </w:r>
+      <w:proofErr w:type="spellEnd"/>
+    </w:p>
+    <w:p>
+      <w:bookmarkStart w:id="0" w:name="_GoBack"/>
+      <w:bookmarkEnd w:id="0"/>
+    </w:p>
     <w:p>
       <w:pPr>
         <w:rPr>
@@ -2348,9 +3454,11 @@
           <w:numId w:val="14"/>
         </w:numPr>
       </w:pPr>
+      <w:proofErr w:type="spellStart"/>
       <w:r>
         <w:t>EmergencySession</w:t>
       </w:r>
+      <w:proofErr w:type="spellEnd"/>
     </w:p>
     <w:p>
       <w:pPr>
@@ -2360,9 +3468,11 @@
           <w:numId w:val="14"/>
         </w:numPr>
       </w:pPr>
+      <w:proofErr w:type="spellStart"/>
       <w:r>
         <w:t>EmergencySessionClientId</w:t>
       </w:r>
+      <w:proofErr w:type="spellEnd"/>
     </w:p>
     <w:p>
       <w:pPr>
@@ -2372,9 +3482,11 @@
           <w:numId w:val="14"/>
         </w:numPr>
       </w:pPr>
+      <w:proofErr w:type="spellStart"/>
       <w:r>
         <w:t>EmergencySessionId</w:t>
       </w:r>
+      <w:proofErr w:type="spellEnd"/>
       <w:r>
         <w:t xml:space="preserve"> (</w:t>
       </w:r>
@@ -2405,9 +3517,11 @@
           <w:numId w:val="14"/>
         </w:numPr>
       </w:pPr>
+      <w:proofErr w:type="spellStart"/>
       <w:r>
         <w:t>ExpiryDateTime</w:t>
       </w:r>
+      <w:proofErr w:type="spellEnd"/>
     </w:p>
     <w:p>
       <w:pPr>
@@ -2417,10 +3531,11 @@
           <w:numId w:val="14"/>
         </w:numPr>
       </w:pPr>
-      <w:r>
-        <w:lastRenderedPageBreak/>
+      <w:proofErr w:type="spellStart"/>
+      <w:r>
         <w:t>firstAdminNotified</w:t>
       </w:r>
+      <w:proofErr w:type="spellEnd"/>
     </w:p>
     <w:p>
       <w:pPr>
@@ -2430,9 +3545,11 @@
           <w:numId w:val="14"/>
         </w:numPr>
       </w:pPr>
+      <w:proofErr w:type="spellStart"/>
       <w:r>
         <w:t>firstAdminNotificationDateTime</w:t>
       </w:r>
+      <w:proofErr w:type="spellEnd"/>
     </w:p>
     <w:p>
       <w:pPr>
@@ -2442,12 +3559,14 @@
           <w:numId w:val="14"/>
         </w:numPr>
       </w:pPr>
+      <w:proofErr w:type="spellStart"/>
       <w:r>
         <w:t>Requested</w:t>
       </w:r>
       <w:r>
         <w:t>By</w:t>
       </w:r>
+      <w:proofErr w:type="spellEnd"/>
     </w:p>
     <w:p>
       <w:pPr>
@@ -2457,9 +3576,11 @@
           <w:numId w:val="14"/>
         </w:numPr>
       </w:pPr>
+      <w:proofErr w:type="spellStart"/>
       <w:r>
         <w:t>RequestDateTime</w:t>
       </w:r>
+      <w:proofErr w:type="spellEnd"/>
     </w:p>
     <w:p>
       <w:pPr>
@@ -2469,9 +3590,11 @@
           <w:numId w:val="14"/>
         </w:numPr>
       </w:pPr>
+      <w:proofErr w:type="spellStart"/>
       <w:r>
         <w:t>StoppedBy</w:t>
       </w:r>
+      <w:proofErr w:type="spellEnd"/>
     </w:p>
     <w:p>
       <w:pPr>
@@ -2481,9 +3604,11 @@
           <w:numId w:val="14"/>
         </w:numPr>
       </w:pPr>
+      <w:proofErr w:type="spellStart"/>
       <w:r>
         <w:t>StopDateTime</w:t>
       </w:r>
+      <w:proofErr w:type="spellEnd"/>
     </w:p>
     <w:p>
       <w:pPr>
@@ -2493,9 +3618,11 @@
           <w:numId w:val="14"/>
         </w:numPr>
       </w:pPr>
+      <w:proofErr w:type="spellStart"/>
       <w:r>
         <w:t>IsSessionStartNotifiedToServer</w:t>
       </w:r>
+      <w:proofErr w:type="spellEnd"/>
     </w:p>
     <w:p>
       <w:pPr>
@@ -2505,9 +3632,11 @@
           <w:numId w:val="14"/>
         </w:numPr>
       </w:pPr>
+      <w:proofErr w:type="spellStart"/>
       <w:r>
         <w:t>IsSessionStopNotifiedToServer</w:t>
       </w:r>
+      <w:proofErr w:type="spellEnd"/>
     </w:p>
     <w:p>
       <w:pPr>
@@ -2517,9 +3646,11 @@
           <w:numId w:val="14"/>
         </w:numPr>
       </w:pPr>
+      <w:proofErr w:type="spellStart"/>
       <w:r>
         <w:t>EmergencySessionExtension</w:t>
       </w:r>
+      <w:proofErr w:type="spellEnd"/>
     </w:p>
     <w:p>
       <w:pPr>
@@ -2529,6 +3660,7 @@
           <w:numId w:val="14"/>
         </w:numPr>
       </w:pPr>
+      <w:proofErr w:type="spellStart"/>
       <w:r>
         <w:t>EmergencySession</w:t>
       </w:r>
@@ -2538,6 +3670,7 @@
       <w:r>
         <w:t>ClientId</w:t>
       </w:r>
+      <w:proofErr w:type="spellEnd"/>
     </w:p>
     <w:p>
       <w:pPr>
@@ -2547,9 +3680,16 @@
           <w:numId w:val="14"/>
         </w:numPr>
       </w:pPr>
-      <w:r>
-        <w:t>EmergencySessionExtensionId(</w:t>
-      </w:r>
+      <w:proofErr w:type="spellStart"/>
+      <w:proofErr w:type="gramStart"/>
+      <w:r>
+        <w:t>EmergencySessionExtensionId</w:t>
+      </w:r>
+      <w:proofErr w:type="spellEnd"/>
+      <w:r>
+        <w:t>(</w:t>
+      </w:r>
+      <w:proofErr w:type="gramEnd"/>
       <w:r>
         <w:t xml:space="preserve">This should be set for </w:t>
       </w:r>
@@ -2568,9 +3708,11 @@
           <w:numId w:val="14"/>
         </w:numPr>
       </w:pPr>
+      <w:proofErr w:type="spellStart"/>
       <w:r>
         <w:t>EmergencySessionClientId</w:t>
       </w:r>
+      <w:proofErr w:type="spellEnd"/>
     </w:p>
     <w:p>
       <w:pPr>
@@ -2580,9 +3722,11 @@
           <w:numId w:val="14"/>
         </w:numPr>
       </w:pPr>
+      <w:proofErr w:type="spellStart"/>
       <w:r>
         <w:t>RequestedBy</w:t>
       </w:r>
+      <w:proofErr w:type="spellEnd"/>
       <w:r>
         <w:t xml:space="preserve"> (This will be set if the extension request is made by the user in emergency)</w:t>
       </w:r>
@@ -2595,9 +3739,11 @@
           <w:numId w:val="14"/>
         </w:numPr>
       </w:pPr>
+      <w:proofErr w:type="spellStart"/>
       <w:r>
         <w:t>RequestDateTime</w:t>
       </w:r>
+      <w:proofErr w:type="spellEnd"/>
     </w:p>
     <w:p>
       <w:pPr>
@@ -2607,9 +3753,11 @@
           <w:numId w:val="14"/>
         </w:numPr>
       </w:pPr>
+      <w:proofErr w:type="spellStart"/>
       <w:r>
         <w:t>NewExpiryDateTime</w:t>
       </w:r>
+      <w:proofErr w:type="spellEnd"/>
     </w:p>
     <w:p>
       <w:pPr>
@@ -2619,9 +3767,27 @@
           <w:numId w:val="14"/>
         </w:numPr>
       </w:pPr>
-      <w:r>
-        <w:t>ExtensionRequestStatus (None, InProgress, Applied, ReceivedPostStop, LessThanExpiry</w:t>
-      </w:r>
+      <w:proofErr w:type="spellStart"/>
+      <w:r>
+        <w:t>ExtensionRequestStatus</w:t>
+      </w:r>
+      <w:proofErr w:type="spellEnd"/>
+      <w:r>
+        <w:t xml:space="preserve"> (None, InProgress, Applied, </w:t>
+      </w:r>
+      <w:proofErr w:type="spellStart"/>
+      <w:r>
+        <w:t>ReceivedPostStop</w:t>
+      </w:r>
+      <w:proofErr w:type="spellEnd"/>
+      <w:r>
+        <w:t xml:space="preserve">, </w:t>
+      </w:r>
+      <w:proofErr w:type="spellStart"/>
+      <w:r>
+        <w:t>LessThanExpiry</w:t>
+      </w:r>
+      <w:proofErr w:type="spellEnd"/>
       <w:r>
         <w:t>. This should be set based on whether the extension is applied, or if the extension is received post the expiry or stopping of the session, or if the extension requested is less than the expiry which means user would have already extended the session</w:t>
       </w:r>
@@ -2640,11 +3806,24 @@
           <w:numId w:val="14"/>
         </w:numPr>
       </w:pPr>
-      <w:r>
+      <w:proofErr w:type="spellStart"/>
+      <w:r>
+        <w:lastRenderedPageBreak/>
         <w:t>IsServerNotified</w:t>
       </w:r>
-      <w:r>
-        <w:t xml:space="preserve"> (Server needs to be notified regarding a new extension created by the person in emergency. Also, it needs to be notified when a extension request that comes from an administrator is applied</w:t>
+      <w:proofErr w:type="spellEnd"/>
+      <w:r>
+        <w:t xml:space="preserve"> (Server needs to be notified regarding a new extension created by the person in emergency. Also, it needs to be notified when </w:t>
+      </w:r>
+      <w:proofErr w:type="spellStart"/>
+      <w:proofErr w:type="gramStart"/>
+      <w:r>
+        <w:t>a</w:t>
+      </w:r>
+      <w:proofErr w:type="spellEnd"/>
+      <w:proofErr w:type="gramEnd"/>
+      <w:r>
+        <w:t xml:space="preserve"> extension request that comes from an administrator is applied</w:t>
       </w:r>
       <w:r>
         <w:t>)</w:t>
@@ -2670,9 +3849,11 @@
           <w:numId w:val="14"/>
         </w:numPr>
       </w:pPr>
+      <w:proofErr w:type="spellStart"/>
       <w:r>
         <w:t>EmergencySessionId</w:t>
       </w:r>
+      <w:proofErr w:type="spellEnd"/>
     </w:p>
     <w:p>
       <w:pPr>
@@ -2718,9 +3899,11 @@
           <w:numId w:val="14"/>
         </w:numPr>
       </w:pPr>
+      <w:proofErr w:type="spellStart"/>
       <w:r>
         <w:t>RepeatCount</w:t>
       </w:r>
+      <w:proofErr w:type="spellEnd"/>
     </w:p>
     <w:p>
       <w:pPr>
@@ -2730,9 +3913,11 @@
           <w:numId w:val="14"/>
         </w:numPr>
       </w:pPr>
+      <w:proofErr w:type="spellStart"/>
       <w:r>
         <w:t>IsServerNotified</w:t>
       </w:r>
+      <w:proofErr w:type="spellEnd"/>
     </w:p>
     <w:p/>
     <w:p>
@@ -2783,6 +3968,7 @@
           <w:numId w:val="15"/>
         </w:numPr>
       </w:pPr>
+      <w:proofErr w:type="spellStart"/>
       <w:r>
         <w:t>Max</w:t>
       </w:r>
@@ -2798,6 +3984,7 @@
       <w:r>
         <w:t>InSeconds</w:t>
       </w:r>
+      <w:proofErr w:type="spellEnd"/>
       <w:r>
         <w:t xml:space="preserve"> (6 hours, comes from server)</w:t>
       </w:r>
@@ -2810,6 +3997,7 @@
           <w:numId w:val="15"/>
         </w:numPr>
       </w:pPr>
+      <w:proofErr w:type="spellStart"/>
       <w:r>
         <w:t>Emergency</w:t>
       </w:r>
@@ -2819,6 +4007,7 @@
       <w:r>
         <w:t>InSeconds</w:t>
       </w:r>
+      <w:proofErr w:type="spellEnd"/>
       <w:r>
         <w:t xml:space="preserve"> (7 days, higher for paid version, used in server only)</w:t>
       </w:r>
@@ -2831,8 +4020,13 @@
           <w:numId w:val="15"/>
         </w:numPr>
       </w:pPr>
-      <w:r>
-        <w:t>MaxEmergencySessionTimeoutFromAppInSeconds (comes from server, can be set as 12 hours)</w:t>
+      <w:proofErr w:type="spellStart"/>
+      <w:r>
+        <w:t>MaxEmergencySessionTimeoutFromAppInSeconds</w:t>
+      </w:r>
+      <w:proofErr w:type="spellEnd"/>
+      <w:r>
+        <w:t xml:space="preserve"> (comes from server, can be set as 12 hours)</w:t>
       </w:r>
     </w:p>
     <w:p>
@@ -2843,9 +4037,11 @@
           <w:numId w:val="15"/>
         </w:numPr>
       </w:pPr>
+      <w:proofErr w:type="spellStart"/>
       <w:r>
         <w:t>MaxWaitTimeForPendingPaymentOnAccount</w:t>
       </w:r>
+      <w:proofErr w:type="spellEnd"/>
       <w:r>
         <w:t xml:space="preserve"> (stored on server, can be set as 7 days)</w:t>
       </w:r>
@@ -2858,8 +4054,13 @@
           <w:numId w:val="15"/>
         </w:numPr>
       </w:pPr>
-      <w:r>
-        <w:t xml:space="preserve">MaxEmergencySessionLocationNotificationBatchSize (stored on client, can be set as </w:t>
+      <w:proofErr w:type="spellStart"/>
+      <w:r>
+        <w:t>MaxEmergencySessionLocationNotificationBatchSize</w:t>
+      </w:r>
+      <w:proofErr w:type="spellEnd"/>
+      <w:r>
+        <w:t xml:space="preserve"> (stored on client, can be set as </w:t>
       </w:r>
       <w:r>
         <w:t>2</w:t>
@@ -2884,8 +4085,12 @@
     </w:p>
     <w:p>
       <w:r>
-        <w:lastRenderedPageBreak/>
-        <w:t>// For an emergency session, the mobile app will maintain a Emergency</w:t>
+        <w:t xml:space="preserve">// For an emergency session, the mobile app will maintain a </w:t>
+      </w:r>
+      <w:proofErr w:type="spellStart"/>
+      <w:proofErr w:type="gramStart"/>
+      <w:r>
+        <w:t>Emergency</w:t>
       </w:r>
       <w:r>
         <w:t>Client</w:t>
@@ -2894,7 +4099,15 @@
         <w:t>S</w:t>
       </w:r>
       <w:r>
-        <w:t xml:space="preserve">essionId(This is </w:t>
+        <w:t>essionId</w:t>
+      </w:r>
+      <w:proofErr w:type="spellEnd"/>
+      <w:r>
+        <w:t>(</w:t>
+      </w:r>
+      <w:proofErr w:type="gramEnd"/>
+      <w:r>
+        <w:t xml:space="preserve">This is </w:t>
       </w:r>
       <w:r>
         <w:t>a surrogate key</w:t>
@@ -2906,7 +4119,15 @@
         <w:t xml:space="preserve">session </w:t>
       </w:r>
       <w:r>
-        <w:t>record till the EmergencySessionId is not available)</w:t>
+        <w:t xml:space="preserve">record till the </w:t>
+      </w:r>
+      <w:proofErr w:type="spellStart"/>
+      <w:r>
+        <w:t>EmergencySessionId</w:t>
+      </w:r>
+      <w:proofErr w:type="spellEnd"/>
+      <w:r>
+        <w:t xml:space="preserve"> is not available)</w:t>
       </w:r>
       <w:r>
         <w:t>. The data from the mobile app will be cleared once the server has been notified to stop emergency session.</w:t>
@@ -2952,34 +4173,84 @@
       <w:pPr>
         <w:ind w:left="720"/>
       </w:pPr>
-      <w:r>
-        <w:t xml:space="preserve">SessionStartResponsModel </w:t>
-      </w:r>
-      <w:r>
-        <w:t>StartEmergencySession(SessionStartRequestModel)</w:t>
+      <w:proofErr w:type="spellStart"/>
+      <w:r>
+        <w:t>SessionStartResponsModel</w:t>
+      </w:r>
+      <w:proofErr w:type="spellEnd"/>
+      <w:r>
+        <w:t xml:space="preserve"> </w:t>
+      </w:r>
+      <w:proofErr w:type="spellStart"/>
+      <w:proofErr w:type="gramStart"/>
+      <w:r>
+        <w:t>StartEmergencySession</w:t>
+      </w:r>
+      <w:proofErr w:type="spellEnd"/>
+      <w:r>
+        <w:t>(</w:t>
+      </w:r>
+      <w:proofErr w:type="spellStart"/>
+      <w:proofErr w:type="gramEnd"/>
+      <w:r>
+        <w:t>SessionStartRequestModel</w:t>
+      </w:r>
+      <w:proofErr w:type="spellEnd"/>
+      <w:r>
+        <w:t>)</w:t>
       </w:r>
     </w:p>
     <w:p>
       <w:pPr>
         <w:ind w:left="720"/>
       </w:pPr>
-      <w:r>
-        <w:t>SessionStartRequestModel(</w:t>
-      </w:r>
-      <w:r>
-        <w:t>Title, ExpiryDateTime, RequestDateTime)</w:t>
+      <w:proofErr w:type="spellStart"/>
+      <w:proofErr w:type="gramStart"/>
+      <w:r>
+        <w:t>SessionStartRequestModel</w:t>
+      </w:r>
+      <w:proofErr w:type="spellEnd"/>
+      <w:r>
+        <w:t>(</w:t>
+      </w:r>
+      <w:proofErr w:type="gramEnd"/>
+      <w:r>
+        <w:t xml:space="preserve">Title, </w:t>
+      </w:r>
+      <w:proofErr w:type="spellStart"/>
+      <w:r>
+        <w:t>ExpiryDateTime</w:t>
+      </w:r>
+      <w:proofErr w:type="spellEnd"/>
+      <w:r>
+        <w:t xml:space="preserve">, </w:t>
+      </w:r>
+      <w:proofErr w:type="spellStart"/>
+      <w:r>
+        <w:t>RequestDateTime</w:t>
+      </w:r>
+      <w:proofErr w:type="spellEnd"/>
+      <w:r>
+        <w:t>)</w:t>
       </w:r>
     </w:p>
     <w:p>
       <w:pPr>
         <w:ind w:left="720"/>
       </w:pPr>
+      <w:proofErr w:type="spellStart"/>
       <w:r>
         <w:t>SessionStartResponseModel</w:t>
       </w:r>
-      <w:r>
-        <w:t xml:space="preserve"> (EmergencySessionId</w:t>
-      </w:r>
+      <w:proofErr w:type="spellEnd"/>
+      <w:r>
+        <w:t xml:space="preserve"> (</w:t>
+      </w:r>
+      <w:proofErr w:type="spellStart"/>
+      <w:r>
+        <w:t>EmergencySessionId</w:t>
+      </w:r>
+      <w:proofErr w:type="spellEnd"/>
       <w:r>
         <w:t>)</w:t>
       </w:r>
@@ -3008,8 +4279,47 @@
       <w:pPr>
         <w:ind w:left="720"/>
       </w:pPr>
-      <w:r>
-        <w:t>ExtendSessionExpiry(EmergencySessionId, RequestDateTime, RequestedBy, NewExpiryDateTime)</w:t>
+      <w:proofErr w:type="spellStart"/>
+      <w:proofErr w:type="gramStart"/>
+      <w:r>
+        <w:t>ExtendSessionExpiry</w:t>
+      </w:r>
+      <w:proofErr w:type="spellEnd"/>
+      <w:r>
+        <w:t>(</w:t>
+      </w:r>
+      <w:proofErr w:type="spellStart"/>
+      <w:proofErr w:type="gramEnd"/>
+      <w:r>
+        <w:t>EmergencySessionId</w:t>
+      </w:r>
+      <w:proofErr w:type="spellEnd"/>
+      <w:r>
+        <w:t xml:space="preserve">, </w:t>
+      </w:r>
+      <w:proofErr w:type="spellStart"/>
+      <w:r>
+        <w:t>RequestDateTime</w:t>
+      </w:r>
+      <w:proofErr w:type="spellEnd"/>
+      <w:r>
+        <w:t xml:space="preserve">, </w:t>
+      </w:r>
+      <w:proofErr w:type="spellStart"/>
+      <w:r>
+        <w:t>RequestedBy</w:t>
+      </w:r>
+      <w:proofErr w:type="spellEnd"/>
+      <w:r>
+        <w:t xml:space="preserve">, </w:t>
+      </w:r>
+      <w:proofErr w:type="spellStart"/>
+      <w:r>
+        <w:t>NewExpiryDateTime</w:t>
+      </w:r>
+      <w:proofErr w:type="spellEnd"/>
+      <w:r>
+        <w:t>)</w:t>
       </w:r>
     </w:p>
     <w:p>
@@ -3017,7 +4327,16 @@
         <w:ind w:left="720"/>
       </w:pPr>
       <w:r>
-        <w:t>// If EmergencySessionId is not available to the mobile for an actively running session on mobile</w:t>
+        <w:lastRenderedPageBreak/>
+        <w:t xml:space="preserve">// If </w:t>
+      </w:r>
+      <w:proofErr w:type="spellStart"/>
+      <w:r>
+        <w:t>EmergencySessionId</w:t>
+      </w:r>
+      <w:proofErr w:type="spellEnd"/>
+      <w:r>
+        <w:t xml:space="preserve"> is not available to the mobile for an actively running session on mobile</w:t>
       </w:r>
     </w:p>
     <w:p>
@@ -3033,7 +4352,47 @@
         <w:ind w:left="720"/>
       </w:pPr>
       <w:r>
-        <w:t>// StartEmergencySession API. Once the startEmergencySessionAPI completes, the API for // extendSessionExpiry is called  for all session extension requests in local database marking them as ServerNotified and thereafter the call for bulk update of location request should be sent as below in batch of 50 requests. If no more data is available, the stop call is made if the session has already stopped.</w:t>
+        <w:t xml:space="preserve">// </w:t>
+      </w:r>
+      <w:proofErr w:type="spellStart"/>
+      <w:r>
+        <w:t>StartEmergencySession</w:t>
+      </w:r>
+      <w:proofErr w:type="spellEnd"/>
+      <w:r>
+        <w:t xml:space="preserve"> API. Once the </w:t>
+      </w:r>
+      <w:proofErr w:type="spellStart"/>
+      <w:r>
+        <w:t>startEmergencySessionAPI</w:t>
+      </w:r>
+      <w:proofErr w:type="spellEnd"/>
+      <w:r>
+        <w:t xml:space="preserve"> completes, the API for // </w:t>
+      </w:r>
+      <w:proofErr w:type="spellStart"/>
+      <w:r>
+        <w:t>extendSessionExpiry</w:t>
+      </w:r>
+      <w:proofErr w:type="spellEnd"/>
+      <w:r>
+        <w:t xml:space="preserve"> is </w:t>
+      </w:r>
+      <w:proofErr w:type="gramStart"/>
+      <w:r>
+        <w:t>called  for</w:t>
+      </w:r>
+      <w:proofErr w:type="gramEnd"/>
+      <w:r>
+        <w:t xml:space="preserve"> all session extension requests in local database marking them as </w:t>
+      </w:r>
+      <w:proofErr w:type="spellStart"/>
+      <w:r>
+        <w:t>ServerNotified</w:t>
+      </w:r>
+      <w:proofErr w:type="spellEnd"/>
+      <w:r>
+        <w:t xml:space="preserve"> and thereafter the call for bulk update of location request should be sent as below in batch of 50 requests. If no more data is available, the stop call is made if the session has already stopped.</w:t>
       </w:r>
     </w:p>
     <w:p>
@@ -3058,7 +4417,15 @@
         <w:ind w:left="720"/>
       </w:pPr>
       <w:r>
-        <w:t>// For below API the EmergencySessionId should be available to client</w:t>
+        <w:t xml:space="preserve">// For below API the </w:t>
+      </w:r>
+      <w:proofErr w:type="spellStart"/>
+      <w:r>
+        <w:t>EmergencySessionId</w:t>
+      </w:r>
+      <w:proofErr w:type="spellEnd"/>
+      <w:r>
+        <w:t xml:space="preserve"> should be available to client</w:t>
       </w:r>
       <w:r>
         <w:t xml:space="preserve"> and should always occur post update request</w:t>
@@ -3068,6 +4435,7 @@
       <w:pPr>
         <w:ind w:left="720"/>
       </w:pPr>
+      <w:proofErr w:type="spellStart"/>
       <w:r>
         <w:t>Sessio</w:t>
       </w:r>
@@ -3081,11 +4449,27 @@
         <w:t>Update</w:t>
       </w:r>
       <w:r>
-        <w:t>ResponseModel UpdateEmergencySession(</w:t>
-      </w:r>
+        <w:t>ResponseModel</w:t>
+      </w:r>
+      <w:proofErr w:type="spellEnd"/>
+      <w:r>
+        <w:t xml:space="preserve"> </w:t>
+      </w:r>
+      <w:proofErr w:type="spellStart"/>
+      <w:proofErr w:type="gramStart"/>
+      <w:r>
+        <w:t>UpdateEmergencySession</w:t>
+      </w:r>
+      <w:proofErr w:type="spellEnd"/>
+      <w:r>
+        <w:t>(</w:t>
+      </w:r>
+      <w:proofErr w:type="spellStart"/>
+      <w:proofErr w:type="gramEnd"/>
       <w:r>
         <w:t>SessionLocationUpdateRequestModel</w:t>
       </w:r>
+      <w:proofErr w:type="spellEnd"/>
       <w:r>
         <w:t>)</w:t>
       </w:r>
@@ -3094,14 +4478,28 @@
       <w:pPr>
         <w:ind w:left="720"/>
       </w:pPr>
-      <w:r>
-        <w:t>SessionLocationUpdateRequestModel (EmergencySessionId, latitude, longitude, speed)</w:t>
+      <w:proofErr w:type="spellStart"/>
+      <w:r>
+        <w:t>SessionLocationUpdateRequestModel</w:t>
+      </w:r>
+      <w:proofErr w:type="spellEnd"/>
+      <w:r>
+        <w:t xml:space="preserve"> (</w:t>
+      </w:r>
+      <w:proofErr w:type="spellStart"/>
+      <w:r>
+        <w:t>EmergencySessionId</w:t>
+      </w:r>
+      <w:proofErr w:type="spellEnd"/>
+      <w:r>
+        <w:t>, latitude, longitude, speed)</w:t>
       </w:r>
     </w:p>
     <w:p>
       <w:pPr>
         <w:ind w:left="720"/>
       </w:pPr>
+      <w:proofErr w:type="spellStart"/>
       <w:r>
         <w:t>Session</w:t>
       </w:r>
@@ -3112,23 +4510,58 @@
         <w:t>Update</w:t>
       </w:r>
       <w:r>
-        <w:t>ResponseModel (</w:t>
-      </w:r>
+        <w:t>ResponseModel</w:t>
+      </w:r>
+      <w:proofErr w:type="spellEnd"/>
+      <w:r>
+        <w:t xml:space="preserve"> (</w:t>
+      </w:r>
+      <w:proofErr w:type="spellStart"/>
       <w:r>
         <w:t>Emergency</w:t>
       </w:r>
       <w:r>
         <w:t>SessionId</w:t>
       </w:r>
-      <w:r>
-        <w:t xml:space="preserve">, ExpiryExtensionModel, StopRequestModel, </w:t>
+      <w:proofErr w:type="spellEnd"/>
+      <w:r>
+        <w:t xml:space="preserve">, </w:t>
+      </w:r>
+      <w:proofErr w:type="spellStart"/>
+      <w:r>
+        <w:t>ExpiryExtensionModel</w:t>
+      </w:r>
+      <w:proofErr w:type="spellEnd"/>
+      <w:r>
+        <w:t xml:space="preserve">, </w:t>
+      </w:r>
+      <w:proofErr w:type="spellStart"/>
+      <w:r>
+        <w:t>StopRequestModel</w:t>
+      </w:r>
+      <w:proofErr w:type="spellEnd"/>
+      <w:r>
+        <w:t xml:space="preserve">, </w:t>
       </w:r>
       <w:r>
         <w:t>list of users already viewed the session</w:t>
       </w:r>
       <w:r>
-        <w:t>, firstAdminNotified, firstAdminNotificationDateTime</w:t>
-      </w:r>
+        <w:t xml:space="preserve">, </w:t>
+      </w:r>
+      <w:proofErr w:type="spellStart"/>
+      <w:r>
+        <w:t>firstAdminNotified</w:t>
+      </w:r>
+      <w:proofErr w:type="spellEnd"/>
+      <w:r>
+        <w:t xml:space="preserve">, </w:t>
+      </w:r>
+      <w:proofErr w:type="spellStart"/>
+      <w:r>
+        <w:t>firstAdminNotificationDateTime</w:t>
+      </w:r>
+      <w:proofErr w:type="spellEnd"/>
       <w:r>
         <w:t>)</w:t>
       </w:r>
@@ -3137,13 +4570,37 @@
       <w:pPr>
         <w:ind w:left="720"/>
       </w:pPr>
-      <w:r>
-        <w:lastRenderedPageBreak/>
-        <w:t>ExpiryExtensionModel(NewExpirationDateTime, RequestedBy</w:t>
-      </w:r>
-      <w:r>
-        <w:t>, RequestDateTime</w:t>
-      </w:r>
+      <w:proofErr w:type="spellStart"/>
+      <w:proofErr w:type="gramStart"/>
+      <w:r>
+        <w:t>ExpiryExtensionModel</w:t>
+      </w:r>
+      <w:proofErr w:type="spellEnd"/>
+      <w:r>
+        <w:t>(</w:t>
+      </w:r>
+      <w:proofErr w:type="spellStart"/>
+      <w:proofErr w:type="gramEnd"/>
+      <w:r>
+        <w:t>NewExpirationDateTime</w:t>
+      </w:r>
+      <w:proofErr w:type="spellEnd"/>
+      <w:r>
+        <w:t xml:space="preserve">, </w:t>
+      </w:r>
+      <w:proofErr w:type="spellStart"/>
+      <w:r>
+        <w:t>RequestedBy</w:t>
+      </w:r>
+      <w:proofErr w:type="spellEnd"/>
+      <w:r>
+        <w:t xml:space="preserve">, </w:t>
+      </w:r>
+      <w:proofErr w:type="spellStart"/>
+      <w:r>
+        <w:t>RequestDateTime</w:t>
+      </w:r>
+      <w:proofErr w:type="spellEnd"/>
       <w:r>
         <w:t>)</w:t>
       </w:r>
@@ -3155,12 +4612,27 @@
       <w:pPr>
         <w:ind w:left="720"/>
       </w:pPr>
-      <w:r>
-        <w:t>StopRequestModel (RequestedBy</w:t>
-      </w:r>
-      <w:r>
-        <w:t>, RequestDateTime</w:t>
-      </w:r>
+      <w:proofErr w:type="spellStart"/>
+      <w:r>
+        <w:t>StopRequestModel</w:t>
+      </w:r>
+      <w:proofErr w:type="spellEnd"/>
+      <w:r>
+        <w:t xml:space="preserve"> (</w:t>
+      </w:r>
+      <w:proofErr w:type="spellStart"/>
+      <w:r>
+        <w:t>RequestedBy</w:t>
+      </w:r>
+      <w:proofErr w:type="spellEnd"/>
+      <w:r>
+        <w:t xml:space="preserve">, </w:t>
+      </w:r>
+      <w:proofErr w:type="spellStart"/>
+      <w:r>
+        <w:t>RequestDateTime</w:t>
+      </w:r>
+      <w:proofErr w:type="spellEnd"/>
       <w:r>
         <w:t>)</w:t>
       </w:r>
@@ -3193,18 +4665,45 @@
       <w:pPr>
         <w:ind w:left="720"/>
       </w:pPr>
-      <w:r>
-        <w:t>StopEmegencySession(</w:t>
-      </w:r>
-      <w:r>
-        <w:t xml:space="preserve">EmergencySessionId, </w:t>
-      </w:r>
-      <w:r>
-        <w:t>RequestTime, RequestedBy</w:t>
-      </w:r>
-      <w:r>
-        <w:t xml:space="preserve"> (System in case of session time expired), StopReasonId</w:t>
-      </w:r>
+      <w:proofErr w:type="spellStart"/>
+      <w:proofErr w:type="gramStart"/>
+      <w:r>
+        <w:t>StopEmegencySession</w:t>
+      </w:r>
+      <w:proofErr w:type="spellEnd"/>
+      <w:r>
+        <w:t>(</w:t>
+      </w:r>
+      <w:proofErr w:type="spellStart"/>
+      <w:proofErr w:type="gramEnd"/>
+      <w:r>
+        <w:t>EmergencySessionId</w:t>
+      </w:r>
+      <w:proofErr w:type="spellEnd"/>
+      <w:r>
+        <w:t xml:space="preserve">, </w:t>
+      </w:r>
+      <w:proofErr w:type="spellStart"/>
+      <w:r>
+        <w:t>RequestTime</w:t>
+      </w:r>
+      <w:proofErr w:type="spellEnd"/>
+      <w:r>
+        <w:t xml:space="preserve">, </w:t>
+      </w:r>
+      <w:proofErr w:type="spellStart"/>
+      <w:r>
+        <w:t>RequestedBy</w:t>
+      </w:r>
+      <w:proofErr w:type="spellEnd"/>
+      <w:r>
+        <w:t xml:space="preserve"> (System in case of session time expired), </w:t>
+      </w:r>
+      <w:proofErr w:type="spellStart"/>
+      <w:r>
+        <w:t>StopReasonId</w:t>
+      </w:r>
+      <w:proofErr w:type="spellEnd"/>
       <w:r>
         <w:t>)</w:t>
       </w:r>
@@ -3213,8 +4712,31 @@
       <w:pPr>
         <w:ind w:left="720"/>
       </w:pPr>
-      <w:r>
-        <w:t>StopReasonId(SessionTimeExpired, StopRequested)</w:t>
+      <w:proofErr w:type="spellStart"/>
+      <w:proofErr w:type="gramStart"/>
+      <w:r>
+        <w:t>StopReasonId</w:t>
+      </w:r>
+      <w:proofErr w:type="spellEnd"/>
+      <w:r>
+        <w:t>(</w:t>
+      </w:r>
+      <w:proofErr w:type="spellStart"/>
+      <w:proofErr w:type="gramEnd"/>
+      <w:r>
+        <w:t>SessionTimeExpired</w:t>
+      </w:r>
+      <w:proofErr w:type="spellEnd"/>
+      <w:r>
+        <w:t xml:space="preserve">, </w:t>
+      </w:r>
+      <w:proofErr w:type="spellStart"/>
+      <w:r>
+        <w:t>StopRequested</w:t>
+      </w:r>
+      <w:proofErr w:type="spellEnd"/>
+      <w:r>
+        <w:t>)</w:t>
       </w:r>
     </w:p>
     <w:p>
@@ -3233,15 +4755,37 @@
       <w:pPr>
         <w:ind w:left="720"/>
       </w:pPr>
-      <w:r>
-        <w:t xml:space="preserve">UpdateEmergencySession(EmergencySessionId, </w:t>
-      </w:r>
-      <w:r>
-        <w:t>IList&lt;</w:t>
-      </w:r>
+      <w:proofErr w:type="spellStart"/>
+      <w:proofErr w:type="gramStart"/>
+      <w:r>
+        <w:t>UpdateEmergencySession</w:t>
+      </w:r>
+      <w:proofErr w:type="spellEnd"/>
+      <w:r>
+        <w:t>(</w:t>
+      </w:r>
+      <w:proofErr w:type="spellStart"/>
+      <w:proofErr w:type="gramEnd"/>
+      <w:r>
+        <w:t>EmergencySessionId</w:t>
+      </w:r>
+      <w:proofErr w:type="spellEnd"/>
+      <w:r>
+        <w:t xml:space="preserve">, </w:t>
+      </w:r>
+      <w:proofErr w:type="spellStart"/>
+      <w:r>
+        <w:t>IList</w:t>
+      </w:r>
+      <w:proofErr w:type="spellEnd"/>
+      <w:r>
+        <w:t>&lt;</w:t>
+      </w:r>
+      <w:proofErr w:type="spellStart"/>
       <w:r>
         <w:t>SessionLocationUpdateRequestModel</w:t>
       </w:r>
+      <w:proofErr w:type="spellEnd"/>
       <w:r>
         <w:t>&gt;</w:t>
       </w:r>
@@ -3933,7 +5477,7 @@
         <w:ind w:left="2160" w:hanging="180"/>
       </w:pPr>
     </w:lvl>
-    <w:lvl w:ilvl="3" w:tplc="4009000F" w:tentative="1">
+    <w:lvl w:ilvl="3" w:tplc="4009000F">
       <w:start w:val="1"/>
       <w:numFmt w:val="decimal"/>
       <w:lvlText w:val="%4."/>
@@ -3942,7 +5486,7 @@
         <w:ind w:left="2880" w:hanging="360"/>
       </w:pPr>
     </w:lvl>
-    <w:lvl w:ilvl="4" w:tplc="40090019" w:tentative="1">
+    <w:lvl w:ilvl="4" w:tplc="40090019">
       <w:start w:val="1"/>
       <w:numFmt w:val="lowerLetter"/>
       <w:lvlText w:val="%5."/>
@@ -3951,7 +5495,7 @@
         <w:ind w:left="3600" w:hanging="360"/>
       </w:pPr>
     </w:lvl>
-    <w:lvl w:ilvl="5" w:tplc="4009001B" w:tentative="1">
+    <w:lvl w:ilvl="5" w:tplc="4009001B">
       <w:start w:val="1"/>
       <w:numFmt w:val="lowerRoman"/>
       <w:lvlText w:val="%6."/>
@@ -3960,7 +5504,7 @@
         <w:ind w:left="4320" w:hanging="180"/>
       </w:pPr>
     </w:lvl>
-    <w:lvl w:ilvl="6" w:tplc="4009000F" w:tentative="1">
+    <w:lvl w:ilvl="6" w:tplc="4009000F">
       <w:start w:val="1"/>
       <w:numFmt w:val="decimal"/>
       <w:lvlText w:val="%7."/>
@@ -3969,7 +5513,7 @@
         <w:ind w:left="5040" w:hanging="360"/>
       </w:pPr>
     </w:lvl>
-    <w:lvl w:ilvl="7" w:tplc="40090019" w:tentative="1">
+    <w:lvl w:ilvl="7" w:tplc="40090019">
       <w:start w:val="1"/>
       <w:numFmt w:val="lowerLetter"/>
       <w:lvlText w:val="%8."/>
@@ -3978,7 +5522,7 @@
         <w:ind w:left="5760" w:hanging="360"/>
       </w:pPr>
     </w:lvl>
-    <w:lvl w:ilvl="8" w:tplc="4009001B" w:tentative="1">
+    <w:lvl w:ilvl="8" w:tplc="4009001B">
       <w:start w:val="1"/>
       <w:numFmt w:val="lowerRoman"/>
       <w:lvlText w:val="%9."/>

</xml_diff>

<commit_message>
Added test results for periodic testing
</commit_message>
<xml_diff>
--- a/Thoughts/CurrentScope_Features.docx
+++ b/Thoughts/CurrentScope_Features.docx
@@ -115,6 +115,873 @@
       <w:r>
         <w:t>fetch the static configurations from the server whenever main activity is loaded provided the older configuration is more than 4 hours old.</w:t>
       </w:r>
+    </w:p>
+    <w:p>
+      <w:pPr>
+        <w:pStyle w:val="Head4"/>
+        <w:numPr>
+          <w:ilvl w:val="3"/>
+          <w:numId w:val="9"/>
+        </w:numPr>
+      </w:pPr>
+      <w:r>
+        <w:t>Login/Registration</w:t>
+      </w:r>
+    </w:p>
+    <w:p>
+      <w:pPr>
+        <w:pStyle w:val="Head2"/>
+        <w:numPr>
+          <w:ilvl w:val="0"/>
+          <w:numId w:val="0"/>
+        </w:numPr>
+        <w:ind w:left="720" w:hanging="720"/>
+        <w:rPr>
+          <w:rFonts w:eastAsiaTheme="minorEastAsia"/>
+          <w:color w:val="auto"/>
+          <w:spacing w:val="0"/>
+          <w:sz w:val="22"/>
+          <w:szCs w:val="22"/>
+        </w:rPr>
+      </w:pPr>
+      <w:r>
+        <w:rPr>
+          <w:rFonts w:eastAsiaTheme="minorEastAsia"/>
+          <w:color w:val="auto"/>
+          <w:spacing w:val="0"/>
+          <w:sz w:val="22"/>
+          <w:szCs w:val="22"/>
+        </w:rPr>
+        <w:t>Fields required for registration</w:t>
+      </w:r>
+    </w:p>
+    <w:p>
+      <w:pPr>
+        <w:pStyle w:val="Head2"/>
+        <w:numPr>
+          <w:ilvl w:val="0"/>
+          <w:numId w:val="17"/>
+        </w:numPr>
+        <w:rPr>
+          <w:rFonts w:eastAsiaTheme="minorEastAsia"/>
+          <w:color w:val="auto"/>
+          <w:spacing w:val="0"/>
+          <w:sz w:val="22"/>
+          <w:szCs w:val="22"/>
+        </w:rPr>
+      </w:pPr>
+      <w:r>
+        <w:rPr>
+          <w:rFonts w:eastAsiaTheme="minorEastAsia"/>
+          <w:color w:val="auto"/>
+          <w:spacing w:val="0"/>
+          <w:sz w:val="22"/>
+          <w:szCs w:val="22"/>
+        </w:rPr>
+        <w:t>Mobile number: This would be used for searching other members registered on the app. This should be the primary identifier of the user. It is easy for a user to search another member using a mobile number as the user can simply search the contact list for the target user or add another user using a mobile number.</w:t>
+      </w:r>
+      <w:r>
+        <w:rPr>
+          <w:rFonts w:eastAsiaTheme="minorEastAsia"/>
+          <w:color w:val="auto"/>
+          <w:spacing w:val="0"/>
+          <w:sz w:val="22"/>
+          <w:szCs w:val="22"/>
+        </w:rPr>
+        <w:t xml:space="preserve"> While searching another member</w:t>
+      </w:r>
+      <w:r>
+        <w:rPr>
+          <w:rFonts w:eastAsiaTheme="minorEastAsia"/>
+          <w:color w:val="auto"/>
+          <w:spacing w:val="0"/>
+          <w:sz w:val="22"/>
+          <w:szCs w:val="22"/>
+        </w:rPr>
+        <w:t>, the user ca</w:t>
+      </w:r>
+      <w:r>
+        <w:rPr>
+          <w:rFonts w:eastAsiaTheme="minorEastAsia"/>
+          <w:color w:val="auto"/>
+          <w:spacing w:val="0"/>
+          <w:sz w:val="22"/>
+          <w:szCs w:val="22"/>
+        </w:rPr>
+        <w:t>nnot see the picture of the member being searched for security reason</w:t>
+      </w:r>
+      <w:r>
+        <w:rPr>
+          <w:rFonts w:eastAsiaTheme="minorEastAsia"/>
+          <w:color w:val="auto"/>
+          <w:spacing w:val="0"/>
+          <w:sz w:val="22"/>
+          <w:szCs w:val="22"/>
+        </w:rPr>
+        <w:t>. Once the user adds the other user, and the other user accepts the request only then the member addition would be completed</w:t>
+      </w:r>
+      <w:r>
+        <w:rPr>
+          <w:rFonts w:eastAsiaTheme="minorEastAsia"/>
+          <w:color w:val="auto"/>
+          <w:spacing w:val="0"/>
+          <w:sz w:val="22"/>
+          <w:szCs w:val="22"/>
+        </w:rPr>
+        <w:t xml:space="preserve"> and post this the user’s profile pic would be visible</w:t>
+      </w:r>
+      <w:r>
+        <w:rPr>
+          <w:rFonts w:eastAsiaTheme="minorEastAsia"/>
+          <w:color w:val="auto"/>
+          <w:spacing w:val="0"/>
+          <w:sz w:val="22"/>
+          <w:szCs w:val="22"/>
+        </w:rPr>
+        <w:t>.</w:t>
+      </w:r>
+      <w:r>
+        <w:rPr>
+          <w:rFonts w:eastAsiaTheme="minorEastAsia"/>
+          <w:color w:val="auto"/>
+          <w:spacing w:val="0"/>
+          <w:sz w:val="22"/>
+          <w:szCs w:val="22"/>
+        </w:rPr>
+        <w:t xml:space="preserve"> This ensure</w:t>
+      </w:r>
+      <w:r>
+        <w:rPr>
+          <w:rFonts w:eastAsiaTheme="minorEastAsia"/>
+          <w:color w:val="auto"/>
+          <w:spacing w:val="0"/>
+          <w:sz w:val="22"/>
+          <w:szCs w:val="22"/>
+        </w:rPr>
+        <w:t>s</w:t>
+      </w:r>
+      <w:r>
+        <w:rPr>
+          <w:rFonts w:eastAsiaTheme="minorEastAsia"/>
+          <w:color w:val="auto"/>
+          <w:spacing w:val="0"/>
+          <w:sz w:val="22"/>
+          <w:szCs w:val="22"/>
+        </w:rPr>
+        <w:t xml:space="preserve"> photo not being shared to unknown person</w:t>
+      </w:r>
+      <w:r>
+        <w:rPr>
+          <w:rFonts w:eastAsiaTheme="minorEastAsia"/>
+          <w:color w:val="auto"/>
+          <w:spacing w:val="0"/>
+          <w:sz w:val="22"/>
+          <w:szCs w:val="22"/>
+        </w:rPr>
+        <w:t>.</w:t>
+      </w:r>
+      <w:r>
+        <w:rPr>
+          <w:rFonts w:eastAsiaTheme="minorEastAsia"/>
+          <w:color w:val="auto"/>
+          <w:spacing w:val="0"/>
+          <w:sz w:val="22"/>
+          <w:szCs w:val="22"/>
+        </w:rPr>
+        <w:t xml:space="preserve"> </w:t>
+      </w:r>
+      <w:r>
+        <w:rPr>
+          <w:rFonts w:eastAsiaTheme="minorEastAsia"/>
+          <w:color w:val="auto"/>
+          <w:spacing w:val="0"/>
+          <w:sz w:val="22"/>
+          <w:szCs w:val="22"/>
+        </w:rPr>
+        <w:t xml:space="preserve">Push notification does not need the mobile number to be present as the </w:t>
+      </w:r>
+      <w:r>
+        <w:rPr>
+          <w:rFonts w:eastAsiaTheme="minorEastAsia"/>
+          <w:color w:val="auto"/>
+          <w:spacing w:val="0"/>
+          <w:sz w:val="22"/>
+          <w:szCs w:val="22"/>
+        </w:rPr>
+        <w:t>notification can be sent using registration id that is present at the time of device registration.</w:t>
+      </w:r>
+      <w:r>
+        <w:rPr>
+          <w:rFonts w:eastAsiaTheme="minorEastAsia"/>
+          <w:color w:val="auto"/>
+          <w:spacing w:val="0"/>
+          <w:sz w:val="22"/>
+          <w:szCs w:val="22"/>
+        </w:rPr>
+        <w:t xml:space="preserve"> Once the user logs in, there should </w:t>
+      </w:r>
+      <w:r>
+        <w:rPr>
+          <w:rFonts w:eastAsiaTheme="minorEastAsia"/>
+          <w:color w:val="auto"/>
+          <w:spacing w:val="0"/>
+          <w:sz w:val="22"/>
+          <w:szCs w:val="22"/>
+        </w:rPr>
+        <w:t xml:space="preserve">be an option to logout after which the user needs to login. However, if the user does not log out, then the app will keep performing the log in every time user accesses the app and if the auth token is expired. </w:t>
+      </w:r>
+      <w:r>
+        <w:rPr>
+          <w:rFonts w:eastAsiaTheme="minorEastAsia"/>
+          <w:color w:val="auto"/>
+          <w:spacing w:val="0"/>
+          <w:sz w:val="22"/>
+          <w:szCs w:val="22"/>
+        </w:rPr>
+        <w:t>W</w:t>
+      </w:r>
+      <w:r>
+        <w:rPr>
+          <w:rFonts w:eastAsiaTheme="minorEastAsia"/>
+          <w:color w:val="auto"/>
+          <w:spacing w:val="0"/>
+          <w:sz w:val="22"/>
+          <w:szCs w:val="22"/>
+        </w:rPr>
+        <w:t xml:space="preserve">hen the user performs any operation on the app and the token is older than </w:t>
+      </w:r>
+      <w:r>
+        <w:rPr>
+          <w:rFonts w:eastAsiaTheme="minorEastAsia"/>
+          <w:color w:val="auto"/>
+          <w:spacing w:val="0"/>
+          <w:sz w:val="22"/>
+          <w:szCs w:val="22"/>
+        </w:rPr>
+        <w:t>24</w:t>
+      </w:r>
+      <w:r>
+        <w:rPr>
+          <w:rFonts w:eastAsiaTheme="minorEastAsia"/>
+          <w:color w:val="auto"/>
+          <w:spacing w:val="0"/>
+          <w:sz w:val="22"/>
+          <w:szCs w:val="22"/>
+        </w:rPr>
+        <w:t xml:space="preserve"> hours, then any server request should be preceded by a call to server to get a random active key to encrypt the password. Thereafter the encrypted password should be used to perform login operation</w:t>
+      </w:r>
+      <w:r>
+        <w:rPr>
+          <w:rFonts w:eastAsiaTheme="minorEastAsia"/>
+          <w:color w:val="auto"/>
+          <w:spacing w:val="0"/>
+          <w:sz w:val="22"/>
+          <w:szCs w:val="22"/>
+        </w:rPr>
+        <w:t xml:space="preserve"> to get </w:t>
+      </w:r>
+      <w:proofErr w:type="gramStart"/>
+      <w:r>
+        <w:rPr>
+          <w:rFonts w:eastAsiaTheme="minorEastAsia"/>
+          <w:color w:val="auto"/>
+          <w:spacing w:val="0"/>
+          <w:sz w:val="22"/>
+          <w:szCs w:val="22"/>
+        </w:rPr>
+        <w:t>a</w:t>
+      </w:r>
+      <w:proofErr w:type="gramEnd"/>
+      <w:r>
+        <w:rPr>
+          <w:rFonts w:eastAsiaTheme="minorEastAsia"/>
+          <w:color w:val="auto"/>
+          <w:spacing w:val="0"/>
+          <w:sz w:val="22"/>
+          <w:szCs w:val="22"/>
+        </w:rPr>
+        <w:t xml:space="preserve"> authentication token</w:t>
+      </w:r>
+      <w:r>
+        <w:rPr>
+          <w:rFonts w:eastAsiaTheme="minorEastAsia"/>
+          <w:color w:val="auto"/>
+          <w:spacing w:val="0"/>
+          <w:sz w:val="22"/>
+          <w:szCs w:val="22"/>
+        </w:rPr>
+        <w:t>. Post login</w:t>
+      </w:r>
+      <w:r>
+        <w:rPr>
+          <w:rFonts w:eastAsiaTheme="minorEastAsia"/>
+          <w:color w:val="auto"/>
+          <w:spacing w:val="0"/>
+          <w:sz w:val="22"/>
+          <w:szCs w:val="22"/>
+        </w:rPr>
+        <w:t>,</w:t>
+      </w:r>
+      <w:r>
+        <w:rPr>
+          <w:rFonts w:eastAsiaTheme="minorEastAsia"/>
+          <w:color w:val="auto"/>
+          <w:spacing w:val="0"/>
+          <w:sz w:val="22"/>
+          <w:szCs w:val="22"/>
+        </w:rPr>
+        <w:t xml:space="preserve"> the server call should be made. If any of the previous steps are </w:t>
+      </w:r>
+      <w:proofErr w:type="gramStart"/>
+      <w:r>
+        <w:rPr>
+          <w:rFonts w:eastAsiaTheme="minorEastAsia"/>
+          <w:color w:val="auto"/>
+          <w:spacing w:val="0"/>
+          <w:sz w:val="22"/>
+          <w:szCs w:val="22"/>
+        </w:rPr>
+        <w:t>missed</w:t>
+      </w:r>
+      <w:proofErr w:type="gramEnd"/>
+      <w:r>
+        <w:rPr>
+          <w:rFonts w:eastAsiaTheme="minorEastAsia"/>
+          <w:color w:val="auto"/>
+          <w:spacing w:val="0"/>
+          <w:sz w:val="22"/>
+          <w:szCs w:val="22"/>
+        </w:rPr>
+        <w:t xml:space="preserve"> then the server call should not happen.</w:t>
+      </w:r>
+      <w:r>
+        <w:rPr>
+          <w:rFonts w:eastAsiaTheme="minorEastAsia"/>
+          <w:color w:val="auto"/>
+          <w:spacing w:val="0"/>
+          <w:sz w:val="22"/>
+          <w:szCs w:val="22"/>
+        </w:rPr>
+        <w:t xml:space="preserve"> However, user should be allowed to perform any offline operations like starting an emergency session </w:t>
+      </w:r>
+      <w:proofErr w:type="spellStart"/>
+      <w:r>
+        <w:rPr>
+          <w:rFonts w:eastAsiaTheme="minorEastAsia"/>
+          <w:color w:val="auto"/>
+          <w:spacing w:val="0"/>
+          <w:sz w:val="22"/>
+          <w:szCs w:val="22"/>
+        </w:rPr>
+        <w:t>etc</w:t>
+      </w:r>
+      <w:proofErr w:type="spellEnd"/>
+      <w:r>
+        <w:rPr>
+          <w:rFonts w:eastAsiaTheme="minorEastAsia"/>
+          <w:color w:val="auto"/>
+          <w:spacing w:val="0"/>
+          <w:sz w:val="22"/>
+          <w:szCs w:val="22"/>
+        </w:rPr>
+        <w:t xml:space="preserve"> even if the token is expired</w:t>
+      </w:r>
+      <w:r>
+        <w:rPr>
+          <w:rFonts w:eastAsiaTheme="minorEastAsia"/>
+          <w:color w:val="auto"/>
+          <w:spacing w:val="0"/>
+          <w:sz w:val="22"/>
+          <w:szCs w:val="22"/>
+        </w:rPr>
+        <w:t>.</w:t>
+      </w:r>
+      <w:r>
+        <w:rPr>
+          <w:rFonts w:eastAsiaTheme="minorEastAsia"/>
+          <w:color w:val="auto"/>
+          <w:spacing w:val="0"/>
+          <w:sz w:val="22"/>
+          <w:szCs w:val="22"/>
+        </w:rPr>
+        <w:t xml:space="preserve"> On the mobile, we need to store the plain password of the user in-memory.</w:t>
+      </w:r>
+    </w:p>
+    <w:p>
+      <w:pPr>
+        <w:pStyle w:val="Head2"/>
+        <w:numPr>
+          <w:ilvl w:val="0"/>
+          <w:numId w:val="17"/>
+        </w:numPr>
+        <w:rPr>
+          <w:rFonts w:eastAsiaTheme="minorEastAsia"/>
+          <w:color w:val="auto"/>
+          <w:spacing w:val="0"/>
+          <w:sz w:val="22"/>
+          <w:szCs w:val="22"/>
+        </w:rPr>
+      </w:pPr>
+      <w:r>
+        <w:rPr>
+          <w:rFonts w:eastAsiaTheme="minorEastAsia"/>
+          <w:color w:val="auto"/>
+          <w:spacing w:val="0"/>
+          <w:sz w:val="22"/>
+          <w:szCs w:val="22"/>
+        </w:rPr>
+        <w:t>Email</w:t>
+      </w:r>
+      <w:r>
+        <w:rPr>
+          <w:rFonts w:eastAsiaTheme="minorEastAsia"/>
+          <w:color w:val="auto"/>
+          <w:spacing w:val="0"/>
+          <w:sz w:val="22"/>
+          <w:szCs w:val="22"/>
+        </w:rPr>
+        <w:t>: If the user updates his phone number,</w:t>
+      </w:r>
+      <w:r>
+        <w:rPr>
+          <w:rFonts w:eastAsiaTheme="minorEastAsia"/>
+          <w:color w:val="auto"/>
+          <w:spacing w:val="0"/>
+          <w:sz w:val="22"/>
+          <w:szCs w:val="22"/>
+        </w:rPr>
+        <w:t xml:space="preserve"> email can be used to fetch the list of associated members </w:t>
+      </w:r>
+      <w:r>
+        <w:rPr>
+          <w:rFonts w:eastAsiaTheme="minorEastAsia"/>
+          <w:color w:val="auto"/>
+          <w:spacing w:val="0"/>
+          <w:sz w:val="22"/>
+          <w:szCs w:val="22"/>
+        </w:rPr>
+        <w:t>and to auto-add the user to the member-list of other users based on previous setup.</w:t>
+      </w:r>
+      <w:bookmarkStart w:id="0" w:name="_GoBack"/>
+      <w:bookmarkEnd w:id="0"/>
+    </w:p>
+    <w:p>
+      <w:pPr>
+        <w:pStyle w:val="Head2"/>
+        <w:numPr>
+          <w:ilvl w:val="0"/>
+          <w:numId w:val="17"/>
+        </w:numPr>
+        <w:rPr>
+          <w:rFonts w:eastAsiaTheme="minorEastAsia"/>
+          <w:color w:val="auto"/>
+          <w:spacing w:val="0"/>
+          <w:sz w:val="22"/>
+          <w:szCs w:val="22"/>
+        </w:rPr>
+      </w:pPr>
+      <w:r>
+        <w:rPr>
+          <w:rFonts w:eastAsiaTheme="minorEastAsia"/>
+          <w:color w:val="auto"/>
+          <w:spacing w:val="0"/>
+          <w:sz w:val="22"/>
+          <w:szCs w:val="22"/>
+        </w:rPr>
+        <w:t>Password</w:t>
+      </w:r>
+      <w:r>
+        <w:rPr>
+          <w:rFonts w:eastAsiaTheme="minorEastAsia"/>
+          <w:color w:val="auto"/>
+          <w:spacing w:val="0"/>
+          <w:sz w:val="22"/>
+          <w:szCs w:val="22"/>
+        </w:rPr>
+        <w:t xml:space="preserve">: </w:t>
+      </w:r>
+      <w:r>
+        <w:rPr>
+          <w:rFonts w:eastAsiaTheme="minorEastAsia"/>
+          <w:color w:val="auto"/>
+          <w:spacing w:val="0"/>
+          <w:sz w:val="22"/>
+          <w:szCs w:val="22"/>
+        </w:rPr>
+        <w:t xml:space="preserve">If the </w:t>
+      </w:r>
+      <w:r>
+        <w:rPr>
+          <w:rFonts w:eastAsiaTheme="minorEastAsia"/>
+          <w:color w:val="auto"/>
+          <w:spacing w:val="0"/>
+          <w:sz w:val="22"/>
+          <w:szCs w:val="22"/>
+        </w:rPr>
+        <w:t>password is not there, then any user who knows how the request is formed at the mobile end, can just replace anyone’s mobile number and mimic</w:t>
+      </w:r>
+      <w:r>
+        <w:rPr>
+          <w:rFonts w:eastAsiaTheme="minorEastAsia"/>
+          <w:color w:val="auto"/>
+          <w:spacing w:val="0"/>
+          <w:sz w:val="22"/>
+          <w:szCs w:val="22"/>
+        </w:rPr>
+        <w:t xml:space="preserve"> the request to the server. On client side, there are very limited ways of protecting the code. The password can </w:t>
+      </w:r>
+      <w:proofErr w:type="gramStart"/>
+      <w:r>
+        <w:rPr>
+          <w:rFonts w:eastAsiaTheme="minorEastAsia"/>
+          <w:color w:val="auto"/>
+          <w:spacing w:val="0"/>
+          <w:sz w:val="22"/>
+          <w:szCs w:val="22"/>
+        </w:rPr>
+        <w:t>stored</w:t>
+      </w:r>
+      <w:proofErr w:type="gramEnd"/>
+      <w:r>
+        <w:rPr>
+          <w:rFonts w:eastAsiaTheme="minorEastAsia"/>
+          <w:color w:val="auto"/>
+          <w:spacing w:val="0"/>
+          <w:sz w:val="22"/>
+          <w:szCs w:val="22"/>
+        </w:rPr>
+        <w:t xml:space="preserve"> on the mobile in an encrypted format</w:t>
+      </w:r>
+      <w:r>
+        <w:rPr>
+          <w:rFonts w:eastAsiaTheme="minorEastAsia"/>
+          <w:color w:val="auto"/>
+          <w:spacing w:val="0"/>
+          <w:sz w:val="22"/>
+          <w:szCs w:val="22"/>
+        </w:rPr>
+        <w:t xml:space="preserve"> that is encrypted using a public key and that can be decrypted using a private key</w:t>
+      </w:r>
+      <w:r>
+        <w:rPr>
+          <w:rFonts w:eastAsiaTheme="minorEastAsia"/>
+          <w:color w:val="auto"/>
+          <w:spacing w:val="0"/>
+          <w:sz w:val="22"/>
+          <w:szCs w:val="22"/>
+        </w:rPr>
+        <w:t xml:space="preserve"> stored on the server</w:t>
+      </w:r>
+      <w:r>
+        <w:rPr>
+          <w:rFonts w:eastAsiaTheme="minorEastAsia"/>
+          <w:color w:val="auto"/>
+          <w:spacing w:val="0"/>
+          <w:sz w:val="22"/>
+          <w:szCs w:val="22"/>
+        </w:rPr>
+        <w:t>.</w:t>
+      </w:r>
+      <w:r>
+        <w:rPr>
+          <w:rFonts w:eastAsiaTheme="minorEastAsia"/>
+          <w:color w:val="auto"/>
+          <w:spacing w:val="0"/>
+          <w:sz w:val="22"/>
+          <w:szCs w:val="22"/>
+        </w:rPr>
+        <w:t xml:space="preserve"> The key to be used can be identified usi</w:t>
+      </w:r>
+      <w:r>
+        <w:rPr>
+          <w:rFonts w:eastAsiaTheme="minorEastAsia"/>
+          <w:color w:val="auto"/>
+          <w:spacing w:val="0"/>
+          <w:sz w:val="22"/>
+          <w:szCs w:val="22"/>
+        </w:rPr>
+        <w:t>ng an additional</w:t>
+      </w:r>
+      <w:r>
+        <w:rPr>
+          <w:rFonts w:eastAsiaTheme="minorEastAsia"/>
+          <w:color w:val="auto"/>
+          <w:spacing w:val="0"/>
+          <w:sz w:val="22"/>
+          <w:szCs w:val="22"/>
+        </w:rPr>
+        <w:t xml:space="preserve"> data stored in the encrypted key.</w:t>
+      </w:r>
+      <w:r>
+        <w:rPr>
+          <w:rFonts w:eastAsiaTheme="minorEastAsia"/>
+          <w:color w:val="auto"/>
+          <w:spacing w:val="0"/>
+          <w:sz w:val="22"/>
+          <w:szCs w:val="22"/>
+        </w:rPr>
+        <w:t xml:space="preserve"> In future if the web portal allows the user to login for purchase/query purpose, the user would not be able to perform the activity.</w:t>
+      </w:r>
+    </w:p>
+    <w:p>
+      <w:pPr>
+        <w:pStyle w:val="Head2"/>
+        <w:numPr>
+          <w:ilvl w:val="0"/>
+          <w:numId w:val="0"/>
+        </w:numPr>
+        <w:ind w:left="720" w:hanging="720"/>
+        <w:rPr>
+          <w:rFonts w:eastAsiaTheme="minorEastAsia"/>
+          <w:color w:val="auto"/>
+          <w:spacing w:val="0"/>
+          <w:sz w:val="22"/>
+          <w:szCs w:val="22"/>
+        </w:rPr>
+      </w:pPr>
+    </w:p>
+    <w:p>
+      <w:pPr>
+        <w:pStyle w:val="Head2"/>
+        <w:numPr>
+          <w:ilvl w:val="0"/>
+          <w:numId w:val="0"/>
+        </w:numPr>
+        <w:ind w:left="720" w:hanging="720"/>
+        <w:rPr>
+          <w:rFonts w:eastAsiaTheme="minorEastAsia"/>
+          <w:color w:val="auto"/>
+          <w:spacing w:val="0"/>
+          <w:sz w:val="22"/>
+          <w:szCs w:val="22"/>
+        </w:rPr>
+      </w:pPr>
+      <w:r>
+        <w:rPr>
+          <w:rFonts w:eastAsiaTheme="minorEastAsia"/>
+          <w:color w:val="auto"/>
+          <w:spacing w:val="0"/>
+          <w:sz w:val="22"/>
+          <w:szCs w:val="22"/>
+        </w:rPr>
+        <w:t>Optional fields that can be set post registration</w:t>
+      </w:r>
+    </w:p>
+    <w:p>
+      <w:pPr>
+        <w:pStyle w:val="Head2"/>
+        <w:numPr>
+          <w:ilvl w:val="0"/>
+          <w:numId w:val="18"/>
+        </w:numPr>
+        <w:rPr>
+          <w:rFonts w:eastAsiaTheme="minorEastAsia"/>
+          <w:color w:val="auto"/>
+          <w:spacing w:val="0"/>
+          <w:sz w:val="22"/>
+          <w:szCs w:val="22"/>
+        </w:rPr>
+      </w:pPr>
+      <w:r>
+        <w:rPr>
+          <w:rFonts w:eastAsiaTheme="minorEastAsia"/>
+          <w:color w:val="auto"/>
+          <w:spacing w:val="0"/>
+          <w:sz w:val="22"/>
+          <w:szCs w:val="22"/>
+        </w:rPr>
+        <w:lastRenderedPageBreak/>
+        <w:t>Profile picture</w:t>
+      </w:r>
+    </w:p>
+    <w:p>
+      <w:pPr>
+        <w:pStyle w:val="Head2"/>
+        <w:numPr>
+          <w:ilvl w:val="0"/>
+          <w:numId w:val="0"/>
+        </w:numPr>
+        <w:ind w:left="720" w:hanging="720"/>
+        <w:rPr>
+          <w:rFonts w:eastAsiaTheme="minorEastAsia"/>
+          <w:color w:val="auto"/>
+          <w:spacing w:val="0"/>
+          <w:sz w:val="22"/>
+          <w:szCs w:val="22"/>
+        </w:rPr>
+      </w:pPr>
+      <w:r>
+        <w:rPr>
+          <w:rFonts w:eastAsiaTheme="minorEastAsia"/>
+          <w:color w:val="auto"/>
+          <w:spacing w:val="0"/>
+          <w:sz w:val="22"/>
+          <w:szCs w:val="22"/>
+        </w:rPr>
+        <w:t>User can register using the mobile number, email and password.</w:t>
+      </w:r>
+    </w:p>
+    <w:p>
+      <w:pPr>
+        <w:pStyle w:val="Head2"/>
+        <w:numPr>
+          <w:ilvl w:val="0"/>
+          <w:numId w:val="0"/>
+        </w:numPr>
+        <w:ind w:left="720" w:hanging="720"/>
+        <w:rPr>
+          <w:rFonts w:eastAsiaTheme="minorEastAsia"/>
+          <w:color w:val="auto"/>
+          <w:spacing w:val="0"/>
+          <w:sz w:val="22"/>
+          <w:szCs w:val="22"/>
+        </w:rPr>
+      </w:pPr>
+      <w:r>
+        <w:rPr>
+          <w:rFonts w:eastAsiaTheme="minorEastAsia"/>
+          <w:color w:val="auto"/>
+          <w:spacing w:val="0"/>
+          <w:sz w:val="22"/>
+          <w:szCs w:val="22"/>
+        </w:rPr>
+        <w:t>1) Please enter your phone number</w:t>
+      </w:r>
+      <w:r>
+        <w:rPr>
+          <w:rFonts w:eastAsiaTheme="minorEastAsia"/>
+          <w:color w:val="auto"/>
+          <w:spacing w:val="0"/>
+          <w:sz w:val="22"/>
+          <w:szCs w:val="22"/>
+        </w:rPr>
+        <w:t>, Email and Password</w:t>
+      </w:r>
+      <w:r>
+        <w:rPr>
+          <w:rFonts w:eastAsiaTheme="minorEastAsia"/>
+          <w:color w:val="auto"/>
+          <w:spacing w:val="0"/>
+          <w:sz w:val="22"/>
+          <w:szCs w:val="22"/>
+        </w:rPr>
+        <w:t xml:space="preserve">: </w:t>
+      </w:r>
+    </w:p>
+    <w:p>
+      <w:pPr>
+        <w:pStyle w:val="Head2"/>
+        <w:numPr>
+          <w:ilvl w:val="0"/>
+          <w:numId w:val="0"/>
+        </w:numPr>
+        <w:ind w:left="720"/>
+        <w:rPr>
+          <w:rFonts w:eastAsiaTheme="minorEastAsia"/>
+          <w:color w:val="auto"/>
+          <w:spacing w:val="0"/>
+          <w:sz w:val="22"/>
+          <w:szCs w:val="22"/>
+        </w:rPr>
+      </w:pPr>
+      <w:r>
+        <w:rPr>
+          <w:rFonts w:eastAsiaTheme="minorEastAsia"/>
+          <w:color w:val="auto"/>
+          <w:spacing w:val="0"/>
+          <w:sz w:val="22"/>
+          <w:szCs w:val="22"/>
+        </w:rPr>
+        <w:t>Send an SMS on entering the phone number to the user on target phone number. User can either enter the code or tap the link to take him to registration page.</w:t>
+      </w:r>
+    </w:p>
+    <w:p>
+      <w:pPr>
+        <w:pStyle w:val="Head2"/>
+        <w:numPr>
+          <w:ilvl w:val="0"/>
+          <w:numId w:val="0"/>
+        </w:numPr>
+        <w:ind w:left="720" w:hanging="720"/>
+        <w:rPr>
+          <w:rFonts w:eastAsiaTheme="minorEastAsia"/>
+          <w:color w:val="auto"/>
+          <w:spacing w:val="0"/>
+          <w:sz w:val="22"/>
+          <w:szCs w:val="22"/>
+        </w:rPr>
+      </w:pPr>
+    </w:p>
+    <w:p>
+      <w:pPr>
+        <w:pStyle w:val="Head2"/>
+        <w:numPr>
+          <w:ilvl w:val="0"/>
+          <w:numId w:val="0"/>
+        </w:numPr>
+        <w:ind w:left="720" w:hanging="720"/>
+        <w:rPr>
+          <w:rFonts w:eastAsiaTheme="minorEastAsia"/>
+          <w:color w:val="auto"/>
+          <w:spacing w:val="0"/>
+          <w:sz w:val="22"/>
+          <w:szCs w:val="22"/>
+        </w:rPr>
+      </w:pPr>
+      <w:r>
+        <w:rPr>
+          <w:rFonts w:eastAsiaTheme="minorEastAsia"/>
+          <w:color w:val="auto"/>
+          <w:spacing w:val="0"/>
+          <w:sz w:val="22"/>
+          <w:szCs w:val="22"/>
+        </w:rPr>
+        <w:t>2) Please enter the confirmation code received via SMS.</w:t>
+      </w:r>
+    </w:p>
+    <w:p>
+      <w:pPr>
+        <w:pStyle w:val="Head2"/>
+        <w:numPr>
+          <w:ilvl w:val="0"/>
+          <w:numId w:val="0"/>
+        </w:numPr>
+        <w:ind w:left="720"/>
+        <w:rPr>
+          <w:rFonts w:eastAsiaTheme="minorEastAsia"/>
+          <w:color w:val="auto"/>
+          <w:spacing w:val="0"/>
+          <w:sz w:val="22"/>
+          <w:szCs w:val="22"/>
+        </w:rPr>
+      </w:pPr>
+      <w:r>
+        <w:rPr>
+          <w:rFonts w:eastAsiaTheme="minorEastAsia"/>
+          <w:color w:val="auto"/>
+          <w:spacing w:val="0"/>
+          <w:sz w:val="22"/>
+          <w:szCs w:val="22"/>
+        </w:rPr>
+        <w:t>If the phone number has been verified, take the user to registration completion page.</w:t>
+      </w:r>
+    </w:p>
+    <w:p>
+      <w:pPr>
+        <w:pStyle w:val="Head2"/>
+        <w:numPr>
+          <w:ilvl w:val="0"/>
+          <w:numId w:val="0"/>
+        </w:numPr>
+        <w:ind w:left="720"/>
+        <w:rPr>
+          <w:rFonts w:eastAsiaTheme="minorEastAsia"/>
+          <w:color w:val="auto"/>
+          <w:spacing w:val="0"/>
+          <w:sz w:val="22"/>
+          <w:szCs w:val="22"/>
+        </w:rPr>
+      </w:pPr>
     </w:p>
     <w:p>
       <w:pPr>
@@ -2703,38 +3570,46 @@
         <w:rPr>
           <w:lang w:val="en-IN"/>
         </w:rPr>
-        <w:t xml:space="preserve"> </w:t>
+        <w:t xml:space="preserve"> (Personal, Security organization, Public Heal</w:t>
       </w:r>
       <w:r>
         <w:rPr>
           <w:lang w:val="en-IN"/>
         </w:rPr>
-        <w:t>(Personal, Security organization</w:t>
+        <w:t>th</w:t>
       </w:r>
       <w:r>
         <w:rPr>
           <w:lang w:val="en-IN"/>
         </w:rPr>
-        <w:t>, Public Heal</w:t>
-      </w:r>
-      <w:r>
+        <w:t>)</w:t>
+      </w:r>
+    </w:p>
+    <w:p>
+      <w:pPr>
+        <w:pStyle w:val="Content1"/>
+        <w:numPr>
+          <w:ilvl w:val="1"/>
+          <w:numId w:val="13"/>
+        </w:numPr>
         <w:rPr>
           <w:lang w:val="en-IN"/>
         </w:rPr>
-        <w:t>th</w:t>
-      </w:r>
+      </w:pPr>
+      <w:proofErr w:type="spellStart"/>
       <w:r>
         <w:rPr>
           <w:lang w:val="en-IN"/>
         </w:rPr>
-        <w:t>)</w:t>
-      </w:r>
+        <w:t>CategoryDescription</w:t>
+      </w:r>
+      <w:proofErr w:type="spellEnd"/>
     </w:p>
     <w:p>
       <w:pPr>
         <w:pStyle w:val="Content1"/>
         <w:numPr>
-          <w:ilvl w:val="1"/>
+          <w:ilvl w:val="0"/>
           <w:numId w:val="13"/>
         </w:numPr>
         <w:rPr>
@@ -2746,7 +3621,13 @@
         <w:rPr>
           <w:lang w:val="en-IN"/>
         </w:rPr>
-        <w:t>CategoryDescription</w:t>
+        <w:t>PublicGrou</w:t>
+      </w:r>
+      <w:r>
+        <w:rPr>
+          <w:lang w:val="en-IN"/>
+        </w:rPr>
+        <w:t>p</w:t>
       </w:r>
       <w:proofErr w:type="spellEnd"/>
     </w:p>
@@ -2754,183 +3635,157 @@
       <w:pPr>
         <w:pStyle w:val="Content1"/>
         <w:numPr>
+          <w:ilvl w:val="1"/>
+          <w:numId w:val="13"/>
+        </w:numPr>
+        <w:rPr>
+          <w:lang w:val="en-IN"/>
+        </w:rPr>
+      </w:pPr>
+      <w:proofErr w:type="spellStart"/>
+      <w:r>
+        <w:rPr>
+          <w:lang w:val="en-IN"/>
+        </w:rPr>
+        <w:t>Public</w:t>
+      </w:r>
+      <w:r>
+        <w:rPr>
+          <w:lang w:val="en-IN"/>
+        </w:rPr>
+        <w:t>GroupId</w:t>
+      </w:r>
+      <w:proofErr w:type="spellEnd"/>
+    </w:p>
+    <w:p>
+      <w:pPr>
+        <w:pStyle w:val="Content1"/>
+        <w:numPr>
+          <w:ilvl w:val="1"/>
+          <w:numId w:val="13"/>
+        </w:numPr>
+        <w:rPr>
+          <w:lang w:val="en-IN"/>
+        </w:rPr>
+      </w:pPr>
+      <w:proofErr w:type="spellStart"/>
+      <w:r>
+        <w:rPr>
+          <w:lang w:val="en-IN"/>
+        </w:rPr>
+        <w:t>GroupId</w:t>
+      </w:r>
+      <w:proofErr w:type="spellEnd"/>
+    </w:p>
+    <w:p>
+      <w:pPr>
+        <w:pStyle w:val="Content1"/>
+        <w:numPr>
+          <w:ilvl w:val="1"/>
+          <w:numId w:val="13"/>
+        </w:numPr>
+        <w:rPr>
+          <w:lang w:val="en-IN"/>
+        </w:rPr>
+      </w:pPr>
+      <w:proofErr w:type="spellStart"/>
+      <w:r>
+        <w:rPr>
+          <w:lang w:val="en-IN"/>
+        </w:rPr>
+        <w:t>IsVerified</w:t>
+      </w:r>
+      <w:proofErr w:type="spellEnd"/>
+    </w:p>
+    <w:p>
+      <w:pPr>
+        <w:pStyle w:val="Content1"/>
+        <w:numPr>
+          <w:ilvl w:val="1"/>
+          <w:numId w:val="13"/>
+        </w:numPr>
+        <w:rPr>
+          <w:lang w:val="en-IN"/>
+        </w:rPr>
+      </w:pPr>
+      <w:proofErr w:type="spellStart"/>
+      <w:r>
+        <w:rPr>
+          <w:lang w:val="en-IN"/>
+        </w:rPr>
+        <w:t>VerifiedTitle</w:t>
+      </w:r>
+      <w:proofErr w:type="spellEnd"/>
+      <w:r>
+        <w:rPr>
+          <w:lang w:val="en-IN"/>
+        </w:rPr>
+        <w:t xml:space="preserve"> – The verified title should be effective in user search. (It should clearly have the state</w:t>
+      </w:r>
+      <w:r>
+        <w:rPr>
+          <w:lang w:val="en-IN"/>
+        </w:rPr>
+        <w:t>/city</w:t>
+      </w:r>
+      <w:r>
+        <w:rPr>
+          <w:lang w:val="en-IN"/>
+        </w:rPr>
+        <w:t>/country</w:t>
+      </w:r>
+      <w:r>
+        <w:rPr>
+          <w:lang w:val="en-IN"/>
+        </w:rPr>
+        <w:t>/locality</w:t>
+      </w:r>
+      <w:r>
+        <w:rPr>
+          <w:lang w:val="en-IN"/>
+        </w:rPr>
+        <w:t xml:space="preserve"> being served</w:t>
+      </w:r>
+      <w:r>
+        <w:rPr>
+          <w:lang w:val="en-IN"/>
+        </w:rPr>
+        <w:t xml:space="preserve"> for easy search by user</w:t>
+      </w:r>
+      <w:r>
+        <w:rPr>
+          <w:lang w:val="en-IN"/>
+        </w:rPr>
+        <w:t>.)</w:t>
+      </w:r>
+    </w:p>
+    <w:p>
+      <w:pPr>
+        <w:pStyle w:val="Content1"/>
+        <w:numPr>
+          <w:ilvl w:val="1"/>
+          <w:numId w:val="13"/>
+        </w:numPr>
+        <w:rPr>
+          <w:lang w:val="en-IN"/>
+        </w:rPr>
+      </w:pPr>
+      <w:proofErr w:type="spellStart"/>
+      <w:r>
+        <w:rPr>
+          <w:lang w:val="en-IN"/>
+        </w:rPr>
+        <w:t>VerifiedDescription</w:t>
+      </w:r>
+      <w:proofErr w:type="spellEnd"/>
+    </w:p>
+    <w:p>
+      <w:pPr>
+        <w:pStyle w:val="ListParagraph"/>
+        <w:numPr>
           <w:ilvl w:val="0"/>
           <w:numId w:val="13"/>
         </w:numPr>
-        <w:rPr>
-          <w:lang w:val="en-IN"/>
-        </w:rPr>
-      </w:pPr>
-      <w:proofErr w:type="spellStart"/>
-      <w:r>
-        <w:rPr>
-          <w:lang w:val="en-IN"/>
-        </w:rPr>
-        <w:t>PublicGrou</w:t>
-      </w:r>
-      <w:r>
-        <w:rPr>
-          <w:lang w:val="en-IN"/>
-        </w:rPr>
-        <w:t>p</w:t>
-      </w:r>
-      <w:proofErr w:type="spellEnd"/>
-    </w:p>
-    <w:p>
-      <w:pPr>
-        <w:pStyle w:val="Content1"/>
-        <w:numPr>
-          <w:ilvl w:val="1"/>
-          <w:numId w:val="13"/>
-        </w:numPr>
-        <w:rPr>
-          <w:lang w:val="en-IN"/>
-        </w:rPr>
-      </w:pPr>
-      <w:proofErr w:type="spellStart"/>
-      <w:r>
-        <w:rPr>
-          <w:lang w:val="en-IN"/>
-        </w:rPr>
-        <w:t>Public</w:t>
-      </w:r>
-      <w:r>
-        <w:rPr>
-          <w:lang w:val="en-IN"/>
-        </w:rPr>
-        <w:t>GroupId</w:t>
-      </w:r>
-      <w:proofErr w:type="spellEnd"/>
-    </w:p>
-    <w:p>
-      <w:pPr>
-        <w:pStyle w:val="Content1"/>
-        <w:numPr>
-          <w:ilvl w:val="1"/>
-          <w:numId w:val="13"/>
-        </w:numPr>
-        <w:rPr>
-          <w:lang w:val="en-IN"/>
-        </w:rPr>
-      </w:pPr>
-      <w:proofErr w:type="spellStart"/>
-      <w:r>
-        <w:rPr>
-          <w:lang w:val="en-IN"/>
-        </w:rPr>
-        <w:t>GroupId</w:t>
-      </w:r>
-      <w:proofErr w:type="spellEnd"/>
-    </w:p>
-    <w:p>
-      <w:pPr>
-        <w:pStyle w:val="Content1"/>
-        <w:numPr>
-          <w:ilvl w:val="1"/>
-          <w:numId w:val="13"/>
-        </w:numPr>
-        <w:rPr>
-          <w:lang w:val="en-IN"/>
-        </w:rPr>
-      </w:pPr>
-      <w:proofErr w:type="spellStart"/>
-      <w:r>
-        <w:rPr>
-          <w:lang w:val="en-IN"/>
-        </w:rPr>
-        <w:t>IsVerified</w:t>
-      </w:r>
-      <w:proofErr w:type="spellEnd"/>
-    </w:p>
-    <w:p>
-      <w:pPr>
-        <w:pStyle w:val="Content1"/>
-        <w:numPr>
-          <w:ilvl w:val="1"/>
-          <w:numId w:val="13"/>
-        </w:numPr>
-        <w:rPr>
-          <w:lang w:val="en-IN"/>
-        </w:rPr>
-      </w:pPr>
-      <w:proofErr w:type="spellStart"/>
-      <w:r>
-        <w:rPr>
-          <w:lang w:val="en-IN"/>
-        </w:rPr>
-        <w:t>VerifiedTitle</w:t>
-      </w:r>
-      <w:proofErr w:type="spellEnd"/>
-      <w:r>
-        <w:rPr>
-          <w:lang w:val="en-IN"/>
-        </w:rPr>
-        <w:t xml:space="preserve"> – The verified title should be effective in user search. (It should clearly have the state</w:t>
-      </w:r>
-      <w:r>
-        <w:rPr>
-          <w:lang w:val="en-IN"/>
-        </w:rPr>
-        <w:t>/city</w:t>
-      </w:r>
-      <w:r>
-        <w:rPr>
-          <w:lang w:val="en-IN"/>
-        </w:rPr>
-        <w:t>/country</w:t>
-      </w:r>
-      <w:r>
-        <w:rPr>
-          <w:lang w:val="en-IN"/>
-        </w:rPr>
-        <w:t>/locality</w:t>
-      </w:r>
-      <w:r>
-        <w:rPr>
-          <w:lang w:val="en-IN"/>
-        </w:rPr>
-        <w:t xml:space="preserve"> being served</w:t>
-      </w:r>
-      <w:r>
-        <w:rPr>
-          <w:lang w:val="en-IN"/>
-        </w:rPr>
-        <w:t xml:space="preserve"> for easy search by user</w:t>
-      </w:r>
-      <w:r>
-        <w:rPr>
-          <w:lang w:val="en-IN"/>
-        </w:rPr>
-        <w:t>.)</w:t>
-      </w:r>
-    </w:p>
-    <w:p>
-      <w:pPr>
-        <w:pStyle w:val="Content1"/>
-        <w:numPr>
-          <w:ilvl w:val="1"/>
-          <w:numId w:val="13"/>
-        </w:numPr>
-        <w:rPr>
-          <w:lang w:val="en-IN"/>
-        </w:rPr>
-      </w:pPr>
-      <w:proofErr w:type="spellStart"/>
-      <w:r>
-        <w:rPr>
-          <w:lang w:val="en-IN"/>
-        </w:rPr>
-        <w:t>VerifiedDescription</w:t>
-      </w:r>
-      <w:proofErr w:type="spellEnd"/>
-    </w:p>
-    <w:p>
-      <w:pPr>
-        <w:pStyle w:val="ListParagraph"/>
-        <w:numPr>
-          <w:ilvl w:val="0"/>
-          <w:numId w:val="13"/>
-        </w:numPr>
       </w:pPr>
       <w:proofErr w:type="spellStart"/>
       <w:r>
@@ -2938,10 +3793,7 @@
       </w:r>
       <w:proofErr w:type="spellEnd"/>
       <w:r>
-        <w:t xml:space="preserve"> - t</w:t>
-      </w:r>
-      <w:r>
-        <w:t xml:space="preserve">hese options would help user select the providers based on nation/state/city/locality. The groups would not be auto-filtered when user searches in the search bar based on user’s location. User </w:t>
+        <w:t xml:space="preserve"> - these options would help user select the providers based on nation/state/city/locality. The groups would not be auto-filtered when user searches in the search bar based on user’s location. User </w:t>
       </w:r>
       <w:proofErr w:type="gramStart"/>
       <w:r>
@@ -2949,10 +3801,7 @@
       </w:r>
       <w:proofErr w:type="gramEnd"/>
       <w:r>
-        <w:t xml:space="preserve"> explicitly specify the filters to get filtered results. Additionally, the public groups during creation should specify the list of city/state/locality that they support</w:t>
-      </w:r>
-      <w:r>
-        <w:t>.</w:t>
+        <w:t xml:space="preserve"> explicitly specify the filters to get filtered results. Additionally, the public groups during creation should specify the list of city/state/locality that they support.</w:t>
       </w:r>
     </w:p>
     <w:p>
@@ -3429,10 +4278,7 @@
       </w:r>
       <w:proofErr w:type="spellEnd"/>
     </w:p>
-    <w:p>
-      <w:bookmarkStart w:id="0" w:name="_GoBack"/>
-      <w:bookmarkEnd w:id="0"/>
-    </w:p>
+    <w:p/>
     <w:p>
       <w:pPr>
         <w:rPr>
@@ -5737,6 +6583,95 @@
     </w:lvl>
   </w:abstractNum>
   <w:abstractNum w:abstractNumId="9" w15:restartNumberingAfterBreak="0">
+    <w:nsid w:val="4BAC3F38"/>
+    <w:multiLevelType w:val="hybridMultilevel"/>
+    <w:tmpl w:val="596AB6DE"/>
+    <w:lvl w:ilvl="0" w:tplc="40090011">
+      <w:start w:val="1"/>
+      <w:numFmt w:val="decimal"/>
+      <w:lvlText w:val="%1)"/>
+      <w:lvlJc w:val="left"/>
+      <w:pPr>
+        <w:ind w:left="720" w:hanging="360"/>
+      </w:pPr>
+      <w:rPr>
+        <w:rFonts w:hint="default"/>
+      </w:rPr>
+    </w:lvl>
+    <w:lvl w:ilvl="1" w:tplc="40090019" w:tentative="1">
+      <w:start w:val="1"/>
+      <w:numFmt w:val="lowerLetter"/>
+      <w:lvlText w:val="%2."/>
+      <w:lvlJc w:val="left"/>
+      <w:pPr>
+        <w:ind w:left="1440" w:hanging="360"/>
+      </w:pPr>
+    </w:lvl>
+    <w:lvl w:ilvl="2" w:tplc="4009001B" w:tentative="1">
+      <w:start w:val="1"/>
+      <w:numFmt w:val="lowerRoman"/>
+      <w:lvlText w:val="%3."/>
+      <w:lvlJc w:val="right"/>
+      <w:pPr>
+        <w:ind w:left="2160" w:hanging="180"/>
+      </w:pPr>
+    </w:lvl>
+    <w:lvl w:ilvl="3" w:tplc="4009000F" w:tentative="1">
+      <w:start w:val="1"/>
+      <w:numFmt w:val="decimal"/>
+      <w:lvlText w:val="%4."/>
+      <w:lvlJc w:val="left"/>
+      <w:pPr>
+        <w:ind w:left="2880" w:hanging="360"/>
+      </w:pPr>
+    </w:lvl>
+    <w:lvl w:ilvl="4" w:tplc="40090019" w:tentative="1">
+      <w:start w:val="1"/>
+      <w:numFmt w:val="lowerLetter"/>
+      <w:lvlText w:val="%5."/>
+      <w:lvlJc w:val="left"/>
+      <w:pPr>
+        <w:ind w:left="3600" w:hanging="360"/>
+      </w:pPr>
+    </w:lvl>
+    <w:lvl w:ilvl="5" w:tplc="4009001B" w:tentative="1">
+      <w:start w:val="1"/>
+      <w:numFmt w:val="lowerRoman"/>
+      <w:lvlText w:val="%6."/>
+      <w:lvlJc w:val="right"/>
+      <w:pPr>
+        <w:ind w:left="4320" w:hanging="180"/>
+      </w:pPr>
+    </w:lvl>
+    <w:lvl w:ilvl="6" w:tplc="4009000F" w:tentative="1">
+      <w:start w:val="1"/>
+      <w:numFmt w:val="decimal"/>
+      <w:lvlText w:val="%7."/>
+      <w:lvlJc w:val="left"/>
+      <w:pPr>
+        <w:ind w:left="5040" w:hanging="360"/>
+      </w:pPr>
+    </w:lvl>
+    <w:lvl w:ilvl="7" w:tplc="40090019" w:tentative="1">
+      <w:start w:val="1"/>
+      <w:numFmt w:val="lowerLetter"/>
+      <w:lvlText w:val="%8."/>
+      <w:lvlJc w:val="left"/>
+      <w:pPr>
+        <w:ind w:left="5760" w:hanging="360"/>
+      </w:pPr>
+    </w:lvl>
+    <w:lvl w:ilvl="8" w:tplc="4009001B" w:tentative="1">
+      <w:start w:val="1"/>
+      <w:numFmt w:val="lowerRoman"/>
+      <w:lvlText w:val="%9."/>
+      <w:lvlJc w:val="right"/>
+      <w:pPr>
+        <w:ind w:left="6480" w:hanging="180"/>
+      </w:pPr>
+    </w:lvl>
+  </w:abstractNum>
+  <w:abstractNum w:abstractNumId="10" w15:restartNumberingAfterBreak="0">
     <w:nsid w:val="5CE50262"/>
     <w:multiLevelType w:val="hybridMultilevel"/>
     <w:tmpl w:val="C0B6BDFC"/>
@@ -5825,7 +6760,7 @@
       </w:pPr>
     </w:lvl>
   </w:abstractNum>
-  <w:abstractNum w:abstractNumId="10" w15:restartNumberingAfterBreak="0">
+  <w:abstractNum w:abstractNumId="11" w15:restartNumberingAfterBreak="0">
     <w:nsid w:val="5E330ADF"/>
     <w:multiLevelType w:val="hybridMultilevel"/>
     <w:tmpl w:val="B816B2BE"/>
@@ -5914,7 +6849,7 @@
       </w:pPr>
     </w:lvl>
   </w:abstractNum>
-  <w:abstractNum w:abstractNumId="11" w15:restartNumberingAfterBreak="0">
+  <w:abstractNum w:abstractNumId="12" w15:restartNumberingAfterBreak="0">
     <w:nsid w:val="622E5953"/>
     <w:multiLevelType w:val="hybridMultilevel"/>
     <w:tmpl w:val="EEBE8224"/>
@@ -6003,7 +6938,7 @@
       </w:pPr>
     </w:lvl>
   </w:abstractNum>
-  <w:abstractNum w:abstractNumId="12" w15:restartNumberingAfterBreak="0">
+  <w:abstractNum w:abstractNumId="13" w15:restartNumberingAfterBreak="0">
     <w:nsid w:val="6F555E26"/>
     <w:multiLevelType w:val="hybridMultilevel"/>
     <w:tmpl w:val="C14C33C2"/>
@@ -6092,7 +7027,7 @@
       </w:pPr>
     </w:lvl>
   </w:abstractNum>
-  <w:abstractNum w:abstractNumId="13" w15:restartNumberingAfterBreak="0">
+  <w:abstractNum w:abstractNumId="14" w15:restartNumberingAfterBreak="0">
     <w:nsid w:val="700C567E"/>
     <w:multiLevelType w:val="hybridMultilevel"/>
     <w:tmpl w:val="CC54511E"/>
@@ -6181,7 +7116,96 @@
       </w:pPr>
     </w:lvl>
   </w:abstractNum>
-  <w:abstractNum w:abstractNumId="14" w15:restartNumberingAfterBreak="0">
+  <w:abstractNum w:abstractNumId="15" w15:restartNumberingAfterBreak="0">
+    <w:nsid w:val="75AB6A71"/>
+    <w:multiLevelType w:val="hybridMultilevel"/>
+    <w:tmpl w:val="B6F2E7C2"/>
+    <w:lvl w:ilvl="0" w:tplc="40090011">
+      <w:start w:val="1"/>
+      <w:numFmt w:val="decimal"/>
+      <w:lvlText w:val="%1)"/>
+      <w:lvlJc w:val="left"/>
+      <w:pPr>
+        <w:ind w:left="720" w:hanging="360"/>
+      </w:pPr>
+      <w:rPr>
+        <w:rFonts w:hint="default"/>
+      </w:rPr>
+    </w:lvl>
+    <w:lvl w:ilvl="1" w:tplc="40090019" w:tentative="1">
+      <w:start w:val="1"/>
+      <w:numFmt w:val="lowerLetter"/>
+      <w:lvlText w:val="%2."/>
+      <w:lvlJc w:val="left"/>
+      <w:pPr>
+        <w:ind w:left="1440" w:hanging="360"/>
+      </w:pPr>
+    </w:lvl>
+    <w:lvl w:ilvl="2" w:tplc="4009001B" w:tentative="1">
+      <w:start w:val="1"/>
+      <w:numFmt w:val="lowerRoman"/>
+      <w:lvlText w:val="%3."/>
+      <w:lvlJc w:val="right"/>
+      <w:pPr>
+        <w:ind w:left="2160" w:hanging="180"/>
+      </w:pPr>
+    </w:lvl>
+    <w:lvl w:ilvl="3" w:tplc="4009000F" w:tentative="1">
+      <w:start w:val="1"/>
+      <w:numFmt w:val="decimal"/>
+      <w:lvlText w:val="%4."/>
+      <w:lvlJc w:val="left"/>
+      <w:pPr>
+        <w:ind w:left="2880" w:hanging="360"/>
+      </w:pPr>
+    </w:lvl>
+    <w:lvl w:ilvl="4" w:tplc="40090019" w:tentative="1">
+      <w:start w:val="1"/>
+      <w:numFmt w:val="lowerLetter"/>
+      <w:lvlText w:val="%5."/>
+      <w:lvlJc w:val="left"/>
+      <w:pPr>
+        <w:ind w:left="3600" w:hanging="360"/>
+      </w:pPr>
+    </w:lvl>
+    <w:lvl w:ilvl="5" w:tplc="4009001B" w:tentative="1">
+      <w:start w:val="1"/>
+      <w:numFmt w:val="lowerRoman"/>
+      <w:lvlText w:val="%6."/>
+      <w:lvlJc w:val="right"/>
+      <w:pPr>
+        <w:ind w:left="4320" w:hanging="180"/>
+      </w:pPr>
+    </w:lvl>
+    <w:lvl w:ilvl="6" w:tplc="4009000F" w:tentative="1">
+      <w:start w:val="1"/>
+      <w:numFmt w:val="decimal"/>
+      <w:lvlText w:val="%7."/>
+      <w:lvlJc w:val="left"/>
+      <w:pPr>
+        <w:ind w:left="5040" w:hanging="360"/>
+      </w:pPr>
+    </w:lvl>
+    <w:lvl w:ilvl="7" w:tplc="40090019" w:tentative="1">
+      <w:start w:val="1"/>
+      <w:numFmt w:val="lowerLetter"/>
+      <w:lvlText w:val="%8."/>
+      <w:lvlJc w:val="left"/>
+      <w:pPr>
+        <w:ind w:left="5760" w:hanging="360"/>
+      </w:pPr>
+    </w:lvl>
+    <w:lvl w:ilvl="8" w:tplc="4009001B" w:tentative="1">
+      <w:start w:val="1"/>
+      <w:numFmt w:val="lowerRoman"/>
+      <w:lvlText w:val="%9."/>
+      <w:lvlJc w:val="right"/>
+      <w:pPr>
+        <w:ind w:left="6480" w:hanging="180"/>
+      </w:pPr>
+    </w:lvl>
+  </w:abstractNum>
+  <w:abstractNum w:abstractNumId="16" w15:restartNumberingAfterBreak="0">
     <w:nsid w:val="7B34464A"/>
     <w:multiLevelType w:val="hybridMultilevel"/>
     <w:tmpl w:val="487AF792"/>
@@ -6280,7 +7304,7 @@
     <w:abstractNumId w:val="0"/>
   </w:num>
   <w:num w:numId="4">
-    <w:abstractNumId w:val="9"/>
+    <w:abstractNumId w:val="10"/>
   </w:num>
   <w:num w:numId="5">
     <w:abstractNumId w:val="1"/>
@@ -6289,10 +7313,10 @@
     <w:abstractNumId w:val="7"/>
   </w:num>
   <w:num w:numId="7">
-    <w:abstractNumId w:val="12"/>
+    <w:abstractNumId w:val="13"/>
   </w:num>
   <w:num w:numId="8">
-    <w:abstractNumId w:val="11"/>
+    <w:abstractNumId w:val="12"/>
   </w:num>
   <w:num w:numId="9">
     <w:abstractNumId w:val="8"/>
@@ -6313,10 +7337,10 @@
     <w:abstractNumId w:val="4"/>
   </w:num>
   <w:num w:numId="11">
-    <w:abstractNumId w:val="10"/>
+    <w:abstractNumId w:val="11"/>
   </w:num>
   <w:num w:numId="12">
-    <w:abstractNumId w:val="13"/>
+    <w:abstractNumId w:val="14"/>
   </w:num>
   <w:num w:numId="13">
     <w:abstractNumId w:val="6"/>
@@ -6328,7 +7352,13 @@
     <w:abstractNumId w:val="2"/>
   </w:num>
   <w:num w:numId="16">
-    <w:abstractNumId w:val="14"/>
+    <w:abstractNumId w:val="16"/>
+  </w:num>
+  <w:num w:numId="17">
+    <w:abstractNumId w:val="15"/>
+  </w:num>
+  <w:num w:numId="18">
+    <w:abstractNumId w:val="9"/>
   </w:num>
 </w:numbering>
 </file>

</xml_diff>

<commit_message>
Added base code for activities
</commit_message>
<xml_diff>
--- a/Thoughts/CurrentScope_Features.docx
+++ b/Thoughts/CurrentScope_Features.docx
@@ -73,6 +73,59 @@
       </w:pPr>
       <w:r>
         <w:t>Solution Overview</w:t>
+      </w:r>
+    </w:p>
+    <w:p>
+      <w:pPr>
+        <w:pStyle w:val="Head2"/>
+      </w:pPr>
+      <w:r>
+        <w:t>Motivations</w:t>
+      </w:r>
+    </w:p>
+    <w:p>
+      <w:pPr>
+        <w:pStyle w:val="Head3"/>
+      </w:pPr>
+      <w:r>
+        <w:t>Slogans</w:t>
+      </w:r>
+    </w:p>
+    <w:p>
+      <w:r>
+        <w:t xml:space="preserve">The emergency/issue option will be useful when a person adds all the people who sincerely extend their support. Classic example “beta koi </w:t>
+      </w:r>
+      <w:proofErr w:type="spellStart"/>
+      <w:r>
+        <w:t>bhi</w:t>
+      </w:r>
+      <w:proofErr w:type="spellEnd"/>
+      <w:r>
+        <w:t xml:space="preserve"> </w:t>
+      </w:r>
+      <w:proofErr w:type="spellStart"/>
+      <w:r>
+        <w:t>dikkat</w:t>
+      </w:r>
+      <w:proofErr w:type="spellEnd"/>
+      <w:r>
+        <w:t xml:space="preserve"> ho to </w:t>
+      </w:r>
+      <w:proofErr w:type="spellStart"/>
+      <w:r>
+        <w:t>zaroor</w:t>
+      </w:r>
+      <w:proofErr w:type="spellEnd"/>
+      <w:r>
+        <w:t xml:space="preserve"> </w:t>
+      </w:r>
+      <w:proofErr w:type="spellStart"/>
+      <w:r>
+        <w:t>batana</w:t>
+      </w:r>
+      <w:proofErr w:type="spellEnd"/>
+      <w:r>
+        <w:t>”.</w:t>
       </w:r>
     </w:p>
     <w:p>
@@ -3696,6 +3749,110 @@
       <w:r>
         <w:t xml:space="preserve"> </w:t>
       </w:r>
+      <w:r>
+        <w:t>The device should be accessible in times of emergency and user should be able to access it even when user’s hands and legs are tied up. Below is a list of possible devices that can be made</w:t>
+      </w:r>
+    </w:p>
+    <w:p>
+      <w:pPr>
+        <w:pStyle w:val="Content1"/>
+        <w:numPr>
+          <w:ilvl w:val="1"/>
+          <w:numId w:val="7"/>
+        </w:numPr>
+      </w:pPr>
+      <w:r>
+        <w:lastRenderedPageBreak/>
+        <w:t xml:space="preserve">A belt having a buckle with a surrounding button at the top that can be triggered by pressing button by hand or if </w:t>
+      </w:r>
+      <w:r>
+        <w:t>a person is tied up he/she can press the button by leaning against some obstruction to press the button</w:t>
+      </w:r>
+      <w:r>
+        <w:t xml:space="preserve"> or using the elbow to press the button</w:t>
+      </w:r>
+      <w:bookmarkStart w:id="0" w:name="_GoBack"/>
+      <w:bookmarkEnd w:id="0"/>
+      <w:r>
+        <w:t xml:space="preserve">. Pressing the button to on state brings the button closer to the buckle and user cannot turn the button to off state using the same button to make it accessible during emergency. The button can be switched off using </w:t>
+      </w:r>
+      <w:r>
+        <w:t>another button on the side. When the button is in on state the low energy Bluetooth device within the belt should transmit signal to mobile to start emergency mode.</w:t>
+      </w:r>
+      <w:r>
+        <w:t xml:space="preserve"> The belt should look like a normal belt to avoid attention from the assailant.</w:t>
+      </w:r>
+      <w:r>
+        <w:t xml:space="preserve"> Additionally, the buttons should not be </w:t>
+      </w:r>
+      <w:r>
+        <w:t>noticeable</w:t>
+      </w:r>
+      <w:r>
+        <w:t>/flashy</w:t>
+      </w:r>
+      <w:r>
+        <w:t>.</w:t>
+      </w:r>
+    </w:p>
+    <w:p>
+      <w:pPr>
+        <w:pStyle w:val="Content1"/>
+        <w:ind w:left="1440"/>
+      </w:pPr>
+      <w:r>
+        <w:rPr>
+          <w:noProof/>
+        </w:rPr>
+        <w:drawing>
+          <wp:inline distT="0" distB="0" distL="0" distR="0" wp14:anchorId="512B33EA" wp14:editId="719B1BBB">
+            <wp:extent cx="4069080" cy="1981658"/>
+            <wp:effectExtent l="0" t="0" r="7620" b="0"/>
+            <wp:docPr id="6" name="Picture 6"/>
+            <wp:cNvGraphicFramePr>
+              <a:graphicFrameLocks xmlns:a="http://schemas.openxmlformats.org/drawingml/2006/main" noChangeAspect="1"/>
+            </wp:cNvGraphicFramePr>
+            <a:graphic xmlns:a="http://schemas.openxmlformats.org/drawingml/2006/main">
+              <a:graphicData uri="http://schemas.openxmlformats.org/drawingml/2006/picture">
+                <pic:pic xmlns:pic="http://schemas.openxmlformats.org/drawingml/2006/picture">
+                  <pic:nvPicPr>
+                    <pic:cNvPr id="0" name="Picture 3"/>
+                    <pic:cNvPicPr>
+                      <a:picLocks noChangeAspect="1" noChangeArrowheads="1"/>
+                    </pic:cNvPicPr>
+                  </pic:nvPicPr>
+                  <pic:blipFill>
+                    <a:blip r:embed="rId10">
+                      <a:extLst>
+                        <a:ext uri="{28A0092B-C50C-407E-A947-70E740481C1C}">
+                          <a14:useLocalDpi xmlns:a14="http://schemas.microsoft.com/office/drawing/2010/main" val="0"/>
+                        </a:ext>
+                      </a:extLst>
+                    </a:blip>
+                    <a:srcRect/>
+                    <a:stretch>
+                      <a:fillRect/>
+                    </a:stretch>
+                  </pic:blipFill>
+                  <pic:spPr bwMode="auto">
+                    <a:xfrm>
+                      <a:off x="0" y="0"/>
+                      <a:ext cx="4111773" cy="2002450"/>
+                    </a:xfrm>
+                    <a:prstGeom prst="rect">
+                      <a:avLst/>
+                    </a:prstGeom>
+                    <a:noFill/>
+                    <a:ln>
+                      <a:noFill/>
+                    </a:ln>
+                  </pic:spPr>
+                </pic:pic>
+              </a:graphicData>
+            </a:graphic>
+          </wp:inline>
+        </w:drawing>
+      </w:r>
     </w:p>
     <w:p>
       <w:pPr>
@@ -3768,7 +3925,7 @@
                     </pic:cNvPicPr>
                   </pic:nvPicPr>
                   <pic:blipFill>
-                    <a:blip r:embed="rId10">
+                    <a:blip r:embed="rId11">
                       <a:extLst>
                         <a:ext uri="{28A0092B-C50C-407E-A947-70E740481C1C}">
                           <a14:useLocalDpi xmlns:a14="http://schemas.microsoft.com/office/drawing/2010/main" val="0"/>
@@ -4405,24 +4562,11 @@
         <w:t>center</w:t>
       </w:r>
       <w:proofErr w:type="spellEnd"/>
-      <w:proofErr w:type="gramStart"/>
-      <w:r>
-        <w:t xml:space="preserve">. </w:t>
-      </w:r>
-      <w:proofErr w:type="gramEnd"/>
-      <w:r>
-        <w:t>This can prevent misuse of the notification</w:t>
-      </w:r>
-      <w:proofErr w:type="gramStart"/>
-      <w:r>
-        <w:t>.</w:t>
-      </w:r>
-      <w:r>
-        <w:t xml:space="preserve"> </w:t>
-      </w:r>
-      <w:proofErr w:type="gramEnd"/>
-      <w:r>
-        <w:t>After the user activation attempt reaches this count user is basically blocked and is prevented from performing any login/registration</w:t>
+      <w:r>
+        <w:t>. This can prevent misuse of the notification.</w:t>
+      </w:r>
+      <w:r>
+        <w:t xml:space="preserve"> After the user activation attempt reaches this count user is basically blocked and is prevented from performing any login/registration</w:t>
       </w:r>
       <w:r>
         <w:t>)</w:t>
@@ -4493,13 +4637,8 @@
         <w:lastRenderedPageBreak/>
         <w:t>attempt count has reached the max value, then we set this field and prevent the user for generating code for current attempt</w:t>
       </w:r>
-      <w:proofErr w:type="gramStart"/>
-      <w:r>
-        <w:t xml:space="preserve">. </w:t>
-      </w:r>
-      <w:proofErr w:type="gramEnd"/>
-      <w:r>
-        <w:t xml:space="preserve">In the response to user, user should be indicated after how many hours user can reattempt to create the </w:t>
+      <w:r>
+        <w:t xml:space="preserve">. In the response to user, user should be indicated after how many hours user can reattempt to create the </w:t>
       </w:r>
       <w:r>
         <w:t>password</w:t>
@@ -5326,10 +5465,7 @@
       </w:r>
       <w:proofErr w:type="spellEnd"/>
       <w:r>
-        <w:t xml:space="preserve"> </w:t>
-      </w:r>
-      <w:r>
-        <w:t xml:space="preserve">(As this data will be removed periodically, there will be a high level of index fragmentation for this table. Also, separate processing is needed to remove the rows from the table. The number of requests coming in would be extremely high (one per minute for every user). Also, the records would be read at a very high rate, once per 5 </w:t>
+        <w:t xml:space="preserve"> (As this data will be removed periodically, there will be a high level of index fragmentation for this table. Also, separate processing is needed to remove the rows from the table. The number of requests coming in would be extremely high (one per minute for every user). Also, the records would be read at a very high rate, once per 5 </w:t>
       </w:r>
       <w:proofErr w:type="gramStart"/>
       <w:r>
@@ -5337,18 +5473,10 @@
       </w:r>
       <w:proofErr w:type="gramEnd"/>
       <w:r>
-        <w:t xml:space="preserve"> by the requesting user. This is a candidate to be stored in cosmos </w:t>
-      </w:r>
-      <w:proofErr w:type="gramStart"/>
-      <w:r>
-        <w:t>db.</w:t>
-      </w:r>
-      <w:r>
-        <w:t xml:space="preserve"> </w:t>
-      </w:r>
-      <w:proofErr w:type="gramEnd"/>
-      <w:r>
-        <w:t xml:space="preserve">All the data related to emergency session can be stored in cosmos </w:t>
+        <w:t xml:space="preserve"> by the requesting user. This is a candidate to be stored in cosmos db.</w:t>
+      </w:r>
+      <w:r>
+        <w:t xml:space="preserve"> All the data related to emergency session can be stored in cosmos </w:t>
       </w:r>
       <w:proofErr w:type="spellStart"/>
       <w:r>
@@ -7868,7 +7996,7 @@
       <w:r>
         <w:t xml:space="preserve"> pattern(</w:t>
       </w:r>
-      <w:hyperlink r:id="rId11" w:history="1">
+      <w:hyperlink r:id="rId12" w:history="1">
         <w:r>
           <w:rPr>
             <w:rStyle w:val="Hyperlink"/>
@@ -7879,7 +8007,7 @@
       <w:r>
         <w:t xml:space="preserve">, </w:t>
       </w:r>
-      <w:hyperlink r:id="rId12" w:history="1">
+      <w:hyperlink r:id="rId13" w:history="1">
         <w:r>
           <w:rPr>
             <w:rStyle w:val="Hyperlink"/>
@@ -8178,8 +8306,6 @@
       <w:r>
         <w:t>From above, the time tracking is needed only at the processor level or activity level.</w:t>
       </w:r>
-      <w:bookmarkStart w:id="0" w:name="_GoBack"/>
-      <w:bookmarkEnd w:id="0"/>
     </w:p>
     <w:sectPr>
       <w:pgSz w:w="11906" w:h="16838"/>

</xml_diff>

<commit_message>
Added User registration and login workflow
</commit_message>
<xml_diff>
--- a/Thoughts/CurrentScope_Features.docx
+++ b/Thoughts/CurrentScope_Features.docx
@@ -126,6 +126,25 @@
       <w:proofErr w:type="spellEnd"/>
       <w:r>
         <w:t>”.</w:t>
+      </w:r>
+    </w:p>
+    <w:p>
+      <w:r>
+        <w:t>Add a lookout mode</w:t>
+      </w:r>
+      <w:r>
+        <w:t xml:space="preserve"> (</w:t>
+      </w:r>
+      <w:proofErr w:type="spellStart"/>
+      <w:r>
+        <w:t>watchout</w:t>
+      </w:r>
+      <w:proofErr w:type="spellEnd"/>
+      <w:r>
+        <w:t xml:space="preserve"> for me, or watch my hangout)</w:t>
+      </w:r>
+      <w:r>
+        <w:t xml:space="preserve"> in addition to the emergency mode in which the location of the user will be sent at a slow period say every 10 minutes and the recipient (parents) can track the person and see if the location deviates from what the person has told.</w:t>
       </w:r>
     </w:p>
     <w:p>
@@ -1311,7 +1330,29 @@
           <w:szCs w:val="22"/>
           <w:lang w:val="en-IN"/>
         </w:rPr>
-        <w:t>(encrypted)</w:t>
+        <w:t>(</w:t>
+      </w:r>
+      <w:r>
+        <w:rPr>
+          <w:rFonts w:eastAsiaTheme="minorEastAsia"/>
+          <w:color w:val="auto"/>
+          <w:spacing w:val="0"/>
+          <w:sz w:val="22"/>
+          <w:szCs w:val="22"/>
+          <w:lang w:val="en-IN"/>
+        </w:rPr>
+        <w:t>hashed</w:t>
+      </w:r>
+      <w:r>
+        <w:rPr>
+          <w:rFonts w:eastAsiaTheme="minorEastAsia"/>
+          <w:color w:val="auto"/>
+          <w:spacing w:val="0"/>
+          <w:sz w:val="22"/>
+          <w:szCs w:val="22"/>
+          <w:lang w:val="en-IN"/>
+        </w:rPr>
+        <w:t>)</w:t>
       </w:r>
       <w:r>
         <w:rPr>
@@ -1538,6 +1579,28 @@
           <w:lang w:val="en-IN"/>
         </w:rPr>
         <w:t>.</w:t>
+      </w:r>
+      <w:r>
+        <w:rPr>
+          <w:rFonts w:eastAsiaTheme="minorEastAsia"/>
+          <w:color w:val="auto"/>
+          <w:spacing w:val="0"/>
+          <w:sz w:val="22"/>
+          <w:szCs w:val="22"/>
+          <w:lang w:val="en-IN"/>
+        </w:rPr>
+        <w:t xml:space="preserve"> Thereafter, a successful registration email is sent along with a link to verify the email for </w:t>
+      </w:r>
+      <w:r>
+        <w:rPr>
+          <w:rFonts w:eastAsiaTheme="minorEastAsia"/>
+          <w:color w:val="auto"/>
+          <w:spacing w:val="0"/>
+          <w:sz w:val="22"/>
+          <w:szCs w:val="22"/>
+          <w:lang w:val="en-IN"/>
+        </w:rPr>
+        <w:t>retrieving account in case of changed mobile number.</w:t>
       </w:r>
     </w:p>
     <w:p>
@@ -2145,6 +2208,7 @@
           <w:sz w:val="22"/>
           <w:szCs w:val="22"/>
         </w:rPr>
+        <w:lastRenderedPageBreak/>
         <w:t xml:space="preserve">The mobile number should be stored on the local </w:t>
       </w:r>
       <w:proofErr w:type="spellStart"/>
@@ -2225,8 +2289,793 @@
           <w:sz w:val="22"/>
           <w:szCs w:val="22"/>
         </w:rPr>
+        <w:t xml:space="preserve">Server validates if the user is registered. If not, error code is </w:t>
+      </w:r>
+      <w:proofErr w:type="gramStart"/>
+      <w:r>
+        <w:rPr>
+          <w:rFonts w:eastAsiaTheme="minorEastAsia"/>
+          <w:color w:val="auto"/>
+          <w:spacing w:val="0"/>
+          <w:sz w:val="22"/>
+          <w:szCs w:val="22"/>
+        </w:rPr>
+        <w:t>returned back</w:t>
+      </w:r>
+      <w:proofErr w:type="gramEnd"/>
+      <w:r>
+        <w:rPr>
+          <w:rFonts w:eastAsiaTheme="minorEastAsia"/>
+          <w:color w:val="auto"/>
+          <w:spacing w:val="0"/>
+          <w:sz w:val="22"/>
+          <w:szCs w:val="22"/>
+        </w:rPr>
+        <w:t xml:space="preserve"> to the mobile app and the mobile app displays the appropriate message to the user.</w:t>
+      </w:r>
+    </w:p>
+    <w:p>
+      <w:pPr>
+        <w:pStyle w:val="Head2"/>
+        <w:numPr>
+          <w:ilvl w:val="0"/>
+          <w:numId w:val="20"/>
+        </w:numPr>
+        <w:rPr>
+          <w:rFonts w:eastAsiaTheme="minorEastAsia"/>
+          <w:color w:val="auto"/>
+          <w:spacing w:val="0"/>
+          <w:sz w:val="22"/>
+          <w:szCs w:val="22"/>
+        </w:rPr>
+      </w:pPr>
+      <w:r>
+        <w:rPr>
+          <w:rFonts w:eastAsiaTheme="minorEastAsia"/>
+          <w:color w:val="auto"/>
+          <w:spacing w:val="0"/>
+          <w:sz w:val="22"/>
+          <w:szCs w:val="22"/>
+        </w:rPr>
+        <w:t>If user is already registered, the auth token is generated for the user with a validity of 48 hours.</w:t>
+      </w:r>
+      <w:r>
+        <w:rPr>
+          <w:rFonts w:eastAsiaTheme="minorEastAsia"/>
+          <w:color w:val="auto"/>
+          <w:spacing w:val="0"/>
+          <w:sz w:val="22"/>
+          <w:szCs w:val="22"/>
+        </w:rPr>
+        <w:t xml:space="preserve"> </w:t>
+      </w:r>
+      <w:r>
+        <w:rPr>
+          <w:rFonts w:eastAsiaTheme="minorEastAsia"/>
+          <w:color w:val="auto"/>
+          <w:spacing w:val="0"/>
+          <w:sz w:val="22"/>
+          <w:szCs w:val="22"/>
+        </w:rPr>
+        <w:t xml:space="preserve">Also, a refresh token is generated for the session. The refresh token does not have a validity and if the refresh token is already present in </w:t>
+      </w:r>
+      <w:proofErr w:type="spellStart"/>
+      <w:r>
+        <w:rPr>
+          <w:rFonts w:eastAsiaTheme="minorEastAsia"/>
+          <w:color w:val="auto"/>
+          <w:spacing w:val="0"/>
+          <w:sz w:val="22"/>
+          <w:szCs w:val="22"/>
+        </w:rPr>
+        <w:t>UserSession</w:t>
+      </w:r>
+      <w:proofErr w:type="spellEnd"/>
+      <w:r>
+        <w:rPr>
+          <w:rFonts w:eastAsiaTheme="minorEastAsia"/>
+          <w:color w:val="auto"/>
+          <w:spacing w:val="0"/>
+          <w:sz w:val="22"/>
+          <w:szCs w:val="22"/>
+        </w:rPr>
+        <w:t xml:space="preserve"> on server, then the refresh token is regenerated only if the last refresh token generation time is </w:t>
+      </w:r>
+      <w:r>
+        <w:rPr>
+          <w:rFonts w:eastAsiaTheme="minorEastAsia"/>
+          <w:color w:val="auto"/>
+          <w:spacing w:val="0"/>
+          <w:sz w:val="22"/>
+          <w:szCs w:val="22"/>
+        </w:rPr>
+        <w:t>more</w:t>
+      </w:r>
+      <w:r>
+        <w:rPr>
+          <w:rFonts w:eastAsiaTheme="minorEastAsia"/>
+          <w:color w:val="auto"/>
+          <w:spacing w:val="0"/>
+          <w:sz w:val="22"/>
+          <w:szCs w:val="22"/>
+        </w:rPr>
+        <w:t xml:space="preserve"> than 10 minutes</w:t>
+      </w:r>
+      <w:r>
+        <w:rPr>
+          <w:rFonts w:eastAsiaTheme="minorEastAsia"/>
+          <w:color w:val="auto"/>
+          <w:spacing w:val="0"/>
+          <w:sz w:val="22"/>
+          <w:szCs w:val="22"/>
+        </w:rPr>
+        <w:t xml:space="preserve"> older</w:t>
+      </w:r>
+      <w:r>
+        <w:rPr>
+          <w:rFonts w:eastAsiaTheme="minorEastAsia"/>
+          <w:color w:val="auto"/>
+          <w:spacing w:val="0"/>
+          <w:sz w:val="22"/>
+          <w:szCs w:val="22"/>
+        </w:rPr>
+        <w:t>.</w:t>
+      </w:r>
+      <w:r>
+        <w:rPr>
+          <w:rFonts w:eastAsiaTheme="minorEastAsia"/>
+          <w:color w:val="auto"/>
+          <w:spacing w:val="0"/>
+          <w:sz w:val="22"/>
+          <w:szCs w:val="22"/>
+        </w:rPr>
+        <w:t xml:space="preserve"> This is to handle the scenario where the user clicks on login multiple times and race condition leads to generation of multiple refresh tokens where the mobile app gets the older token.</w:t>
+      </w:r>
+    </w:p>
+    <w:p>
+      <w:pPr>
+        <w:pStyle w:val="Head2"/>
+        <w:numPr>
+          <w:ilvl w:val="0"/>
+          <w:numId w:val="20"/>
+        </w:numPr>
+        <w:rPr>
+          <w:rFonts w:eastAsiaTheme="minorEastAsia"/>
+          <w:color w:val="auto"/>
+          <w:spacing w:val="0"/>
+          <w:sz w:val="22"/>
+          <w:szCs w:val="22"/>
+        </w:rPr>
+      </w:pPr>
+      <w:r>
+        <w:rPr>
+          <w:rFonts w:eastAsiaTheme="minorEastAsia"/>
+          <w:color w:val="auto"/>
+          <w:spacing w:val="0"/>
+          <w:sz w:val="22"/>
+          <w:szCs w:val="22"/>
+        </w:rPr>
+        <w:t>Server sends the auth token, token validity date, refresh token to the mobile app</w:t>
+      </w:r>
+      <w:r>
+        <w:rPr>
+          <w:rFonts w:eastAsiaTheme="minorEastAsia"/>
+          <w:color w:val="auto"/>
+          <w:spacing w:val="0"/>
+          <w:sz w:val="22"/>
+          <w:szCs w:val="22"/>
+        </w:rPr>
+        <w:t xml:space="preserve"> against the mobile number</w:t>
+      </w:r>
+      <w:r>
+        <w:rPr>
+          <w:rFonts w:eastAsiaTheme="minorEastAsia"/>
+          <w:color w:val="auto"/>
+          <w:spacing w:val="0"/>
+          <w:sz w:val="22"/>
+          <w:szCs w:val="22"/>
+        </w:rPr>
+        <w:t>.</w:t>
+      </w:r>
+    </w:p>
+    <w:p>
+      <w:pPr>
+        <w:pStyle w:val="Head2"/>
+        <w:numPr>
+          <w:ilvl w:val="0"/>
+          <w:numId w:val="20"/>
+        </w:numPr>
+        <w:rPr>
+          <w:rFonts w:eastAsiaTheme="minorEastAsia"/>
+          <w:color w:val="auto"/>
+          <w:spacing w:val="0"/>
+          <w:sz w:val="22"/>
+          <w:szCs w:val="22"/>
+        </w:rPr>
+      </w:pPr>
+      <w:r>
+        <w:rPr>
+          <w:rFonts w:eastAsiaTheme="minorEastAsia"/>
+          <w:color w:val="auto"/>
+          <w:spacing w:val="0"/>
+          <w:sz w:val="22"/>
+          <w:szCs w:val="22"/>
+        </w:rPr>
+        <w:t xml:space="preserve">Mobile app stores the auth token, token validity and refresh token in </w:t>
+      </w:r>
+      <w:proofErr w:type="spellStart"/>
+      <w:proofErr w:type="gramStart"/>
+      <w:r>
+        <w:rPr>
+          <w:rFonts w:eastAsiaTheme="minorEastAsia"/>
+          <w:color w:val="auto"/>
+          <w:spacing w:val="0"/>
+          <w:sz w:val="22"/>
+          <w:szCs w:val="22"/>
+        </w:rPr>
+        <w:t>it’s</w:t>
+      </w:r>
+      <w:proofErr w:type="spellEnd"/>
+      <w:proofErr w:type="gramEnd"/>
+      <w:r>
+        <w:rPr>
+          <w:rFonts w:eastAsiaTheme="minorEastAsia"/>
+          <w:color w:val="auto"/>
+          <w:spacing w:val="0"/>
+          <w:sz w:val="22"/>
+          <w:szCs w:val="22"/>
+        </w:rPr>
+        <w:t xml:space="preserve"> local database against the mobile number.</w:t>
+      </w:r>
+    </w:p>
+    <w:p>
+      <w:pPr>
+        <w:pStyle w:val="Head2"/>
+        <w:numPr>
+          <w:ilvl w:val="0"/>
+          <w:numId w:val="20"/>
+        </w:numPr>
+        <w:rPr>
+          <w:rFonts w:eastAsiaTheme="minorEastAsia"/>
+          <w:color w:val="auto"/>
+          <w:spacing w:val="0"/>
+          <w:sz w:val="22"/>
+          <w:szCs w:val="22"/>
+        </w:rPr>
+      </w:pPr>
+      <w:r>
+        <w:rPr>
+          <w:rFonts w:eastAsiaTheme="minorEastAsia"/>
+          <w:color w:val="auto"/>
+          <w:spacing w:val="0"/>
+          <w:sz w:val="22"/>
+          <w:szCs w:val="22"/>
+        </w:rPr>
+        <w:t>This token is used for all further communications.</w:t>
+      </w:r>
+    </w:p>
+    <w:p>
+      <w:pPr>
+        <w:pStyle w:val="Head2"/>
+        <w:numPr>
+          <w:ilvl w:val="0"/>
+          <w:numId w:val="20"/>
+        </w:numPr>
+        <w:rPr>
+          <w:rFonts w:eastAsiaTheme="minorEastAsia"/>
+          <w:color w:val="auto"/>
+          <w:spacing w:val="0"/>
+          <w:sz w:val="22"/>
+          <w:szCs w:val="22"/>
+        </w:rPr>
+      </w:pPr>
+      <w:r>
+        <w:rPr>
+          <w:rFonts w:eastAsiaTheme="minorEastAsia"/>
+          <w:color w:val="auto"/>
+          <w:spacing w:val="0"/>
+          <w:sz w:val="22"/>
+          <w:szCs w:val="22"/>
+        </w:rPr>
+        <w:t>If the token has expired, then every web call would require the</w:t>
+      </w:r>
+      <w:r>
+        <w:rPr>
+          <w:rFonts w:eastAsiaTheme="minorEastAsia"/>
+          <w:color w:val="auto"/>
+          <w:spacing w:val="0"/>
+          <w:sz w:val="22"/>
+          <w:szCs w:val="22"/>
+        </w:rPr>
+        <w:t xml:space="preserve"> login operation using refresh token to be performed before making the mainstream web call.</w:t>
+      </w:r>
+    </w:p>
+    <w:p>
+      <w:pPr>
+        <w:pStyle w:val="Head2"/>
+        <w:numPr>
+          <w:ilvl w:val="0"/>
+          <w:numId w:val="0"/>
+        </w:numPr>
+        <w:ind w:left="720" w:hanging="720"/>
+        <w:rPr>
+          <w:rFonts w:eastAsiaTheme="minorEastAsia"/>
+          <w:color w:val="auto"/>
+          <w:spacing w:val="0"/>
+          <w:sz w:val="22"/>
+          <w:szCs w:val="22"/>
+        </w:rPr>
+      </w:pPr>
+    </w:p>
+    <w:p>
+      <w:pPr>
+        <w:pStyle w:val="Head2"/>
+        <w:numPr>
+          <w:ilvl w:val="0"/>
+          <w:numId w:val="0"/>
+        </w:numPr>
+        <w:ind w:left="720" w:hanging="720"/>
+        <w:rPr>
+          <w:rFonts w:eastAsiaTheme="minorEastAsia"/>
+          <w:b/>
+          <w:color w:val="auto"/>
+          <w:spacing w:val="0"/>
+          <w:sz w:val="22"/>
+          <w:szCs w:val="22"/>
+        </w:rPr>
+      </w:pPr>
+      <w:r>
+        <w:rPr>
+          <w:rFonts w:eastAsiaTheme="minorEastAsia"/>
+          <w:b/>
+          <w:color w:val="auto"/>
+          <w:spacing w:val="0"/>
+          <w:sz w:val="22"/>
+          <w:szCs w:val="22"/>
+        </w:rPr>
+        <w:t>User login from another SIM</w:t>
+      </w:r>
+    </w:p>
+    <w:p>
+      <w:pPr>
+        <w:pStyle w:val="Head2"/>
+        <w:numPr>
+          <w:ilvl w:val="0"/>
+          <w:numId w:val="0"/>
+        </w:numPr>
+        <w:spacing w:after="240"/>
+        <w:ind w:left="720"/>
+        <w:rPr>
+          <w:rFonts w:eastAsiaTheme="minorEastAsia"/>
+          <w:color w:val="auto"/>
+          <w:spacing w:val="0"/>
+          <w:sz w:val="22"/>
+          <w:szCs w:val="22"/>
+          <w:lang w:val="en-IN"/>
+        </w:rPr>
+      </w:pPr>
+      <w:r>
+        <w:rPr>
+          <w:rFonts w:eastAsiaTheme="minorEastAsia"/>
+          <w:color w:val="auto"/>
+          <w:spacing w:val="0"/>
+          <w:sz w:val="22"/>
+          <w:szCs w:val="22"/>
+        </w:rPr>
+        <w:t>User should be allowed to login to the app from a mobile having different SIM than the registered SIM as user may have a requirement of seeing the status of the group member in case of an emergency and the user may not have access to the mobile. However, during registration of the user, the user should use the same mobile on which the app is installed as this ensures that someone is not faking the mobile number of another user who has access to someone’s mobile momentarily. Reset password should send the temporary password on the user’s registered mobile number.</w:t>
+      </w:r>
+    </w:p>
+    <w:p>
+      <w:pPr>
+        <w:pStyle w:val="Head2"/>
+        <w:numPr>
+          <w:ilvl w:val="0"/>
+          <w:numId w:val="0"/>
+        </w:numPr>
+        <w:rPr>
+          <w:rFonts w:eastAsiaTheme="minorEastAsia"/>
+          <w:b/>
+          <w:color w:val="auto"/>
+          <w:spacing w:val="0"/>
+          <w:sz w:val="22"/>
+          <w:szCs w:val="22"/>
+        </w:rPr>
+      </w:pPr>
+      <w:r>
+        <w:rPr>
+          <w:rFonts w:eastAsiaTheme="minorEastAsia"/>
+          <w:b/>
+          <w:color w:val="auto"/>
+          <w:spacing w:val="0"/>
+          <w:sz w:val="22"/>
+          <w:szCs w:val="22"/>
+        </w:rPr>
+        <w:t>Authorization</w:t>
+      </w:r>
+      <w:r>
+        <w:rPr>
+          <w:rFonts w:eastAsiaTheme="minorEastAsia"/>
+          <w:b/>
+          <w:color w:val="auto"/>
+          <w:spacing w:val="0"/>
+          <w:sz w:val="22"/>
+          <w:szCs w:val="22"/>
+        </w:rPr>
+        <w:t xml:space="preserve"> Rationale</w:t>
+      </w:r>
+    </w:p>
+    <w:p>
+      <w:pPr>
+        <w:pStyle w:val="Head2"/>
+        <w:numPr>
+          <w:ilvl w:val="0"/>
+          <w:numId w:val="0"/>
+        </w:numPr>
+        <w:rPr>
+          <w:rFonts w:eastAsiaTheme="minorEastAsia"/>
+          <w:b/>
+          <w:color w:val="auto"/>
+          <w:spacing w:val="0"/>
+          <w:sz w:val="22"/>
+          <w:szCs w:val="22"/>
+        </w:rPr>
+      </w:pPr>
+    </w:p>
+    <w:p>
+      <w:pPr>
+        <w:pStyle w:val="Head2"/>
+        <w:numPr>
+          <w:ilvl w:val="0"/>
+          <w:numId w:val="0"/>
+        </w:numPr>
+        <w:rPr>
+          <w:rFonts w:eastAsiaTheme="minorEastAsia"/>
+          <w:color w:val="auto"/>
+          <w:spacing w:val="0"/>
+          <w:sz w:val="22"/>
+          <w:szCs w:val="22"/>
+        </w:rPr>
+      </w:pPr>
+      <w:r>
+        <w:rPr>
+          <w:rFonts w:eastAsiaTheme="minorEastAsia"/>
+          <w:color w:val="auto"/>
+          <w:spacing w:val="0"/>
+          <w:sz w:val="22"/>
+          <w:szCs w:val="22"/>
+        </w:rPr>
+        <w:t>1) Make sure that the token is not tampered with by checking the signature. As the key is only with the server, we can be sure that the signature is not manually created or tampered.</w:t>
+      </w:r>
+    </w:p>
+    <w:p>
+      <w:pPr>
+        <w:pStyle w:val="Head2"/>
+        <w:numPr>
+          <w:ilvl w:val="0"/>
+          <w:numId w:val="0"/>
+        </w:numPr>
+        <w:rPr>
+          <w:rFonts w:eastAsiaTheme="minorEastAsia"/>
+          <w:color w:val="auto"/>
+          <w:spacing w:val="0"/>
+          <w:sz w:val="22"/>
+          <w:szCs w:val="22"/>
+        </w:rPr>
+      </w:pPr>
+      <w:r>
+        <w:rPr>
+          <w:rFonts w:eastAsiaTheme="minorEastAsia"/>
+          <w:color w:val="auto"/>
+          <w:spacing w:val="0"/>
+          <w:sz w:val="22"/>
+          <w:szCs w:val="22"/>
+        </w:rPr>
+        <w:t xml:space="preserve">2) If the token is compromised (picked up by anyone), the token should not contain any information that can be used to identify a user. Make use of </w:t>
+      </w:r>
+      <w:proofErr w:type="spellStart"/>
+      <w:r>
+        <w:rPr>
+          <w:rFonts w:eastAsiaTheme="minorEastAsia"/>
+          <w:color w:val="auto"/>
+          <w:spacing w:val="0"/>
+          <w:sz w:val="22"/>
+          <w:szCs w:val="22"/>
+        </w:rPr>
+        <w:t>User</w:t>
+      </w:r>
+      <w:r>
+        <w:rPr>
+          <w:rFonts w:eastAsiaTheme="minorEastAsia"/>
+          <w:color w:val="auto"/>
+          <w:spacing w:val="0"/>
+          <w:sz w:val="22"/>
+          <w:szCs w:val="22"/>
+        </w:rPr>
+        <w:t>Unique</w:t>
+      </w:r>
+      <w:r>
+        <w:rPr>
+          <w:rFonts w:eastAsiaTheme="minorEastAsia"/>
+          <w:color w:val="auto"/>
+          <w:spacing w:val="0"/>
+          <w:sz w:val="22"/>
+          <w:szCs w:val="22"/>
+        </w:rPr>
+        <w:t>Id</w:t>
+      </w:r>
+      <w:proofErr w:type="spellEnd"/>
+      <w:r>
+        <w:rPr>
+          <w:rFonts w:eastAsiaTheme="minorEastAsia"/>
+          <w:color w:val="auto"/>
+          <w:spacing w:val="0"/>
+          <w:sz w:val="22"/>
+          <w:szCs w:val="22"/>
+        </w:rPr>
+        <w:t>, expiry period</w:t>
+      </w:r>
+      <w:r>
+        <w:rPr>
+          <w:rFonts w:eastAsiaTheme="minorEastAsia"/>
+          <w:color w:val="auto"/>
+          <w:spacing w:val="0"/>
+          <w:sz w:val="22"/>
+          <w:szCs w:val="22"/>
+        </w:rPr>
+        <w:t xml:space="preserve">, </w:t>
+      </w:r>
+      <w:proofErr w:type="spellStart"/>
+      <w:proofErr w:type="gramStart"/>
+      <w:r>
+        <w:rPr>
+          <w:rFonts w:eastAsiaTheme="minorEastAsia"/>
+          <w:color w:val="auto"/>
+          <w:spacing w:val="0"/>
+          <w:sz w:val="22"/>
+          <w:szCs w:val="22"/>
+        </w:rPr>
+        <w:t>UserId</w:t>
+      </w:r>
+      <w:proofErr w:type="spellEnd"/>
+      <w:r>
+        <w:rPr>
+          <w:rFonts w:eastAsiaTheme="minorEastAsia"/>
+          <w:color w:val="auto"/>
+          <w:spacing w:val="0"/>
+          <w:sz w:val="22"/>
+          <w:szCs w:val="22"/>
+        </w:rPr>
+        <w:t>(</w:t>
+      </w:r>
+      <w:proofErr w:type="gramEnd"/>
+      <w:r>
+        <w:rPr>
+          <w:rFonts w:eastAsiaTheme="minorEastAsia"/>
+          <w:color w:val="auto"/>
+          <w:spacing w:val="0"/>
+          <w:sz w:val="22"/>
+          <w:szCs w:val="22"/>
+        </w:rPr>
+        <w:t xml:space="preserve">for easily fetching the user and providing an additional check apart from </w:t>
+      </w:r>
+      <w:proofErr w:type="spellStart"/>
+      <w:r>
+        <w:rPr>
+          <w:rFonts w:eastAsiaTheme="minorEastAsia"/>
+          <w:color w:val="auto"/>
+          <w:spacing w:val="0"/>
+          <w:sz w:val="22"/>
+          <w:szCs w:val="22"/>
+        </w:rPr>
+        <w:t>UserUniqueId</w:t>
+      </w:r>
+      <w:proofErr w:type="spellEnd"/>
+      <w:r>
+        <w:rPr>
+          <w:rFonts w:eastAsiaTheme="minorEastAsia"/>
+          <w:color w:val="auto"/>
+          <w:spacing w:val="0"/>
+          <w:sz w:val="22"/>
+          <w:szCs w:val="22"/>
+        </w:rPr>
+        <w:t>)</w:t>
+      </w:r>
+      <w:r>
+        <w:rPr>
+          <w:rFonts w:eastAsiaTheme="minorEastAsia"/>
+          <w:color w:val="auto"/>
+          <w:spacing w:val="0"/>
+          <w:sz w:val="22"/>
+          <w:szCs w:val="22"/>
+        </w:rPr>
+        <w:t xml:space="preserve"> </w:t>
+      </w:r>
+      <w:r>
+        <w:rPr>
+          <w:rFonts w:eastAsiaTheme="minorEastAsia"/>
+          <w:color w:val="auto"/>
+          <w:spacing w:val="0"/>
+          <w:sz w:val="22"/>
+          <w:szCs w:val="22"/>
+        </w:rPr>
+        <w:t>in the token.</w:t>
+      </w:r>
+    </w:p>
+    <w:p>
+      <w:pPr>
+        <w:pStyle w:val="Head2"/>
+        <w:numPr>
+          <w:ilvl w:val="0"/>
+          <w:numId w:val="0"/>
+        </w:numPr>
+        <w:rPr>
+          <w:rFonts w:eastAsiaTheme="minorEastAsia"/>
+          <w:color w:val="auto"/>
+          <w:spacing w:val="0"/>
+          <w:sz w:val="22"/>
+          <w:szCs w:val="22"/>
+        </w:rPr>
+      </w:pPr>
+      <w:r>
+        <w:rPr>
+          <w:rFonts w:eastAsiaTheme="minorEastAsia"/>
+          <w:color w:val="auto"/>
+          <w:spacing w:val="0"/>
+          <w:sz w:val="22"/>
+          <w:szCs w:val="22"/>
+        </w:rPr>
+        <w:t xml:space="preserve">3) Mobile app </w:t>
+      </w:r>
+      <w:r>
+        <w:rPr>
+          <w:rFonts w:eastAsiaTheme="minorEastAsia"/>
+          <w:color w:val="auto"/>
+          <w:spacing w:val="0"/>
+          <w:sz w:val="22"/>
+          <w:szCs w:val="22"/>
+        </w:rPr>
+        <w:t>can make use of token expiry date/time to identify if the token is still valid</w:t>
+      </w:r>
+      <w:r>
+        <w:rPr>
+          <w:rFonts w:eastAsiaTheme="minorEastAsia"/>
+          <w:color w:val="auto"/>
+          <w:spacing w:val="0"/>
+          <w:sz w:val="22"/>
+          <w:szCs w:val="22"/>
+        </w:rPr>
+        <w:t>.</w:t>
+      </w:r>
+    </w:p>
+    <w:p>
+      <w:pPr>
+        <w:pStyle w:val="Head2"/>
+        <w:numPr>
+          <w:ilvl w:val="0"/>
+          <w:numId w:val="0"/>
+        </w:numPr>
+        <w:rPr>
+          <w:rFonts w:eastAsiaTheme="minorEastAsia"/>
+          <w:color w:val="auto"/>
+          <w:spacing w:val="0"/>
+          <w:sz w:val="22"/>
+          <w:szCs w:val="22"/>
+        </w:rPr>
+      </w:pPr>
+      <w:r>
+        <w:rPr>
+          <w:rFonts w:eastAsiaTheme="minorEastAsia"/>
+          <w:color w:val="auto"/>
+          <w:spacing w:val="0"/>
+          <w:sz w:val="22"/>
+          <w:szCs w:val="22"/>
+        </w:rPr>
+        <w:t>4) The mobile app should store the token and the expiry time</w:t>
+      </w:r>
+      <w:r>
+        <w:rPr>
+          <w:rFonts w:eastAsiaTheme="minorEastAsia"/>
+          <w:color w:val="auto"/>
+          <w:spacing w:val="0"/>
+          <w:sz w:val="22"/>
+          <w:szCs w:val="22"/>
+        </w:rPr>
+        <w:t xml:space="preserve"> </w:t>
+      </w:r>
+      <w:r>
+        <w:rPr>
+          <w:rFonts w:eastAsiaTheme="minorEastAsia"/>
+          <w:color w:val="auto"/>
+          <w:spacing w:val="0"/>
+          <w:sz w:val="22"/>
+          <w:szCs w:val="22"/>
+        </w:rPr>
+        <w:t xml:space="preserve">from the </w:t>
+      </w:r>
+      <w:r>
+        <w:rPr>
+          <w:rFonts w:eastAsiaTheme="minorEastAsia"/>
+          <w:color w:val="auto"/>
+          <w:spacing w:val="0"/>
+          <w:sz w:val="22"/>
+          <w:szCs w:val="22"/>
+        </w:rPr>
+        <w:t>login response</w:t>
+      </w:r>
+      <w:r>
+        <w:rPr>
+          <w:rFonts w:eastAsiaTheme="minorEastAsia"/>
+          <w:color w:val="auto"/>
+          <w:spacing w:val="0"/>
+          <w:sz w:val="22"/>
+          <w:szCs w:val="22"/>
+        </w:rPr>
+        <w:t xml:space="preserve"> in a local variable. </w:t>
+      </w:r>
+      <w:r>
+        <w:rPr>
+          <w:rFonts w:eastAsiaTheme="minorEastAsia"/>
+          <w:color w:val="auto"/>
+          <w:spacing w:val="0"/>
+          <w:sz w:val="22"/>
+          <w:szCs w:val="22"/>
+        </w:rPr>
+        <w:t>The response code from login</w:t>
+      </w:r>
+      <w:bookmarkStart w:id="0" w:name="_GoBack"/>
+      <w:bookmarkEnd w:id="0"/>
+      <w:r>
+        <w:rPr>
+          <w:rFonts w:eastAsiaTheme="minorEastAsia"/>
+          <w:color w:val="auto"/>
+          <w:spacing w:val="0"/>
+          <w:sz w:val="22"/>
+          <w:szCs w:val="22"/>
+        </w:rPr>
+        <w:t xml:space="preserve"> will be used to decide whether to fetch a new token and whether to show the login screen or activation screen.</w:t>
+      </w:r>
+    </w:p>
+    <w:p>
+      <w:pPr>
+        <w:pStyle w:val="Head2"/>
+        <w:numPr>
+          <w:ilvl w:val="0"/>
+          <w:numId w:val="0"/>
+        </w:numPr>
+        <w:rPr>
+          <w:rFonts w:eastAsiaTheme="minorEastAsia"/>
+          <w:color w:val="auto"/>
+          <w:spacing w:val="0"/>
+          <w:sz w:val="22"/>
+          <w:szCs w:val="22"/>
+        </w:rPr>
+      </w:pPr>
+    </w:p>
+    <w:p>
+      <w:pPr>
+        <w:pStyle w:val="Head2"/>
+        <w:numPr>
+          <w:ilvl w:val="0"/>
+          <w:numId w:val="22"/>
+        </w:numPr>
+        <w:rPr>
+          <w:rFonts w:eastAsiaTheme="minorEastAsia"/>
+          <w:color w:val="auto"/>
+          <w:spacing w:val="0"/>
+          <w:sz w:val="22"/>
+          <w:szCs w:val="22"/>
+        </w:rPr>
+      </w:pPr>
+      <w:r>
+        <w:rPr>
+          <w:rFonts w:eastAsiaTheme="minorEastAsia"/>
+          <w:color w:val="auto"/>
+          <w:spacing w:val="0"/>
+          <w:sz w:val="22"/>
+          <w:szCs w:val="22"/>
+        </w:rPr>
         <w:lastRenderedPageBreak/>
-        <w:t xml:space="preserve">Server validates if the user is registered. If not, error code is </w:t>
+        <w:t xml:space="preserve">Should we use the refresh token or hashed password to get the new token. - Using username and hashed password, if sniffed gives user detail information for future hacking. If only refresh token is hacked, it can be used for only </w:t>
       </w:r>
       <w:proofErr w:type="gramStart"/>
       <w:r>
@@ -2237,7 +3086,7 @@
           <w:sz w:val="22"/>
           <w:szCs w:val="22"/>
         </w:rPr>
-        <w:t>returned back</w:t>
+        <w:t>one time</w:t>
       </w:r>
       <w:proofErr w:type="gramEnd"/>
       <w:r>
@@ -2248,7 +3097,7 @@
           <w:sz w:val="22"/>
           <w:szCs w:val="22"/>
         </w:rPr>
-        <w:t xml:space="preserve"> to the mobile app and the mobile app displays the appropriate message to the user.</w:t>
+        <w:t xml:space="preserve"> login. Provided the real user has not already logged in. The refresh token should be provided only in case of a login call and there should be a provision to revoke the token. All the revoked tokens should be kept in the REDIS cache for quick access.</w:t>
       </w:r>
     </w:p>
     <w:p>
@@ -2256,25 +3105,117 @@
         <w:pStyle w:val="Head2"/>
         <w:numPr>
           <w:ilvl w:val="0"/>
-          <w:numId w:val="20"/>
-        </w:numPr>
-        <w:rPr>
-          <w:rFonts w:eastAsiaTheme="minorEastAsia"/>
-          <w:color w:val="auto"/>
-          <w:spacing w:val="0"/>
-          <w:sz w:val="22"/>
-          <w:szCs w:val="22"/>
-        </w:rPr>
-      </w:pPr>
-      <w:r>
-        <w:rPr>
-          <w:rFonts w:eastAsiaTheme="minorEastAsia"/>
-          <w:color w:val="auto"/>
-          <w:spacing w:val="0"/>
-          <w:sz w:val="22"/>
-          <w:szCs w:val="22"/>
-        </w:rPr>
-        <w:t>If user is already registered, the auth token is generated for the user with a validity of 48 hours.</w:t>
+          <w:numId w:val="0"/>
+        </w:numPr>
+        <w:ind w:left="720" w:hanging="720"/>
+        <w:rPr>
+          <w:rFonts w:eastAsiaTheme="minorEastAsia"/>
+          <w:color w:val="auto"/>
+          <w:spacing w:val="0"/>
+          <w:sz w:val="22"/>
+          <w:szCs w:val="22"/>
+        </w:rPr>
+      </w:pPr>
+      <w:r>
+        <w:rPr>
+          <w:rFonts w:eastAsiaTheme="minorEastAsia"/>
+          <w:color w:val="auto"/>
+          <w:spacing w:val="0"/>
+          <w:sz w:val="22"/>
+          <w:szCs w:val="22"/>
+        </w:rPr>
+        <w:t>While generating a token, the algorithm/Hashing technique should be encoded for decoding purpose.</w:t>
+      </w:r>
+    </w:p>
+    <w:p>
+      <w:pPr>
+        <w:pStyle w:val="Head2"/>
+        <w:numPr>
+          <w:ilvl w:val="0"/>
+          <w:numId w:val="0"/>
+        </w:numPr>
+        <w:ind w:left="720" w:hanging="720"/>
+        <w:rPr>
+          <w:rFonts w:eastAsiaTheme="minorEastAsia"/>
+          <w:color w:val="auto"/>
+          <w:spacing w:val="0"/>
+          <w:sz w:val="22"/>
+          <w:szCs w:val="22"/>
+        </w:rPr>
+      </w:pPr>
+      <w:r>
+        <w:rPr>
+          <w:rFonts w:eastAsiaTheme="minorEastAsia"/>
+          <w:color w:val="auto"/>
+          <w:spacing w:val="0"/>
+          <w:sz w:val="22"/>
+          <w:szCs w:val="22"/>
+        </w:rPr>
+        <w:t>Use TLS (Decide the version)</w:t>
+      </w:r>
+    </w:p>
+    <w:p>
+      <w:pPr>
+        <w:pStyle w:val="Head2"/>
+        <w:numPr>
+          <w:ilvl w:val="0"/>
+          <w:numId w:val="0"/>
+        </w:numPr>
+        <w:ind w:left="720" w:hanging="720"/>
+        <w:rPr>
+          <w:rFonts w:eastAsiaTheme="minorEastAsia"/>
+          <w:color w:val="auto"/>
+          <w:spacing w:val="0"/>
+          <w:sz w:val="22"/>
+          <w:szCs w:val="22"/>
+        </w:rPr>
+      </w:pPr>
+      <w:r>
+        <w:rPr>
+          <w:rFonts w:eastAsiaTheme="minorEastAsia"/>
+          <w:color w:val="auto"/>
+          <w:spacing w:val="0"/>
+          <w:sz w:val="22"/>
+          <w:szCs w:val="22"/>
+        </w:rPr>
+        <w:t xml:space="preserve">Hashing is faster than encryption, so do not store sensitive data in </w:t>
+      </w:r>
+      <w:r>
+        <w:rPr>
+          <w:rFonts w:eastAsiaTheme="minorEastAsia"/>
+          <w:color w:val="auto"/>
+          <w:spacing w:val="0"/>
+          <w:sz w:val="22"/>
+          <w:szCs w:val="22"/>
+        </w:rPr>
+        <w:t>token and hash it. Also, symmetric encryption is faster than asymmetric encryption.</w:t>
+      </w:r>
+    </w:p>
+    <w:p>
+      <w:pPr>
+        <w:pStyle w:val="Head2"/>
+        <w:numPr>
+          <w:ilvl w:val="0"/>
+          <w:numId w:val="0"/>
+        </w:numPr>
+        <w:ind w:left="720" w:hanging="720"/>
+        <w:rPr>
+          <w:rFonts w:eastAsiaTheme="minorEastAsia"/>
+          <w:color w:val="auto"/>
+          <w:spacing w:val="0"/>
+          <w:sz w:val="22"/>
+          <w:szCs w:val="22"/>
+        </w:rPr>
+      </w:pPr>
+      <w:r>
+        <w:rPr>
+          <w:rFonts w:eastAsiaTheme="minorEastAsia"/>
+          <w:color w:val="auto"/>
+          <w:spacing w:val="0"/>
+          <w:sz w:val="22"/>
+          <w:szCs w:val="22"/>
+        </w:rPr>
+        <w:t>Hashing should be used to store the passwords.</w:t>
       </w:r>
       <w:r>
         <w:rPr>
@@ -2286,161 +3227,6 @@
         </w:rPr>
         <w:t xml:space="preserve"> </w:t>
       </w:r>
-      <w:r>
-        <w:rPr>
-          <w:rFonts w:eastAsiaTheme="minorEastAsia"/>
-          <w:color w:val="auto"/>
-          <w:spacing w:val="0"/>
-          <w:sz w:val="22"/>
-          <w:szCs w:val="22"/>
-        </w:rPr>
-        <w:t xml:space="preserve">Also, a refresh token is generated for the session. The refresh token does not have a validity and if the refresh token is already present in </w:t>
-      </w:r>
-      <w:proofErr w:type="spellStart"/>
-      <w:r>
-        <w:rPr>
-          <w:rFonts w:eastAsiaTheme="minorEastAsia"/>
-          <w:color w:val="auto"/>
-          <w:spacing w:val="0"/>
-          <w:sz w:val="22"/>
-          <w:szCs w:val="22"/>
-        </w:rPr>
-        <w:t>UserSession</w:t>
-      </w:r>
-      <w:proofErr w:type="spellEnd"/>
-      <w:r>
-        <w:rPr>
-          <w:rFonts w:eastAsiaTheme="minorEastAsia"/>
-          <w:color w:val="auto"/>
-          <w:spacing w:val="0"/>
-          <w:sz w:val="22"/>
-          <w:szCs w:val="22"/>
-        </w:rPr>
-        <w:t xml:space="preserve"> on server, then the refresh token is regenerated only if the last refresh token generation time is </w:t>
-      </w:r>
-      <w:r>
-        <w:rPr>
-          <w:rFonts w:eastAsiaTheme="minorEastAsia"/>
-          <w:color w:val="auto"/>
-          <w:spacing w:val="0"/>
-          <w:sz w:val="22"/>
-          <w:szCs w:val="22"/>
-        </w:rPr>
-        <w:t>more</w:t>
-      </w:r>
-      <w:r>
-        <w:rPr>
-          <w:rFonts w:eastAsiaTheme="minorEastAsia"/>
-          <w:color w:val="auto"/>
-          <w:spacing w:val="0"/>
-          <w:sz w:val="22"/>
-          <w:szCs w:val="22"/>
-        </w:rPr>
-        <w:t xml:space="preserve"> than 10 minutes</w:t>
-      </w:r>
-      <w:r>
-        <w:rPr>
-          <w:rFonts w:eastAsiaTheme="minorEastAsia"/>
-          <w:color w:val="auto"/>
-          <w:spacing w:val="0"/>
-          <w:sz w:val="22"/>
-          <w:szCs w:val="22"/>
-        </w:rPr>
-        <w:t xml:space="preserve"> older</w:t>
-      </w:r>
-      <w:r>
-        <w:rPr>
-          <w:rFonts w:eastAsiaTheme="minorEastAsia"/>
-          <w:color w:val="auto"/>
-          <w:spacing w:val="0"/>
-          <w:sz w:val="22"/>
-          <w:szCs w:val="22"/>
-        </w:rPr>
-        <w:t>.</w:t>
-      </w:r>
-      <w:r>
-        <w:rPr>
-          <w:rFonts w:eastAsiaTheme="minorEastAsia"/>
-          <w:color w:val="auto"/>
-          <w:spacing w:val="0"/>
-          <w:sz w:val="22"/>
-          <w:szCs w:val="22"/>
-        </w:rPr>
-        <w:t xml:space="preserve"> This is to handle the scenario where the user clicks on login multiple times and race condition leads to generation of multiple refresh tokens where the mobile app gets the older token.</w:t>
-      </w:r>
-    </w:p>
-    <w:p>
-      <w:pPr>
-        <w:pStyle w:val="Head2"/>
-        <w:numPr>
-          <w:ilvl w:val="0"/>
-          <w:numId w:val="20"/>
-        </w:numPr>
-        <w:rPr>
-          <w:rFonts w:eastAsiaTheme="minorEastAsia"/>
-          <w:color w:val="auto"/>
-          <w:spacing w:val="0"/>
-          <w:sz w:val="22"/>
-          <w:szCs w:val="22"/>
-        </w:rPr>
-      </w:pPr>
-      <w:r>
-        <w:rPr>
-          <w:rFonts w:eastAsiaTheme="minorEastAsia"/>
-          <w:color w:val="auto"/>
-          <w:spacing w:val="0"/>
-          <w:sz w:val="22"/>
-          <w:szCs w:val="22"/>
-        </w:rPr>
-        <w:t>Server sends the auth token, token validity date, refresh token to the mobile app</w:t>
-      </w:r>
-      <w:r>
-        <w:rPr>
-          <w:rFonts w:eastAsiaTheme="minorEastAsia"/>
-          <w:color w:val="auto"/>
-          <w:spacing w:val="0"/>
-          <w:sz w:val="22"/>
-          <w:szCs w:val="22"/>
-        </w:rPr>
-        <w:t xml:space="preserve"> against the mobile number</w:t>
-      </w:r>
-      <w:r>
-        <w:rPr>
-          <w:rFonts w:eastAsiaTheme="minorEastAsia"/>
-          <w:color w:val="auto"/>
-          <w:spacing w:val="0"/>
-          <w:sz w:val="22"/>
-          <w:szCs w:val="22"/>
-        </w:rPr>
-        <w:t>.</w:t>
-      </w:r>
-    </w:p>
-    <w:p>
-      <w:pPr>
-        <w:pStyle w:val="Head2"/>
-        <w:numPr>
-          <w:ilvl w:val="0"/>
-          <w:numId w:val="20"/>
-        </w:numPr>
-        <w:rPr>
-          <w:rFonts w:eastAsiaTheme="minorEastAsia"/>
-          <w:color w:val="auto"/>
-          <w:spacing w:val="0"/>
-          <w:sz w:val="22"/>
-          <w:szCs w:val="22"/>
-        </w:rPr>
-      </w:pPr>
-      <w:r>
-        <w:rPr>
-          <w:rFonts w:eastAsiaTheme="minorEastAsia"/>
-          <w:color w:val="auto"/>
-          <w:spacing w:val="0"/>
-          <w:sz w:val="22"/>
-          <w:szCs w:val="22"/>
-        </w:rPr>
-        <w:t xml:space="preserve">Mobile app stores the auth token, token validity and refresh token in </w:t>
-      </w:r>
-      <w:proofErr w:type="spellStart"/>
       <w:proofErr w:type="gramStart"/>
       <w:r>
         <w:rPr>
@@ -2450,9 +3236,8 @@
           <w:sz w:val="22"/>
           <w:szCs w:val="22"/>
         </w:rPr>
-        <w:t>it’s</w:t>
-      </w:r>
-      <w:proofErr w:type="spellEnd"/>
+        <w:t>Additionally</w:t>
+      </w:r>
       <w:proofErr w:type="gramEnd"/>
       <w:r>
         <w:rPr>
@@ -2462,143 +3247,7 @@
           <w:sz w:val="22"/>
           <w:szCs w:val="22"/>
         </w:rPr>
-        <w:t xml:space="preserve"> local database against the mobile number.</w:t>
-      </w:r>
-    </w:p>
-    <w:p>
-      <w:pPr>
-        <w:pStyle w:val="Head2"/>
-        <w:numPr>
-          <w:ilvl w:val="0"/>
-          <w:numId w:val="20"/>
-        </w:numPr>
-        <w:rPr>
-          <w:rFonts w:eastAsiaTheme="minorEastAsia"/>
-          <w:color w:val="auto"/>
-          <w:spacing w:val="0"/>
-          <w:sz w:val="22"/>
-          <w:szCs w:val="22"/>
-        </w:rPr>
-      </w:pPr>
-      <w:r>
-        <w:rPr>
-          <w:rFonts w:eastAsiaTheme="minorEastAsia"/>
-          <w:color w:val="auto"/>
-          <w:spacing w:val="0"/>
-          <w:sz w:val="22"/>
-          <w:szCs w:val="22"/>
-        </w:rPr>
-        <w:t>This token is used for all further communications.</w:t>
-      </w:r>
-    </w:p>
-    <w:p>
-      <w:pPr>
-        <w:pStyle w:val="Head2"/>
-        <w:numPr>
-          <w:ilvl w:val="0"/>
-          <w:numId w:val="20"/>
-        </w:numPr>
-        <w:rPr>
-          <w:rFonts w:eastAsiaTheme="minorEastAsia"/>
-          <w:color w:val="auto"/>
-          <w:spacing w:val="0"/>
-          <w:sz w:val="22"/>
-          <w:szCs w:val="22"/>
-        </w:rPr>
-      </w:pPr>
-      <w:r>
-        <w:rPr>
-          <w:rFonts w:eastAsiaTheme="minorEastAsia"/>
-          <w:color w:val="auto"/>
-          <w:spacing w:val="0"/>
-          <w:sz w:val="22"/>
-          <w:szCs w:val="22"/>
-        </w:rPr>
-        <w:t>If the token has expired, then every web call would require the</w:t>
-      </w:r>
-      <w:r>
-        <w:rPr>
-          <w:rFonts w:eastAsiaTheme="minorEastAsia"/>
-          <w:color w:val="auto"/>
-          <w:spacing w:val="0"/>
-          <w:sz w:val="22"/>
-          <w:szCs w:val="22"/>
-        </w:rPr>
-        <w:t xml:space="preserve"> login operation using refresh token to be performed before making the mainstream web call.</w:t>
-      </w:r>
-    </w:p>
-    <w:p>
-      <w:pPr>
-        <w:pStyle w:val="Head2"/>
-        <w:numPr>
-          <w:ilvl w:val="0"/>
-          <w:numId w:val="0"/>
-        </w:numPr>
-        <w:ind w:left="720" w:hanging="720"/>
-        <w:rPr>
-          <w:rFonts w:eastAsiaTheme="minorEastAsia"/>
-          <w:color w:val="auto"/>
-          <w:spacing w:val="0"/>
-          <w:sz w:val="22"/>
-          <w:szCs w:val="22"/>
-        </w:rPr>
-      </w:pPr>
-    </w:p>
-    <w:p>
-      <w:pPr>
-        <w:pStyle w:val="Head2"/>
-        <w:numPr>
-          <w:ilvl w:val="0"/>
-          <w:numId w:val="0"/>
-        </w:numPr>
-        <w:ind w:left="720" w:hanging="720"/>
-        <w:rPr>
-          <w:rFonts w:eastAsiaTheme="minorEastAsia"/>
-          <w:b/>
-          <w:color w:val="auto"/>
-          <w:spacing w:val="0"/>
-          <w:sz w:val="22"/>
-          <w:szCs w:val="22"/>
-        </w:rPr>
-      </w:pPr>
-      <w:r>
-        <w:rPr>
-          <w:rFonts w:eastAsiaTheme="minorEastAsia"/>
-          <w:b/>
-          <w:color w:val="auto"/>
-          <w:spacing w:val="0"/>
-          <w:sz w:val="22"/>
-          <w:szCs w:val="22"/>
-        </w:rPr>
-        <w:t>User login from another SIM</w:t>
-      </w:r>
-    </w:p>
-    <w:p>
-      <w:pPr>
-        <w:pStyle w:val="Head2"/>
-        <w:numPr>
-          <w:ilvl w:val="0"/>
-          <w:numId w:val="0"/>
-        </w:numPr>
-        <w:ind w:left="720"/>
-        <w:rPr>
-          <w:rFonts w:eastAsiaTheme="minorEastAsia"/>
-          <w:color w:val="auto"/>
-          <w:spacing w:val="0"/>
-          <w:sz w:val="22"/>
-          <w:szCs w:val="22"/>
-          <w:lang w:val="en-IN"/>
-        </w:rPr>
-      </w:pPr>
-      <w:r>
-        <w:rPr>
-          <w:rFonts w:eastAsiaTheme="minorEastAsia"/>
-          <w:color w:val="auto"/>
-          <w:spacing w:val="0"/>
-          <w:sz w:val="22"/>
-          <w:szCs w:val="22"/>
-        </w:rPr>
-        <w:t>User should be allowed to login to the app from a mobile having different SIM than the registered SIM as user may have a requirement of seeing the status of the group member in case of an emergency and the user may not have access to the mobile. However, during registration of the user, the user should use the same mobile on which the app is installed as this ensures that someone is not faking the mobile number of another user who has access to someone’s mobile momentarily. Reset password should send the temporary password on the user’s registered mobile number.</w:t>
+        <w:t xml:space="preserve"> store, what algorithm has been used to hash the record.</w:t>
       </w:r>
     </w:p>
     <w:p>
@@ -2744,7 +3393,6 @@
         <w:rPr>
           <w:lang w:val="en-IN"/>
         </w:rPr>
-        <w:lastRenderedPageBreak/>
         <w:t>During an emergency session, the user in emergency cannot be removed as there is security risk of losing user data.</w:t>
       </w:r>
       <w:r>
@@ -2818,7 +3466,11 @@
     </w:p>
     <w:p>
       <w:r>
-        <w:t>Group member can be added using the search button. The search button would display the list of the phonebook contacts or the user can type the number that would filter the list from the phone book contacts. If the number is not present in the phone book, user can simply type in the number and say send request. If the number is already added to the group, same message should be shown and send request should not be enabled. Also, if the request has already been sent and the request is not expired/rejected, then the user should be shown the message indicating request pending. If the target user has blocked the contact, the request can be sent by the requestor if already expired, however, the request should not be visible to the target user as the target user would have blocked the request. We should not fetch the list of users registered from server as mobile may not have enough bandwidth to handle the response.</w:t>
+        <w:t xml:space="preserve">Group member can be added using the search button. The search button would display the list of the phonebook contacts or the user can type the number that would filter the list from the phone book contacts. If the number is not present in the phone book, user can simply type in the number and say send request. If the number is already added to the group, same message should be shown and send request should not be enabled. Also, if the request has already been sent and the request is not expired/rejected, then the user should be shown the message indicating request pending. If </w:t>
+      </w:r>
+      <w:r>
+        <w:lastRenderedPageBreak/>
+        <w:t>the target user has blocked the contact, the request can be sent by the requestor if already expired, however, the request should not be visible to the target user as the target user would have blocked the request. We should not fetch the list of users registered from server as mobile may not have enough bandwidth to handle the response.</w:t>
       </w:r>
     </w:p>
     <w:p>
@@ -3771,8 +4423,6 @@
       <w:r>
         <w:t xml:space="preserve"> or using the elbow to press the button</w:t>
       </w:r>
-      <w:bookmarkStart w:id="0" w:name="_GoBack"/>
-      <w:bookmarkEnd w:id="0"/>
       <w:r>
         <w:t xml:space="preserve">. Pressing the button to on state brings the button closer to the buckle and user cannot turn the button to off state using the same button to make it accessible during emergency. The button can be switched off using </w:t>
       </w:r>
@@ -3793,6 +4443,26 @@
       </w:r>
       <w:r>
         <w:t>.</w:t>
+      </w:r>
+      <w:r>
+        <w:t xml:space="preserve"> We can provide a safety lock on the button to prevent accidental pressing of the button. Most times people know when they are in an unsafe situation, in that case the safety lock can be disengaged.</w:t>
+      </w:r>
+      <w:r>
+        <w:t xml:space="preserve"> Even the safety lock should be such that it can be accessed with tied hands.</w:t>
+      </w:r>
+      <w:r>
+        <w:t xml:space="preserve"> There can be different modes in which the notification can be transmitted. </w:t>
+      </w:r>
+      <w:proofErr w:type="spellStart"/>
+      <w:r>
+        <w:t>Eg.</w:t>
+      </w:r>
+      <w:proofErr w:type="spellEnd"/>
+      <w:r>
+        <w:t xml:space="preserve"> Some rotating object can be used where it’s visible portion can specify one type of emergency. User can rotate the rotor </w:t>
+      </w:r>
+      <w:r>
+        <w:t>based on the situation and each trigger needs to be associated with the specific issue say accident, harassment, violence.</w:t>
       </w:r>
     </w:p>
     <w:p>
@@ -4199,15 +4869,7 @@
         </w:numPr>
       </w:pPr>
       <w:r>
-        <w:t xml:space="preserve">Public can </w:t>
-      </w:r>
-      <w:proofErr w:type="gramStart"/>
-      <w:r>
-        <w:t>create fake audio/video samples and create a fake session</w:t>
-      </w:r>
-      <w:proofErr w:type="gramEnd"/>
-      <w:r>
-        <w:t xml:space="preserve"> and post the video on that fake session by encrypting a fabricated video using the same technology that is present in the mobile app.</w:t>
+        <w:t>Public can create fake audio/video samples and create a fake session and post the video on that fake session by encrypting a fabricated video using the same technology that is present in the mobile app.</w:t>
       </w:r>
       <w:r>
         <w:t xml:space="preserve"> So, the video/audio recording present on server cannot be considered as a proof of any case as it may be fabricated.</w:t>
@@ -4291,6 +4953,86 @@
         <w:t xml:space="preserve"> Every request to decode should have a valid reason for the request and should be categorized under a list of valid scenarios.</w:t>
       </w:r>
     </w:p>
+    <w:p>
+      <w:pPr>
+        <w:pStyle w:val="ListParagraph"/>
+        <w:numPr>
+          <w:ilvl w:val="0"/>
+          <w:numId w:val="6"/>
+        </w:numPr>
+      </w:pPr>
+      <w:r>
+        <w:t>During road travel if any accident takes place, the person can press one button to inform his/her loved ones about the mishap along with their location. This can enable the help reaching the person in time.</w:t>
+      </w:r>
+    </w:p>
+    <w:p>
+      <w:pPr>
+        <w:pStyle w:val="ListParagraph"/>
+        <w:numPr>
+          <w:ilvl w:val="0"/>
+          <w:numId w:val="6"/>
+        </w:numPr>
+      </w:pPr>
+      <w:r>
+        <w:t>School can publish their security group to which all the students can subscribe and in case of any mishap outside/inside the school the security group can be reached quickly. This can also be used for reporting a harassment or ragging scenario.</w:t>
+      </w:r>
+    </w:p>
+    <w:p>
+      <w:pPr>
+        <w:pStyle w:val="ListParagraph"/>
+        <w:numPr>
+          <w:ilvl w:val="0"/>
+          <w:numId w:val="6"/>
+        </w:numPr>
+      </w:pPr>
+      <w:r>
+        <w:t>If a kid is separated from his/her parent, they can press the emergency button.</w:t>
+      </w:r>
+      <w:r>
+        <w:t xml:space="preserve"> In this scenario it would make more sense if the parents can trigger the get location for a member.</w:t>
+      </w:r>
+    </w:p>
+    <w:p>
+      <w:pPr>
+        <w:pStyle w:val="ListParagraph"/>
+        <w:numPr>
+          <w:ilvl w:val="0"/>
+          <w:numId w:val="6"/>
+        </w:numPr>
+      </w:pPr>
+      <w:r>
+        <w:t>The effectiveness of the mobile device depends on how fast the first responders can assist.</w:t>
+      </w:r>
+      <w:r>
+        <w:t xml:space="preserve"> So, the first responders usually should be closest to the victim. </w:t>
+      </w:r>
+      <w:proofErr w:type="spellStart"/>
+      <w:r>
+        <w:t>Eg.</w:t>
+      </w:r>
+      <w:proofErr w:type="spellEnd"/>
+      <w:r>
+        <w:t xml:space="preserve"> School security group within a school when the victim is a student, nearby traffic police when the victim has met with a road accident</w:t>
+      </w:r>
+      <w:r>
+        <w:t xml:space="preserve">, </w:t>
+      </w:r>
+      <w:r>
+        <w:t>college warden when there is a ragging incident, family members when the family is on vacation.</w:t>
+      </w:r>
+      <w:r>
+        <w:t xml:space="preserve"> Based on the daily activity of a user or any special event the setting should be enabled. Say, in case of a family vacation, the </w:t>
+      </w:r>
+      <w:r>
+        <w:t>emergency mode should be set to family</w:t>
+      </w:r>
+      <w:r>
+        <w:t xml:space="preserve"> as first responders</w:t>
+      </w:r>
+      <w:r>
+        <w:t>.</w:t>
+      </w:r>
+    </w:p>
     <w:p/>
     <w:p>
       <w:r>
@@ -4433,6 +5175,7 @@
       </w:pPr>
       <w:proofErr w:type="spellStart"/>
       <w:r>
+        <w:lastRenderedPageBreak/>
         <w:t>UserState</w:t>
       </w:r>
       <w:r>
@@ -4551,11 +5294,20 @@
       </w:pPr>
       <w:proofErr w:type="spellStart"/>
       <w:r>
-        <w:t>TotalActivationAttemptCount</w:t>
-      </w:r>
-      <w:proofErr w:type="spellEnd"/>
-      <w:r>
-        <w:t xml:space="preserve"> (If the total activation attempt count is greater than specific value, user should be shown a message to contact the call </w:t>
+        <w:rPr>
+          <w:rFonts w:ascii="Consolas" w:hAnsi="Consolas" w:cs="Consolas"/>
+          <w:color w:val="000000"/>
+          <w:sz w:val="19"/>
+          <w:szCs w:val="19"/>
+        </w:rPr>
+        <w:t>TotalOtpGenerationAttemptCount</w:t>
+      </w:r>
+      <w:proofErr w:type="spellEnd"/>
+      <w:r>
+        <w:t xml:space="preserve"> </w:t>
+      </w:r>
+      <w:r>
+        <w:t xml:space="preserve">(If the total activation attempt count is greater than specific value, user should be shown a message to contact the call </w:t>
       </w:r>
       <w:proofErr w:type="spellStart"/>
       <w:r>
@@ -4582,14 +5334,17 @@
       </w:pPr>
       <w:proofErr w:type="spellStart"/>
       <w:r>
-        <w:t>CurrentWindow</w:t>
-      </w:r>
-      <w:r>
-        <w:t>ActivationAttemptCount</w:t>
-      </w:r>
-      <w:proofErr w:type="spellEnd"/>
-      <w:r>
-        <w:t xml:space="preserve"> – The activation attempt </w:t>
+        <w:rPr>
+          <w:rFonts w:ascii="Consolas" w:hAnsi="Consolas" w:cs="Consolas"/>
+          <w:color w:val="000000"/>
+          <w:sz w:val="19"/>
+          <w:szCs w:val="19"/>
+        </w:rPr>
+        <w:t>CurrentWindowOtpGenerationAttemptCount</w:t>
+      </w:r>
+      <w:proofErr w:type="spellEnd"/>
+      <w:r>
+        <w:t xml:space="preserve">– The activation attempt </w:t>
       </w:r>
       <w:proofErr w:type="gramStart"/>
       <w:r>
@@ -4610,17 +5365,20 @@
       </w:pPr>
       <w:proofErr w:type="spellStart"/>
       <w:r>
-        <w:t>NextActivation</w:t>
-      </w:r>
-      <w:r>
-        <w:t>WindowStart</w:t>
-      </w:r>
-      <w:r>
-        <w:t>DateTime</w:t>
-      </w:r>
-      <w:proofErr w:type="spellEnd"/>
-      <w:r>
-        <w:t xml:space="preserve"> (If this date time is in future, user should not be allowed to recreate the code and </w:t>
+        <w:rPr>
+          <w:rFonts w:ascii="Consolas" w:hAnsi="Consolas" w:cs="Consolas"/>
+          <w:color w:val="000000"/>
+          <w:sz w:val="19"/>
+          <w:szCs w:val="19"/>
+        </w:rPr>
+        <w:t>NextOtpGenerationWindowStartDateTime</w:t>
+      </w:r>
+      <w:proofErr w:type="spellEnd"/>
+      <w:r>
+        <w:t xml:space="preserve"> </w:t>
+      </w:r>
+      <w:r>
+        <w:t xml:space="preserve">(If this date time is in future, user should not be allowed to recreate the code and </w:t>
       </w:r>
       <w:proofErr w:type="gramStart"/>
       <w:r>
@@ -4631,11 +5389,7 @@
         <w:t xml:space="preserve"> wait till this time to generate another code.</w:t>
       </w:r>
       <w:r>
-        <w:t xml:space="preserve"> Also, if the next activation attempt is null or in the past and the activation </w:t>
-      </w:r>
-      <w:r>
-        <w:lastRenderedPageBreak/>
-        <w:t>attempt count has reached the max value, then we set this field and prevent the user for generating code for current attempt</w:t>
+        <w:t xml:space="preserve"> Also, if the next activation attempt is null or in the past and the activation attempt count has reached the max value, then we set this field and prevent the user for generating code for current attempt</w:t>
       </w:r>
       <w:r>
         <w:t xml:space="preserve">. In the response to user, user should be indicated after how many hours user can reattempt to create the </w:t>
@@ -4981,7 +5735,11 @@
         <w:t xml:space="preserve"> – Name given by the user to the device he owns. Should be unique among the devices owned by the user for easy identification of the device.</w:t>
       </w:r>
       <w:r>
-        <w:t xml:space="preserve"> When a user creates a group, user can add the devices based on friendly name of the devices (or view all devices owned by user) or by using the </w:t>
+        <w:t xml:space="preserve"> </w:t>
+      </w:r>
+      <w:r>
+        <w:lastRenderedPageBreak/>
+        <w:t xml:space="preserve">When a user creates a group, user can add the devices based on friendly name of the devices (or view all devices owned by user) or by using the </w:t>
       </w:r>
       <w:proofErr w:type="spellStart"/>
       <w:r>
@@ -5223,7 +5981,6 @@
       </w:pPr>
       <w:proofErr w:type="spellStart"/>
       <w:r>
-        <w:lastRenderedPageBreak/>
         <w:t>StoppedBy</w:t>
       </w:r>
       <w:proofErr w:type="spellEnd"/>
@@ -5568,6 +6325,7 @@
       </w:pPr>
       <w:proofErr w:type="spellStart"/>
       <w:r>
+        <w:lastRenderedPageBreak/>
         <w:t>Emergency</w:t>
       </w:r>
       <w:r>
@@ -5590,7 +6348,6 @@
         <w:rPr>
           <w:lang w:val="en-IN"/>
         </w:rPr>
-        <w:lastRenderedPageBreak/>
         <w:t xml:space="preserve">Group </w:t>
       </w:r>
     </w:p>
@@ -6251,6 +7008,7 @@
         <w:rPr>
           <w:rFonts w:ascii="Segoe UI" w:eastAsiaTheme="minorEastAsia" w:hAnsi="Segoe UI"/>
         </w:rPr>
+        <w:lastRenderedPageBreak/>
         <w:t>Group</w:t>
       </w:r>
       <w:r>
@@ -6271,7 +7029,6 @@
       </w:pPr>
       <w:proofErr w:type="spellStart"/>
       <w:r>
-        <w:lastRenderedPageBreak/>
         <w:t>Group</w:t>
       </w:r>
       <w:r>
@@ -6486,6 +7243,60 @@
       </w:r>
       <w:proofErr w:type="spellEnd"/>
     </w:p>
+    <w:p>
+      <w:pPr>
+        <w:pStyle w:val="ListParagraph"/>
+        <w:numPr>
+          <w:ilvl w:val="0"/>
+          <w:numId w:val="13"/>
+        </w:numPr>
+      </w:pPr>
+      <w:proofErr w:type="spellStart"/>
+      <w:r>
+        <w:t>ApplicationSetting</w:t>
+      </w:r>
+      <w:proofErr w:type="spellEnd"/>
+    </w:p>
+    <w:p>
+      <w:pPr>
+        <w:pStyle w:val="ListParagraph"/>
+        <w:numPr>
+          <w:ilvl w:val="1"/>
+          <w:numId w:val="13"/>
+        </w:numPr>
+      </w:pPr>
+      <w:proofErr w:type="spellStart"/>
+      <w:r>
+        <w:t>ApplicationSettingId</w:t>
+      </w:r>
+      <w:proofErr w:type="spellEnd"/>
+    </w:p>
+    <w:p>
+      <w:pPr>
+        <w:pStyle w:val="ListParagraph"/>
+        <w:numPr>
+          <w:ilvl w:val="1"/>
+          <w:numId w:val="13"/>
+        </w:numPr>
+      </w:pPr>
+      <w:r>
+        <w:t>Key</w:t>
+      </w:r>
+    </w:p>
+    <w:p>
+      <w:pPr>
+        <w:pStyle w:val="ListParagraph"/>
+        <w:numPr>
+          <w:ilvl w:val="1"/>
+          <w:numId w:val="13"/>
+        </w:numPr>
+      </w:pPr>
+      <w:proofErr w:type="spellStart"/>
+      <w:r>
+        <w:t>JsonValue</w:t>
+      </w:r>
+      <w:proofErr w:type="spellEnd"/>
+    </w:p>
     <w:p/>
     <w:p>
       <w:pPr>
@@ -6823,6 +7634,7 @@
       </w:pPr>
       <w:proofErr w:type="spellStart"/>
       <w:r>
+        <w:lastRenderedPageBreak/>
         <w:t>ExtensionRequestStatus</w:t>
       </w:r>
       <w:proofErr w:type="spellEnd"/>
@@ -6862,7 +7674,6 @@
       </w:pPr>
       <w:proofErr w:type="spellStart"/>
       <w:r>
-        <w:lastRenderedPageBreak/>
         <w:t>IsServerNotified</w:t>
       </w:r>
       <w:proofErr w:type="spellEnd"/>
@@ -7326,6 +8137,7 @@
         <w:ind w:left="720"/>
       </w:pPr>
       <w:r>
+        <w:lastRenderedPageBreak/>
         <w:t>// Below API is used when there is a request to extend the session time by the user in emergency</w:t>
       </w:r>
     </w:p>
@@ -7381,7 +8193,6 @@
         <w:ind w:left="720"/>
       </w:pPr>
       <w:r>
-        <w:lastRenderedPageBreak/>
         <w:t xml:space="preserve">// If </w:t>
       </w:r>
       <w:proofErr w:type="spellStart"/>
@@ -7883,6 +8694,46 @@
       </w:pPr>
       <w:r>
         <w:t>Share the location with others using messaging media on mobile</w:t>
+      </w:r>
+    </w:p>
+    <w:p>
+      <w:pPr>
+        <w:pStyle w:val="Head4"/>
+        <w:numPr>
+          <w:ilvl w:val="3"/>
+          <w:numId w:val="9"/>
+        </w:numPr>
+      </w:pPr>
+      <w:r>
+        <w:t>Enabling the travel mode for 1 hour/1day/</w:t>
+      </w:r>
+      <w:r>
+        <w:t>1</w:t>
+      </w:r>
+      <w:r>
+        <w:t>month during which the group member can request the location of the user.</w:t>
+      </w:r>
+      <w:r>
+        <w:t xml:space="preserve"> Additionally, during travel mode the user can emit </w:t>
+      </w:r>
+      <w:proofErr w:type="gramStart"/>
+      <w:r>
+        <w:t>it’s</w:t>
+      </w:r>
+      <w:proofErr w:type="gramEnd"/>
+      <w:r>
+        <w:t xml:space="preserve"> location every 15 min. This can be helpful if the kid has not returned from school and his/her phone is not reachable. If a girl is travelling from one place to </w:t>
+      </w:r>
+      <w:proofErr w:type="gramStart"/>
+      <w:r>
+        <w:t>another</w:t>
+      </w:r>
+      <w:proofErr w:type="gramEnd"/>
+      <w:r>
+        <w:t xml:space="preserve"> she can enable travel mode for 1 hour, or if she is going to office and coming back home she can enable travel mode for 10 hours.</w:t>
+      </w:r>
+      <w:r>
+        <w:t xml:space="preserve"> There should be a provision to establish recurring schedule for travel mode. Say from 8am to 8pm every weekday.</w:t>
       </w:r>
     </w:p>
     <w:p>
@@ -8086,6 +8937,7 @@
         <w:pStyle w:val="Content1"/>
       </w:pPr>
       <w:r>
+        <w:lastRenderedPageBreak/>
         <w:t>The generic processor can take an activity as an input.</w:t>
       </w:r>
     </w:p>
@@ -8134,7 +8986,6 @@
         <w:pStyle w:val="Content1"/>
       </w:pPr>
       <w:r>
-        <w:lastRenderedPageBreak/>
         <w:t xml:space="preserve">The error codes should be added at the activity level and any error </w:t>
       </w:r>
       <w:proofErr w:type="gramStart"/>
@@ -9998,6 +10849,95 @@
     </w:lvl>
   </w:abstractNum>
   <w:abstractNum w:abstractNumId="18" w15:restartNumberingAfterBreak="0">
+    <w:nsid w:val="759F1736"/>
+    <w:multiLevelType w:val="hybridMultilevel"/>
+    <w:tmpl w:val="F104E508"/>
+    <w:lvl w:ilvl="0" w:tplc="40090011">
+      <w:start w:val="1"/>
+      <w:numFmt w:val="decimal"/>
+      <w:lvlText w:val="%1)"/>
+      <w:lvlJc w:val="left"/>
+      <w:pPr>
+        <w:ind w:left="720" w:hanging="360"/>
+      </w:pPr>
+      <w:rPr>
+        <w:rFonts w:hint="default"/>
+      </w:rPr>
+    </w:lvl>
+    <w:lvl w:ilvl="1" w:tplc="40090019" w:tentative="1">
+      <w:start w:val="1"/>
+      <w:numFmt w:val="lowerLetter"/>
+      <w:lvlText w:val="%2."/>
+      <w:lvlJc w:val="left"/>
+      <w:pPr>
+        <w:ind w:left="1440" w:hanging="360"/>
+      </w:pPr>
+    </w:lvl>
+    <w:lvl w:ilvl="2" w:tplc="4009001B" w:tentative="1">
+      <w:start w:val="1"/>
+      <w:numFmt w:val="lowerRoman"/>
+      <w:lvlText w:val="%3."/>
+      <w:lvlJc w:val="right"/>
+      <w:pPr>
+        <w:ind w:left="2160" w:hanging="180"/>
+      </w:pPr>
+    </w:lvl>
+    <w:lvl w:ilvl="3" w:tplc="4009000F" w:tentative="1">
+      <w:start w:val="1"/>
+      <w:numFmt w:val="decimal"/>
+      <w:lvlText w:val="%4."/>
+      <w:lvlJc w:val="left"/>
+      <w:pPr>
+        <w:ind w:left="2880" w:hanging="360"/>
+      </w:pPr>
+    </w:lvl>
+    <w:lvl w:ilvl="4" w:tplc="40090019" w:tentative="1">
+      <w:start w:val="1"/>
+      <w:numFmt w:val="lowerLetter"/>
+      <w:lvlText w:val="%5."/>
+      <w:lvlJc w:val="left"/>
+      <w:pPr>
+        <w:ind w:left="3600" w:hanging="360"/>
+      </w:pPr>
+    </w:lvl>
+    <w:lvl w:ilvl="5" w:tplc="4009001B" w:tentative="1">
+      <w:start w:val="1"/>
+      <w:numFmt w:val="lowerRoman"/>
+      <w:lvlText w:val="%6."/>
+      <w:lvlJc w:val="right"/>
+      <w:pPr>
+        <w:ind w:left="4320" w:hanging="180"/>
+      </w:pPr>
+    </w:lvl>
+    <w:lvl w:ilvl="6" w:tplc="4009000F" w:tentative="1">
+      <w:start w:val="1"/>
+      <w:numFmt w:val="decimal"/>
+      <w:lvlText w:val="%7."/>
+      <w:lvlJc w:val="left"/>
+      <w:pPr>
+        <w:ind w:left="5040" w:hanging="360"/>
+      </w:pPr>
+    </w:lvl>
+    <w:lvl w:ilvl="7" w:tplc="40090019" w:tentative="1">
+      <w:start w:val="1"/>
+      <w:numFmt w:val="lowerLetter"/>
+      <w:lvlText w:val="%8."/>
+      <w:lvlJc w:val="left"/>
+      <w:pPr>
+        <w:ind w:left="5760" w:hanging="360"/>
+      </w:pPr>
+    </w:lvl>
+    <w:lvl w:ilvl="8" w:tplc="4009001B" w:tentative="1">
+      <w:start w:val="1"/>
+      <w:numFmt w:val="lowerRoman"/>
+      <w:lvlText w:val="%9."/>
+      <w:lvlJc w:val="right"/>
+      <w:pPr>
+        <w:ind w:left="6480" w:hanging="180"/>
+      </w:pPr>
+    </w:lvl>
+  </w:abstractNum>
+  <w:abstractNum w:abstractNumId="19" w15:restartNumberingAfterBreak="0">
     <w:nsid w:val="75AB6A71"/>
     <w:multiLevelType w:val="hybridMultilevel"/>
     <w:tmpl w:val="B6F2E7C2"/>
@@ -10086,7 +11026,7 @@
       </w:pPr>
     </w:lvl>
   </w:abstractNum>
-  <w:abstractNum w:abstractNumId="19" w15:restartNumberingAfterBreak="0">
+  <w:abstractNum w:abstractNumId="20" w15:restartNumberingAfterBreak="0">
     <w:nsid w:val="7B34464A"/>
     <w:multiLevelType w:val="hybridMultilevel"/>
     <w:tmpl w:val="487AF792"/>
@@ -10233,10 +11173,10 @@
     <w:abstractNumId w:val="3"/>
   </w:num>
   <w:num w:numId="16">
-    <w:abstractNumId w:val="19"/>
+    <w:abstractNumId w:val="20"/>
   </w:num>
   <w:num w:numId="17">
-    <w:abstractNumId w:val="18"/>
+    <w:abstractNumId w:val="19"/>
   </w:num>
   <w:num w:numId="18">
     <w:abstractNumId w:val="11"/>
@@ -10249,6 +11189,9 @@
   </w:num>
   <w:num w:numId="21">
     <w:abstractNumId w:val="4"/>
+  </w:num>
+  <w:num w:numId="22">
+    <w:abstractNumId w:val="18"/>
   </w:num>
 </w:numbering>
 </file>

</xml_diff>

<commit_message>
Added files for including location capture session
</commit_message>
<xml_diff>
--- a/Thoughts/CurrentScope_Features.docx
+++ b/Thoughts/CurrentScope_Features.docx
@@ -3022,8 +3022,6 @@
         </w:rPr>
         <w:t>The response code from login</w:t>
       </w:r>
-      <w:bookmarkStart w:id="0" w:name="_GoBack"/>
-      <w:bookmarkEnd w:id="0"/>
       <w:r>
         <w:rPr>
           <w:rFonts w:eastAsiaTheme="minorEastAsia"/>
@@ -4976,6 +4974,41 @@
       <w:r>
         <w:t>School can publish their security group to which all the students can subscribe and in case of any mishap outside/inside the school the security group can be reached quickly. This can also be used for reporting a harassment or ragging scenario.</w:t>
       </w:r>
+      <w:r>
+        <w:t xml:space="preserve"> Also, the groups formed </w:t>
+      </w:r>
+      <w:proofErr w:type="spellStart"/>
+      <w:r>
+        <w:t>fo</w:t>
+      </w:r>
+      <w:proofErr w:type="spellEnd"/>
+      <w:r>
+        <w:t xml:space="preserve"> harassment, ragging etc can warn </w:t>
+      </w:r>
+      <w:r>
+        <w:t>the offender so the offender has the fear of being accused in case of any mishap with the victim and thereby stops the act</w:t>
+      </w:r>
+      <w:r>
+        <w:t xml:space="preserve"> before it goes too far</w:t>
+      </w:r>
+      <w:r>
+        <w:t>.</w:t>
+      </w:r>
+      <w:r>
+        <w:t xml:space="preserve"> There can be a tourist protection group for each state that the traveller can use to report any threa</w:t>
+      </w:r>
+      <w:r>
+        <w:t>t</w:t>
+      </w:r>
+      <w:r>
+        <w:t xml:space="preserve"> by adding it to the default group</w:t>
+      </w:r>
+      <w:r>
+        <w:t xml:space="preserve"> or by specifying the role of the person so that default groups based on location are automatically notified</w:t>
+      </w:r>
+      <w:r>
+        <w:t>.</w:t>
+      </w:r>
     </w:p>
     <w:p>
       <w:pPr>
@@ -5123,6 +5156,7 @@
       </w:pPr>
       <w:proofErr w:type="spellStart"/>
       <w:r>
+        <w:lastRenderedPageBreak/>
         <w:t>PhoneNumber</w:t>
       </w:r>
       <w:proofErr w:type="spellEnd"/>
@@ -5175,7 +5209,6 @@
       </w:pPr>
       <w:proofErr w:type="spellStart"/>
       <w:r>
-        <w:lastRenderedPageBreak/>
         <w:t>UserState</w:t>
       </w:r>
       <w:r>
@@ -5714,6 +5747,7 @@
       </w:pPr>
       <w:proofErr w:type="spellStart"/>
       <w:r>
+        <w:lastRenderedPageBreak/>
         <w:t>UserId</w:t>
       </w:r>
       <w:proofErr w:type="spellEnd"/>
@@ -5735,11 +5769,7 @@
         <w:t xml:space="preserve"> – Name given by the user to the device he owns. Should be unique among the devices owned by the user for easy identification of the device.</w:t>
       </w:r>
       <w:r>
-        <w:t xml:space="preserve"> </w:t>
-      </w:r>
-      <w:r>
-        <w:lastRenderedPageBreak/>
-        <w:t xml:space="preserve">When a user creates a group, user can add the devices based on friendly name of the devices (or view all devices owned by user) or by using the </w:t>
+        <w:t xml:space="preserve"> When a user creates a group, user can add the devices based on friendly name of the devices (or view all devices owned by user) or by using the </w:t>
       </w:r>
       <w:proofErr w:type="spellStart"/>
       <w:r>
@@ -6271,6 +6301,7 @@
       </w:pPr>
       <w:proofErr w:type="spellStart"/>
       <w:r>
+        <w:lastRenderedPageBreak/>
         <w:t>Longitude</w:t>
       </w:r>
       <w:r>
@@ -6325,7 +6356,6 @@
       </w:pPr>
       <w:proofErr w:type="spellStart"/>
       <w:r>
-        <w:lastRenderedPageBreak/>
         <w:t>Emergency</w:t>
       </w:r>
       <w:r>
@@ -6960,6 +6990,7 @@
       </w:pPr>
       <w:proofErr w:type="spellStart"/>
       <w:r>
+        <w:lastRenderedPageBreak/>
         <w:t>EmergencySessionPublicGroupAccess</w:t>
       </w:r>
       <w:proofErr w:type="spellEnd"/>
@@ -7008,7 +7039,6 @@
         <w:rPr>
           <w:rFonts w:ascii="Segoe UI" w:eastAsiaTheme="minorEastAsia" w:hAnsi="Segoe UI"/>
         </w:rPr>
-        <w:lastRenderedPageBreak/>
         <w:t>Group</w:t>
       </w:r>
       <w:r>
@@ -7589,6 +7619,7 @@
       </w:pPr>
       <w:proofErr w:type="spellStart"/>
       <w:r>
+        <w:lastRenderedPageBreak/>
         <w:t>RequestedBy</w:t>
       </w:r>
       <w:proofErr w:type="spellEnd"/>
@@ -7634,7 +7665,6 @@
       </w:pPr>
       <w:proofErr w:type="spellStart"/>
       <w:r>
-        <w:lastRenderedPageBreak/>
         <w:t>ExtensionRequestStatus</w:t>
       </w:r>
       <w:proofErr w:type="spellEnd"/>
@@ -8072,6 +8102,7 @@
       <w:proofErr w:type="spellStart"/>
       <w:proofErr w:type="gramStart"/>
       <w:r>
+        <w:lastRenderedPageBreak/>
         <w:t>SessionStartRequestModel</w:t>
       </w:r>
       <w:proofErr w:type="spellEnd"/>
@@ -8137,7 +8168,6 @@
         <w:ind w:left="720"/>
       </w:pPr>
       <w:r>
-        <w:lastRenderedPageBreak/>
         <w:t>// Below API is used when there is a request to extend the session time by the user in emergency</w:t>
       </w:r>
     </w:p>
@@ -8745,6 +8775,85 @@
         </w:numPr>
       </w:pPr>
       <w:r>
+        <w:t xml:space="preserve">Notify the police authorities for patrolling required in an area. This may happen when you are sitting in a train or bus and there are some hooligans entering the area which may cause some issue, so before any </w:t>
+      </w:r>
+      <w:r>
+        <w:t>mis</w:t>
+      </w:r>
+      <w:r>
+        <w:t>-</w:t>
+      </w:r>
+      <w:r>
+        <w:t>happening</w:t>
+      </w:r>
+      <w:r>
+        <w:t xml:space="preserve"> takes place, a fear of authority may be generated.</w:t>
+      </w:r>
+      <w:r>
+        <w:t xml:space="preserve"> Additionally, cameras can be installed in public places and if the location of the person </w:t>
+      </w:r>
+      <w:proofErr w:type="spellStart"/>
+      <w:r>
+        <w:t>tr</w:t>
+      </w:r>
+      <w:r>
+        <w:t>d</w:t>
+      </w:r>
+      <w:r>
+        <w:t>iggering</w:t>
+      </w:r>
+      <w:proofErr w:type="spellEnd"/>
+      <w:r>
+        <w:t xml:space="preserve"> the request is close to the camera, a video capture can be taken.</w:t>
+      </w:r>
+    </w:p>
+    <w:p>
+      <w:pPr>
+        <w:pStyle w:val="Head4"/>
+        <w:numPr>
+          <w:ilvl w:val="3"/>
+          <w:numId w:val="9"/>
+        </w:numPr>
+      </w:pPr>
+      <w:r>
+        <w:t>Use Case: A person having an emergency should have a device that can make calls to the admins in the group. If the call to one admin fails, it should contact the next admin till all the admins are over or till 10 attempts (retry same admins if number of admins is less than 10). Additionally, on emergency an SMS should be sent to the admins and admins can trigger a</w:t>
+      </w:r>
+      <w:r>
+        <w:t>n SMS with target phone number on which the device can make a call</w:t>
+      </w:r>
+      <w:bookmarkStart w:id="0" w:name="_GoBack"/>
+      <w:bookmarkEnd w:id="0"/>
+      <w:r>
+        <w:t>. This way the caller can know the exact condition of the victim</w:t>
+      </w:r>
+      <w:r>
+        <w:t xml:space="preserve"> and supply necessary help.</w:t>
+      </w:r>
+    </w:p>
+    <w:p>
+      <w:pPr>
+        <w:pStyle w:val="Head4"/>
+        <w:numPr>
+          <w:ilvl w:val="3"/>
+          <w:numId w:val="9"/>
+        </w:numPr>
+      </w:pPr>
+      <w:r>
+        <w:t xml:space="preserve">High resolution cameras should be installed over the traffic lights and </w:t>
+      </w:r>
+      <w:r>
+        <w:t>street lights that have AI integrated to capture the traffic movement and identify the defaulters based on known patterns.</w:t>
+      </w:r>
+    </w:p>
+    <w:p>
+      <w:pPr>
+        <w:pStyle w:val="Head4"/>
+        <w:numPr>
+          <w:ilvl w:val="3"/>
+          <w:numId w:val="9"/>
+        </w:numPr>
+      </w:pPr>
+      <w:r>
         <w:t>Notification on entering or exiting a geo-fence</w:t>
       </w:r>
     </w:p>
@@ -8809,6 +8918,7 @@
         <w:pStyle w:val="Content1"/>
       </w:pPr>
       <w:r>
+        <w:lastRenderedPageBreak/>
         <w:t>The business layer starting from the Web API controller will point to managers instead of directly referring the processors. The managers are used so that the controllers can be kept as lean as possible. The managers have the responsibility of deciding which processors to use. This way the controllers only need to reference one manager and call specific methods on it.</w:t>
       </w:r>
       <w:r>
@@ -8937,110 +9047,110 @@
         <w:pStyle w:val="Content1"/>
       </w:pPr>
       <w:r>
+        <w:t>The generic processor can take an activity as an input.</w:t>
+      </w:r>
+    </w:p>
+    <w:p>
+      <w:pPr>
+        <w:pStyle w:val="Content1"/>
+      </w:pPr>
+    </w:p>
+    <w:p>
+      <w:pPr>
+        <w:pStyle w:val="Content1"/>
+      </w:pPr>
+      <w:r>
+        <w:t xml:space="preserve">The activity can also be resolved using a named registration and would take in a registration name as an input. The activity can also be </w:t>
+      </w:r>
+      <w:proofErr w:type="spellStart"/>
+      <w:r>
+        <w:t>construted</w:t>
+      </w:r>
+      <w:proofErr w:type="spellEnd"/>
+      <w:r>
+        <w:t xml:space="preserve"> as a generic activity taking in the method to be called as a </w:t>
+      </w:r>
+      <w:proofErr w:type="spellStart"/>
+      <w:r>
+        <w:t>func</w:t>
+      </w:r>
+      <w:proofErr w:type="spellEnd"/>
+      <w:r>
+        <w:t>. Any activity should have a try catch implemented.</w:t>
+      </w:r>
+      <w:r>
+        <w:t xml:space="preserve"> Whether an activity is </w:t>
+      </w:r>
+      <w:proofErr w:type="spellStart"/>
+      <w:r>
+        <w:t>compensatable</w:t>
+      </w:r>
+      <w:proofErr w:type="spellEnd"/>
+      <w:r>
+        <w:t xml:space="preserve"> or not is defined based on whether the Compensate method has been over-written by the activity.</w:t>
+      </w:r>
+    </w:p>
+    <w:p>
+      <w:pPr>
+        <w:pStyle w:val="Content1"/>
+      </w:pPr>
+      <w:r>
+        <w:t xml:space="preserve">The error codes should be added at the activity level and any error </w:t>
+      </w:r>
+      <w:proofErr w:type="gramStart"/>
+      <w:r>
+        <w:t xml:space="preserve">code </w:t>
+      </w:r>
+      <w:r>
+        <w:t>based</w:t>
+      </w:r>
+      <w:proofErr w:type="gramEnd"/>
+      <w:r>
+        <w:t xml:space="preserve"> API return code should be determined at the controller level. The business processors should not modify or add the error code.</w:t>
+      </w:r>
+    </w:p>
+    <w:p>
+      <w:pPr>
+        <w:pStyle w:val="Content1"/>
+      </w:pPr>
+      <w:r>
+        <w:t>The tracking of timing or detailed log should be enabled at two levels:</w:t>
+      </w:r>
+    </w:p>
+    <w:p>
+      <w:pPr>
+        <w:pStyle w:val="Content1"/>
+        <w:numPr>
+          <w:ilvl w:val="0"/>
+          <w:numId w:val="21"/>
+        </w:numPr>
+      </w:pPr>
+      <w:r>
+        <w:t>The time tracking can be enabled at processor level, so that either all processors log time, or all processors taking more than x milliseconds should log time.</w:t>
+      </w:r>
+    </w:p>
+    <w:p>
+      <w:pPr>
+        <w:pStyle w:val="Content1"/>
+        <w:numPr>
+          <w:ilvl w:val="0"/>
+          <w:numId w:val="21"/>
+        </w:numPr>
+      </w:pPr>
+      <w:r>
+        <w:t>If multiple processors are taking long time, we may need to track timing at activity level to see if specific activities are taking time. This can be enabled from the configuration to log time at activity level.</w:t>
+      </w:r>
+    </w:p>
+    <w:p>
+      <w:pPr>
+        <w:pStyle w:val="Content1"/>
+        <w:numPr>
+          <w:ilvl w:val="0"/>
+          <w:numId w:val="21"/>
+        </w:numPr>
+      </w:pPr>
+      <w:r>
         <w:lastRenderedPageBreak/>
-        <w:t>The generic processor can take an activity as an input.</w:t>
-      </w:r>
-    </w:p>
-    <w:p>
-      <w:pPr>
-        <w:pStyle w:val="Content1"/>
-      </w:pPr>
-    </w:p>
-    <w:p>
-      <w:pPr>
-        <w:pStyle w:val="Content1"/>
-      </w:pPr>
-      <w:r>
-        <w:t xml:space="preserve">The activity can also be resolved using a named registration and would take in a registration name as an input. The activity can also be </w:t>
-      </w:r>
-      <w:proofErr w:type="spellStart"/>
-      <w:r>
-        <w:t>construted</w:t>
-      </w:r>
-      <w:proofErr w:type="spellEnd"/>
-      <w:r>
-        <w:t xml:space="preserve"> as a generic activity taking in the method to be called as a </w:t>
-      </w:r>
-      <w:proofErr w:type="spellStart"/>
-      <w:r>
-        <w:t>func</w:t>
-      </w:r>
-      <w:proofErr w:type="spellEnd"/>
-      <w:r>
-        <w:t>. Any activity should have a try catch implemented.</w:t>
-      </w:r>
-      <w:r>
-        <w:t xml:space="preserve"> Whether an activity is </w:t>
-      </w:r>
-      <w:proofErr w:type="spellStart"/>
-      <w:r>
-        <w:t>compensatable</w:t>
-      </w:r>
-      <w:proofErr w:type="spellEnd"/>
-      <w:r>
-        <w:t xml:space="preserve"> or not is defined based on whether the Compensate method has been over-written by the activity.</w:t>
-      </w:r>
-    </w:p>
-    <w:p>
-      <w:pPr>
-        <w:pStyle w:val="Content1"/>
-      </w:pPr>
-      <w:r>
-        <w:t xml:space="preserve">The error codes should be added at the activity level and any error </w:t>
-      </w:r>
-      <w:proofErr w:type="gramStart"/>
-      <w:r>
-        <w:t xml:space="preserve">code </w:t>
-      </w:r>
-      <w:r>
-        <w:t>based</w:t>
-      </w:r>
-      <w:proofErr w:type="gramEnd"/>
-      <w:r>
-        <w:t xml:space="preserve"> API return code should be determined at the controller level. The business processors should not modify or add the error code.</w:t>
-      </w:r>
-    </w:p>
-    <w:p>
-      <w:pPr>
-        <w:pStyle w:val="Content1"/>
-      </w:pPr>
-      <w:r>
-        <w:t>The tracking of timing or detailed log should be enabled at two levels:</w:t>
-      </w:r>
-    </w:p>
-    <w:p>
-      <w:pPr>
-        <w:pStyle w:val="Content1"/>
-        <w:numPr>
-          <w:ilvl w:val="0"/>
-          <w:numId w:val="21"/>
-        </w:numPr>
-      </w:pPr>
-      <w:r>
-        <w:t>The time tracking can be enabled at processor level, so that either all processors log time, or all processors taking more than x milliseconds should log time.</w:t>
-      </w:r>
-    </w:p>
-    <w:p>
-      <w:pPr>
-        <w:pStyle w:val="Content1"/>
-        <w:numPr>
-          <w:ilvl w:val="0"/>
-          <w:numId w:val="21"/>
-        </w:numPr>
-      </w:pPr>
-      <w:r>
-        <w:t>If multiple processors are taking long time, we may need to track timing at activity level to see if specific activities are taking time. This can be enabled from the configuration to log time at activity level.</w:t>
-      </w:r>
-    </w:p>
-    <w:p>
-      <w:pPr>
-        <w:pStyle w:val="Content1"/>
-        <w:numPr>
-          <w:ilvl w:val="0"/>
-          <w:numId w:val="21"/>
-        </w:numPr>
-      </w:pPr>
-      <w:r>
         <w:t xml:space="preserve">The time tracking can be enabled at an individual flow level. An individual flow should start from the </w:t>
       </w:r>
       <w:r>

</xml_diff>